<commit_message>
Styles from Campus Curriculum
</commit_message>
<xml_diff>
--- a/CYBER360-Ex-1.1-Intro.docx
+++ b/CYBER360-Ex-1.1-Intro.docx
@@ -4,176 +4,9 @@
   <w:body>
     <w:p>
       <w:pPr>
-        <w:pStyle w:val="Title"/>
-      </w:pPr>
-      <w:sdt>
-        <w:sdtPr>
-          <w:alias w:val="Subject"/>
-          <w:tag w:val=""/>
-          <w:id w:val="313533397"/>
-          <w:lock w:val="sdtContentLocked"/>
-          <w:placeholder>
-            <w:docPart w:val="E0C1A4563F3B4843B6CCF72BE60DA90A"/>
-          </w:placeholder>
-          <w:dataBinding w:prefixMappings="xmlns:ns0='http://purl.org/dc/elements/1.1/' xmlns:ns1='http://schemas.openxmlformats.org/package/2006/metadata/core-properties' " w:xpath="/ns1:coreProperties[1]/ns0:subject[1]" w:storeItemID="{6C3C8BC8-F283-45AE-878A-BAB7291924A1}"/>
-          <w:text/>
-        </w:sdtPr>
-        <w:sdtEndPr/>
-        <w:sdtContent>
-          <w:r>
-            <w:t>Advanced Scripting</w:t>
-          </w:r>
-        </w:sdtContent>
-      </w:sdt>
-      <w:r>
-        <w:t xml:space="preserve"> </w:t>
-      </w:r>
-      <w:r>
-        <w:br/>
-      </w:r>
-      <w:sdt>
-        <w:sdtPr>
-          <w:alias w:val="Title"/>
-          <w:tag w:val=""/>
-          <w:id w:val="1406417971"/>
-          <w:lock w:val="sdtContentLocked"/>
-          <w:placeholder>
-            <w:docPart w:val="CA52442E41DD4475ACFA097AF54F93E8"/>
-          </w:placeholder>
-          <w:dataBinding w:prefixMappings="xmlns:ns0='http://purl.org/dc/elements/1.1/' xmlns:ns1='http://schemas.openxmlformats.org/package/2006/metadata/core-properties' " w:xpath="/ns1:coreProperties[1]/ns0:title[1]" w:storeItemID="{6C3C8BC8-F283-45AE-878A-BAB7291924A1}"/>
-          <w:text/>
-        </w:sdtPr>
-        <w:sdtEndPr/>
-        <w:sdtContent>
-          <w:r>
-            <w:t>Intro</w:t>
-          </w:r>
-        </w:sdtContent>
-      </w:sdt>
-    </w:p>
-    <w:p>
-      <w:pPr>
-        <w:rPr>
-          <w:rStyle w:val="SubtleEmphasis"/>
-        </w:rPr>
-      </w:pPr>
-      <w:r>
-        <w:rPr>
-          <w:rStyle w:val="SubtleEmphasis"/>
-        </w:rPr>
-        <w:t xml:space="preserve">Last Updated: </w:t>
-      </w:r>
-      <w:r>
-        <w:rPr>
-          <w:rStyle w:val="SubtleEmphasis"/>
-        </w:rPr>
-        <w:fldChar w:fldCharType="begin"/>
-      </w:r>
-      <w:r>
-        <w:rPr>
-          <w:rStyle w:val="SubtleEmphasis"/>
-        </w:rPr>
-        <w:instrText xml:space="preserve"> SAVEDATE  \@ "M/d/yyyy h:mm am/pm"  \* MERGEFORMAT </w:instrText>
-      </w:r>
-      <w:r>
-        <w:rPr>
-          <w:rStyle w:val="SubtleEmphasis"/>
-        </w:rPr>
-        <w:fldChar w:fldCharType="separate"/>
-      </w:r>
-      <w:r>
-        <w:rPr>
-          <w:rStyle w:val="SubtleEmphasis"/>
-          <w:noProof/>
-        </w:rPr>
-        <w:t>3/12/2024 1:16 PM</w:t>
-      </w:r>
-      <w:r>
-        <w:rPr>
-          <w:rStyle w:val="SubtleEmphasis"/>
-        </w:rPr>
-        <w:fldChar w:fldCharType="end"/>
-      </w:r>
-      <w:r>
-        <w:rPr>
-          <w:rStyle w:val="SubtleEmphasis"/>
-        </w:rPr>
-        <w:t xml:space="preserve"> Version </w:t>
-      </w:r>
-      <w:r>
-        <w:rPr>
-          <w:rStyle w:val="SubtleEmphasis"/>
-        </w:rPr>
-        <w:t>2</w:t>
-      </w:r>
-      <w:r>
-        <w:rPr>
-          <w:rStyle w:val="SubtleEmphasis"/>
-        </w:rPr>
-        <w:br/>
-        <w:t xml:space="preserve">Document Prepared for: </w:t>
-      </w:r>
-      <w:r>
-        <w:rPr>
-          <w:rStyle w:val="SubtleEmphasis"/>
-        </w:rPr>
-        <w:fldChar w:fldCharType="begin"/>
-      </w:r>
-      <w:r>
-        <w:rPr>
-          <w:rStyle w:val="SubtleEmphasis"/>
-        </w:rPr>
-        <w:instrText xml:space="preserve"> DOCPROPERTY  PreparedFor  \* MERGEFORMAT </w:instrText>
-      </w:r>
-      <w:r>
-        <w:rPr>
-          <w:rStyle w:val="SubtleEmphasis"/>
-        </w:rPr>
-        <w:fldChar w:fldCharType="separate"/>
-      </w:r>
-      <w:r>
-        <w:rPr>
-          <w:rStyle w:val="SubtleEmphasis"/>
-        </w:rPr>
-        <w:t>C</w:t>
-      </w:r>
-      <w:r>
-        <w:rPr>
-          <w:rStyle w:val="SubtleEmphasis"/>
-        </w:rPr>
-        <w:t>YBER</w:t>
-      </w:r>
-      <w:r>
-        <w:rPr>
-          <w:rStyle w:val="SubtleEmphasis"/>
-        </w:rPr>
-        <w:t>36</w:t>
-      </w:r>
-      <w:r>
-        <w:rPr>
-          <w:rStyle w:val="SubtleEmphasis"/>
-        </w:rPr>
-        <w:t>0</w:t>
-      </w:r>
-      <w:r>
-        <w:rPr>
-          <w:rStyle w:val="SubtleEmphasis"/>
-        </w:rPr>
-        <w:t xml:space="preserve"> Student</w:t>
-      </w:r>
-      <w:r>
-        <w:rPr>
-          <w:rStyle w:val="SubtleEmphasis"/>
-        </w:rPr>
-        <w:fldChar w:fldCharType="end"/>
-      </w:r>
-    </w:p>
-    <w:p>
-      <w:pPr>
-        <w:pStyle w:val="Heading1"/>
-        <w:rPr>
-          <w:color w:val="FF0000"/>
-        </w:rPr>
+        <w:tabs>
+          <w:tab w:val="right" w:pos="10620"/>
+        </w:tabs>
       </w:pPr>
       <w:r>
         <w:t xml:space="preserve">Name </w:t>
@@ -196,7 +29,7 @@
         <w:sdtEndPr>
           <w:rPr>
             <w:rStyle w:val="DefaultParagraphFont"/>
-            <w:color w:val="2E74B5" w:themeColor="accent1" w:themeShade="BF"/>
+            <w:color w:val="auto"/>
           </w:rPr>
         </w:sdtEndPr>
         <w:sdtContent>
@@ -210,6 +43,9 @@
       </w:sdt>
       <w:r>
         <w:t xml:space="preserve"> </w:t>
+      </w:r>
+      <w:r>
+        <w:tab/>
       </w:r>
       <w:r>
         <w:t xml:space="preserve">ID </w:t>
@@ -233,7 +69,7 @@
         <w:sdtEndPr>
           <w:rPr>
             <w:rStyle w:val="DefaultParagraphFont"/>
-            <w:color w:val="2E74B5" w:themeColor="accent1" w:themeShade="BF"/>
+            <w:color w:val="auto"/>
           </w:rPr>
         </w:sdtEndPr>
         <w:sdtContent>
@@ -245,6 +81,182 @@
           </w:r>
         </w:sdtContent>
       </w:sdt>
+      <w:r>
+        <w:t xml:space="preserve"> </w:t>
+      </w:r>
+    </w:p>
+    <w:p>
+      <w:pPr>
+        <w:tabs>
+          <w:tab w:val="right" w:pos="10620"/>
+        </w:tabs>
+      </w:pPr>
+      <w:r>
+        <w:rPr>
+          <w:noProof/>
+          <w:sz w:val="24"/>
+          <w:szCs w:val="24"/>
+        </w:rPr>
+        <mc:AlternateContent>
+          <mc:Choice Requires="wpg">
+            <w:drawing>
+              <wp:anchor distT="0" distB="0" distL="114300" distR="114300" simplePos="0" relativeHeight="251659264" behindDoc="0" locked="0" layoutInCell="1" allowOverlap="1" wp14:anchorId="5A4ED309" wp14:editId="1D02EDBE">
+                <wp:simplePos x="0" y="0"/>
+                <wp:positionH relativeFrom="column">
+                  <wp:posOffset>0</wp:posOffset>
+                </wp:positionH>
+                <wp:positionV relativeFrom="paragraph">
+                  <wp:posOffset>0</wp:posOffset>
+                </wp:positionV>
+                <wp:extent cx="6886575" cy="582575"/>
+                <wp:effectExtent l="0" t="0" r="9525" b="27305"/>
+                <wp:wrapNone/>
+                <wp:docPr id="425148220" name="Group 2"/>
+                <wp:cNvGraphicFramePr/>
+                <a:graphic xmlns:a="http://schemas.openxmlformats.org/drawingml/2006/main">
+                  <a:graphicData uri="http://schemas.microsoft.com/office/word/2010/wordprocessingGroup">
+                    <wpg:wgp>
+                      <wpg:cNvGrpSpPr/>
+                      <wpg:grpSpPr>
+                        <a:xfrm>
+                          <a:off x="0" y="0"/>
+                          <a:ext cx="6886575" cy="582575"/>
+                          <a:chOff x="0" y="0"/>
+                          <a:chExt cx="6886575" cy="582575"/>
+                        </a:xfrm>
+                      </wpg:grpSpPr>
+                      <pic:pic xmlns:pic="http://schemas.openxmlformats.org/drawingml/2006/picture">
+                        <pic:nvPicPr>
+                          <pic:cNvPr id="1120027816" name="Picture 1">
+                            <a:extLst>
+                              <a:ext uri="{C183D7F6-B498-43B3-948B-1728B52AA6E4}">
+                                <adec:decorative xmlns:adec="http://schemas.microsoft.com/office/drawing/2017/decorative" val="1"/>
+                              </a:ext>
+                            </a:extLst>
+                          </pic:cNvPr>
+                          <pic:cNvPicPr>
+                            <a:picLocks noChangeAspect="1"/>
+                          </pic:cNvPicPr>
+                        </pic:nvPicPr>
+                        <pic:blipFill>
+                          <a:blip r:embed="rId8">
+                            <a:extLst>
+                              <a:ext uri="{28A0092B-C50C-407E-A947-70E740481C1C}">
+                                <a14:useLocalDpi xmlns:a14="http://schemas.microsoft.com/office/drawing/2010/main" val="0"/>
+                              </a:ext>
+                            </a:extLst>
+                          </a:blip>
+                          <a:stretch>
+                            <a:fillRect/>
+                          </a:stretch>
+                        </pic:blipFill>
+                        <pic:spPr>
+                          <a:xfrm>
+                            <a:off x="0" y="0"/>
+                            <a:ext cx="6886575" cy="494665"/>
+                          </a:xfrm>
+                          <a:prstGeom prst="rect">
+                            <a:avLst/>
+                          </a:prstGeom>
+                        </pic:spPr>
+                      </pic:pic>
+                      <wps:wsp>
+                        <wps:cNvPr id="82602079" name="Straight Connector 1"/>
+                        <wps:cNvCnPr/>
+                        <wps:spPr>
+                          <a:xfrm>
+                            <a:off x="21265" y="582575"/>
+                            <a:ext cx="6858000" cy="0"/>
+                          </a:xfrm>
+                          <a:prstGeom prst="line">
+                            <a:avLst/>
+                          </a:prstGeom>
+                          <a:ln w="28575">
+                            <a:solidFill>
+                              <a:srgbClr val="A13C39"/>
+                            </a:solidFill>
+                          </a:ln>
+                        </wps:spPr>
+                        <wps:style>
+                          <a:lnRef idx="1">
+                            <a:schemeClr val="accent1"/>
+                          </a:lnRef>
+                          <a:fillRef idx="0">
+                            <a:schemeClr val="accent1"/>
+                          </a:fillRef>
+                          <a:effectRef idx="0">
+                            <a:schemeClr val="accent1"/>
+                          </a:effectRef>
+                          <a:fontRef idx="minor">
+                            <a:schemeClr val="tx1"/>
+                          </a:fontRef>
+                        </wps:style>
+                        <wps:bodyPr/>
+                      </wps:wsp>
+                    </wpg:wgp>
+                  </a:graphicData>
+                </a:graphic>
+              </wp:anchor>
+            </w:drawing>
+          </mc:Choice>
+          <mc:Fallback>
+            <w:pict>
+              <v:group w14:anchorId="6989EAAF" id="Group 2" o:spid="_x0000_s1026" style="position:absolute;margin-left:0;margin-top:0;width:542.25pt;height:45.85pt;z-index:251659264" coordsize="68865,5825" o:gfxdata="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">
+                <v:shapetype id="_x0000_t75" coordsize="21600,21600" o:spt="75" o:preferrelative="t" path="m@4@5l@4@11@9@11@9@5xe" filled="f" stroked="f">
+                  <v:stroke joinstyle="miter"/>
+                  <v:formulas>
+                    <v:f eqn="if lineDrawn pixelLineWidth 0"/>
+                    <v:f eqn="sum @0 1 0"/>
+                    <v:f eqn="sum 0 0 @1"/>
+                    <v:f eqn="prod @2 1 2"/>
+                    <v:f eqn="prod @3 21600 pixelWidth"/>
+                    <v:f eqn="prod @3 21600 pixelHeight"/>
+                    <v:f eqn="sum @0 0 1"/>
+                    <v:f eqn="prod @6 1 2"/>
+                    <v:f eqn="prod @7 21600 pixelWidth"/>
+                    <v:f eqn="sum @8 21600 0"/>
+                    <v:f eqn="prod @7 21600 pixelHeight"/>
+                    <v:f eqn="sum @10 21600 0"/>
+                  </v:formulas>
+                  <v:path o:extrusionok="f" gradientshapeok="t" o:connecttype="rect"/>
+                  <o:lock v:ext="edit" aspectratio="t"/>
+                </v:shapetype>
+                <v:shape id="Picture 1" o:spid="_x0000_s1027" type="#_x0000_t75" alt="&quot;&quot;" style="position:absolute;width:68865;height:4946;visibility:visible;mso-wrap-style:square" o:gfxdata="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">
+                  <v:imagedata r:id="rId9" o:title=""/>
+                </v:shape>
+                <v:line id="Straight Connector 1" o:spid="_x0000_s1028" style="position:absolute;visibility:visible;mso-wrap-style:square" from="212,5825" to="68792,5825" o:connectortype="straight" o:gfxdata="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" strokecolor="#a13c39" strokeweight="2.25pt">
+                  <v:stroke joinstyle="miter"/>
+                </v:line>
+              </v:group>
+            </w:pict>
+          </mc:Fallback>
+        </mc:AlternateContent>
+      </w:r>
+    </w:p>
+    <w:p>
+      <w:pPr>
+        <w:tabs>
+          <w:tab w:val="right" w:pos="10620"/>
+        </w:tabs>
+      </w:pPr>
+    </w:p>
+    <w:p>
+      <w:pPr>
+        <w:pStyle w:val="Title"/>
+        <w:jc w:val="center"/>
+      </w:pPr>
+      <w:r>
+        <w:t>Introduction</w:t>
+      </w:r>
+    </w:p>
+    <w:p>
+      <w:pPr>
+        <w:pStyle w:val="Subtitle"/>
+        <w:jc w:val="center"/>
+      </w:pPr>
+      <w:r>
+        <w:t>Exercise 1.1</w:t>
+      </w:r>
     </w:p>
     <w:p>
       <w:pPr>
@@ -456,7 +468,7 @@
       <w:pPr>
         <w:ind w:left="720"/>
       </w:pPr>
-      <w:hyperlink r:id="rId8" w:history="1">
+      <w:hyperlink r:id="rId10" w:history="1">
         <w:r>
           <w:rPr>
             <w:rStyle w:val="Hyperlink"/>
@@ -497,6 +509,7 @@
           <w:ilvl w:val="0"/>
           <w:numId w:val="7"/>
         </w:numPr>
+        <w:contextualSpacing w:val="0"/>
       </w:pPr>
       <w:r>
         <w:t xml:space="preserve">Read the course </w:t>
@@ -542,6 +555,7 @@
           <w:ilvl w:val="1"/>
           <w:numId w:val="7"/>
         </w:numPr>
+        <w:contextualSpacing w:val="0"/>
         <w:rPr>
           <w:rStyle w:val="AnswerChar"/>
           <w:color w:val="auto"/>
@@ -564,7 +578,7 @@
           <w:tag w:val="answer"/>
           <w:id w:val="1053582396"/>
           <w:placeholder>
-            <w:docPart w:val="DefaultPlaceholder_-1854013440"/>
+            <w:docPart w:val="38919EFE054B48B9AE88621269C88B4C"/>
           </w:placeholder>
           <w:showingPlcHdr/>
           <w15:color w:val="800000"/>
@@ -594,6 +608,7 @@
           <w:ilvl w:val="1"/>
           <w:numId w:val="7"/>
         </w:numPr>
+        <w:contextualSpacing w:val="0"/>
       </w:pPr>
       <w:r>
         <w:t>Do</w:t>
@@ -644,6 +659,7 @@
           <w:ilvl w:val="1"/>
           <w:numId w:val="7"/>
         </w:numPr>
+        <w:contextualSpacing w:val="0"/>
       </w:pPr>
       <w:r>
         <w:t>If yes</w:t>
@@ -694,6 +710,7 @@
           <w:ilvl w:val="1"/>
           <w:numId w:val="7"/>
         </w:numPr>
+        <w:contextualSpacing w:val="0"/>
         <w:rPr>
           <w:rStyle w:val="AnswerChar"/>
           <w:color w:val="auto"/>
@@ -742,8 +759,10 @@
           <w:ilvl w:val="0"/>
           <w:numId w:val="7"/>
         </w:numPr>
-      </w:pPr>
-      <w:r>
+        <w:contextualSpacing w:val="0"/>
+      </w:pPr>
+      <w:r>
+        <w:lastRenderedPageBreak/>
         <w:t xml:space="preserve">To view </w:t>
       </w:r>
       <w:r>
@@ -796,6 +815,7 @@
           <w:ilvl w:val="1"/>
           <w:numId w:val="7"/>
         </w:numPr>
+        <w:contextualSpacing w:val="0"/>
         <w:rPr>
           <w:rStyle w:val="AnswerChar"/>
           <w:color w:val="auto"/>
@@ -853,9 +873,9 @@
           <w:ilvl w:val="1"/>
           <w:numId w:val="7"/>
         </w:numPr>
-      </w:pPr>
-      <w:r>
-        <w:lastRenderedPageBreak/>
+        <w:contextualSpacing w:val="0"/>
+      </w:pPr>
+      <w:r>
         <w:t xml:space="preserve">List two of </w:t>
       </w:r>
       <w:r>
@@ -875,6 +895,7 @@
           <w:ilvl w:val="2"/>
           <w:numId w:val="7"/>
         </w:numPr>
+        <w:contextualSpacing w:val="0"/>
       </w:pPr>
       <w:r>
         <w:t xml:space="preserve"> </w:t>
@@ -916,6 +937,7 @@
           <w:ilvl w:val="2"/>
           <w:numId w:val="7"/>
         </w:numPr>
+        <w:contextualSpacing w:val="0"/>
       </w:pPr>
       <w:r>
         <w:rPr>
@@ -1006,6 +1028,7 @@
           <w:ilvl w:val="0"/>
           <w:numId w:val="10"/>
         </w:numPr>
+        <w:contextualSpacing w:val="0"/>
       </w:pPr>
       <w:r>
         <w:t xml:space="preserve">Post any questions you have in </w:t>
@@ -1057,6 +1080,7 @@
           <w:ilvl w:val="0"/>
           <w:numId w:val="10"/>
         </w:numPr>
+        <w:contextualSpacing w:val="0"/>
       </w:pPr>
       <w:r>
         <w:t xml:space="preserve">If you need to communicate </w:t>
@@ -1091,6 +1115,7 @@
           <w:ilvl w:val="0"/>
           <w:numId w:val="10"/>
         </w:numPr>
+        <w:contextualSpacing w:val="0"/>
       </w:pPr>
       <w:r>
         <w:t xml:space="preserve">Install </w:t>
@@ -1128,6 +1153,7 @@
           <w:ilvl w:val="0"/>
           <w:numId w:val="11"/>
         </w:numPr>
+        <w:contextualSpacing w:val="0"/>
       </w:pPr>
       <w:r>
         <w:t>Open teams</w:t>
@@ -1155,6 +1181,7 @@
           <w:ilvl w:val="0"/>
           <w:numId w:val="11"/>
         </w:numPr>
+        <w:contextualSpacing w:val="0"/>
       </w:pPr>
       <w:r>
         <w:t>If you don’t see our team let me know and I’ll make sure you are added.</w:t>
@@ -1170,6 +1197,7 @@
           <w:ilvl w:val="0"/>
           <w:numId w:val="11"/>
         </w:numPr>
+        <w:contextualSpacing w:val="0"/>
       </w:pPr>
       <w:r>
         <w:t>Introduce yourself</w:t>
@@ -1193,6 +1221,7 @@
           <w:ilvl w:val="1"/>
           <w:numId w:val="11"/>
         </w:numPr>
+        <w:contextualSpacing w:val="0"/>
       </w:pPr>
       <w:r>
         <w:t xml:space="preserve">Create a post in the </w:t>
@@ -1223,6 +1252,7 @@
           <w:ilvl w:val="2"/>
           <w:numId w:val="11"/>
         </w:numPr>
+        <w:contextualSpacing w:val="0"/>
       </w:pPr>
       <w:r>
         <w:t xml:space="preserve"> </w:t>
@@ -1238,6 +1268,7 @@
           <w:ilvl w:val="2"/>
           <w:numId w:val="11"/>
         </w:numPr>
+        <w:contextualSpacing w:val="0"/>
       </w:pPr>
       <w:r>
         <w:t xml:space="preserve"> </w:t>
@@ -1256,6 +1287,7 @@
           <w:ilvl w:val="2"/>
           <w:numId w:val="11"/>
         </w:numPr>
+        <w:contextualSpacing w:val="0"/>
       </w:pPr>
       <w:r>
         <w:t xml:space="preserve"> </w:t>
@@ -1274,8 +1306,10 @@
           <w:ilvl w:val="1"/>
           <w:numId w:val="11"/>
         </w:numPr>
-      </w:pPr>
-      <w:r>
+        <w:contextualSpacing w:val="0"/>
+      </w:pPr>
+      <w:r>
+        <w:lastRenderedPageBreak/>
         <w:t xml:space="preserve">Record the link to your post here </w:t>
       </w:r>
       <w:sdt>
@@ -1357,7 +1391,7 @@
                     <pic:cNvPicPr/>
                   </pic:nvPicPr>
                   <pic:blipFill>
-                    <a:blip r:embed="rId9"/>
+                    <a:blip r:embed="rId11"/>
                     <a:stretch>
                       <a:fillRect/>
                     </a:stretch>
@@ -1411,9 +1445,14 @@
       </w:r>
     </w:p>
     <w:sectPr>
-      <w:footerReference w:type="default" r:id="rId10"/>
+      <w:headerReference w:type="even" r:id="rId12"/>
+      <w:headerReference w:type="default" r:id="rId13"/>
+      <w:footerReference w:type="even" r:id="rId14"/>
+      <w:footerReference w:type="default" r:id="rId15"/>
+      <w:headerReference w:type="first" r:id="rId16"/>
+      <w:footerReference w:type="first" r:id="rId17"/>
       <w:pgSz w:w="12240" w:h="15840"/>
-      <w:pgMar w:top="1440" w:right="1440" w:bottom="1440" w:left="1440" w:header="720" w:footer="720" w:gutter="0"/>
+      <w:pgMar w:top="720" w:right="720" w:bottom="1152" w:left="720" w:header="0" w:footer="288" w:gutter="0"/>
       <w:cols w:space="720"/>
       <w:docGrid w:linePitch="360"/>
     </w:sectPr>
@@ -1458,124 +1497,26 @@
   <w:p>
     <w:pPr>
       <w:pStyle w:val="Footer"/>
+    </w:pPr>
+  </w:p>
+</w:ftr>
+</file>
+
+<file path=word/footer2.xml><?xml version="1.0" encoding="utf-8"?>
+<w:ftr xmlns:wpc="http://schemas.microsoft.com/office/word/2010/wordprocessingCanvas" xmlns:cx="http://schemas.microsoft.com/office/drawing/2014/chartex" xmlns:cx1="http://schemas.microsoft.com/office/drawing/2015/9/8/chartex" xmlns:cx2="http://schemas.microsoft.com/office/drawing/2015/10/21/chartex" xmlns:cx3="http://schemas.microsoft.com/office/drawing/2016/5/9/chartex" xmlns:cx4="http://schemas.microsoft.com/office/drawing/2016/5/10/chartex" xmlns:cx5="http://schemas.microsoft.com/office/drawing/2016/5/11/chartex" xmlns:cx6="http://schemas.microsoft.com/office/drawing/2016/5/12/chartex" xmlns:cx7="http://schemas.microsoft.com/office/drawing/2016/5/13/chartex" xmlns:cx8="http://schemas.microsoft.com/office/drawing/2016/5/14/chartex" xmlns:mc="http://schemas.openxmlformats.org/markup-compatibility/2006" xmlns:aink="http://schemas.microsoft.com/office/drawing/2016/ink" xmlns:am3d="http://schemas.microsoft.com/office/drawing/2017/model3d" xmlns:o="urn:schemas-microsoft-com:office:office" xmlns:oel="http://schemas.microsoft.com/office/2019/extlst" xmlns:r="http://schemas.openxmlformats.org/officeDocument/2006/relationships" xmlns:m="http://schemas.openxmlformats.org/officeDocument/2006/math" xmlns:v="urn:schemas-microsoft-com:vml" xmlns:wp14="http://schemas.microsoft.com/office/word/2010/wordprocessingDrawing" xmlns:wp="http://schemas.openxmlformats.org/drawingml/2006/wordprocessingDrawing" xmlns:w10="urn:schemas-microsoft-com:office:word" xmlns:w="http://schemas.openxmlformats.org/wordprocessingml/2006/main" xmlns:w14="http://schemas.microsoft.com/office/word/2010/wordml" xmlns:w15="http://schemas.microsoft.com/office/word/2012/wordml" xmlns:w16cex="http://schemas.microsoft.com/office/word/2018/wordml/cex" xmlns:w16cid="http://schemas.microsoft.com/office/word/2016/wordml/cid" xmlns:w16="http://schemas.microsoft.com/office/word/2018/wordml" xmlns:w16du="http://schemas.microsoft.com/office/word/2023/wordml/word16du" xmlns:w16sdtdh="http://schemas.microsoft.com/office/word/2020/wordml/sdtdatahash" xmlns:w16se="http://schemas.microsoft.com/office/word/2015/wordml/symex" xmlns:wpg="http://schemas.microsoft.com/office/word/2010/wordprocessingGroup" xmlns:wpi="http://schemas.microsoft.com/office/word/2010/wordprocessingInk" xmlns:wne="http://schemas.microsoft.com/office/word/2006/wordml" xmlns:wps="http://schemas.microsoft.com/office/word/2010/wordprocessingShape" mc:Ignorable="w14 w15 w16se w16cid w16 w16cex w16sdtdh w16du wp14">
+  <w:p>
+    <w:pPr>
+      <w:pStyle w:val="Footer"/>
       <w:pBdr>
-        <w:top w:val="single" w:sz="4" w:space="8" w:color="5B9BD5" w:themeColor="accent1"/>
+        <w:top w:val="single" w:sz="4" w:space="8" w:color="A13C39" w:themeColor="accent1"/>
       </w:pBdr>
       <w:tabs>
         <w:tab w:val="clear" w:pos="4680"/>
         <w:tab w:val="clear" w:pos="9360"/>
+        <w:tab w:val="right" w:pos="10710"/>
       </w:tabs>
       <w:spacing w:before="360"/>
       <w:contextualSpacing/>
-      <w:jc w:val="center"/>
-      <w:rPr>
-        <w:noProof/>
-        <w:color w:val="2E74B5" w:themeColor="accent1" w:themeShade="BF"/>
-        <w:sz w:val="20"/>
-      </w:rPr>
-    </w:pPr>
-    <w:r>
-      <w:rPr>
-        <w:noProof/>
-        <w:color w:val="2E74B5" w:themeColor="accent1" w:themeShade="BF"/>
-        <w:sz w:val="20"/>
-      </w:rPr>
-      <w:t>©Craig</w:t>
-    </w:r>
-    <w:r>
-      <w:rPr>
-        <w:noProof/>
-        <w:color w:val="2E74B5" w:themeColor="accent1" w:themeShade="BF"/>
-        <w:sz w:val="20"/>
-      </w:rPr>
-      <w:t xml:space="preserve"> J</w:t>
-    </w:r>
-    <w:r>
-      <w:rPr>
-        <w:noProof/>
-        <w:color w:val="2E74B5" w:themeColor="accent1" w:themeShade="BF"/>
-        <w:sz w:val="20"/>
-      </w:rPr>
-      <w:t xml:space="preserve"> Lindstrom</w:t>
-    </w:r>
-    <w:r>
-      <w:rPr>
-        <w:noProof/>
-        <w:color w:val="2E74B5" w:themeColor="accent1" w:themeShade="BF"/>
-        <w:sz w:val="20"/>
-      </w:rPr>
-      <w:t>, Carl Gibbons</w:t>
-    </w:r>
-    <w:r>
-      <w:rPr>
-        <w:noProof/>
-        <w:color w:val="2E74B5" w:themeColor="accent1" w:themeShade="BF"/>
-        <w:sz w:val="20"/>
-      </w:rPr>
-      <w:t xml:space="preserve"> </w:t>
-    </w:r>
-    <w:r>
-      <w:rPr>
-        <w:noProof/>
-        <w:color w:val="2E74B5" w:themeColor="accent1" w:themeShade="BF"/>
-        <w:sz w:val="20"/>
-      </w:rPr>
-      <w:t>2019-</w:t>
-    </w:r>
-    <w:r>
-      <w:rPr>
-        <w:noProof/>
-        <w:color w:val="2E74B5" w:themeColor="accent1" w:themeShade="BF"/>
-        <w:sz w:val="20"/>
-      </w:rPr>
-      <w:t>2024,</w:t>
-    </w:r>
-    <w:r>
-      <w:rPr>
-        <w:noProof/>
-        <w:color w:val="2E74B5" w:themeColor="accent1" w:themeShade="BF"/>
-        <w:sz w:val="20"/>
-      </w:rPr>
-      <w:t xml:space="preserve"> </w:t>
-    </w:r>
-    <w:r>
-      <w:rPr>
-        <w:noProof/>
-        <w:color w:val="2E74B5" w:themeColor="accent1" w:themeShade="BF"/>
-        <w:sz w:val="20"/>
-      </w:rPr>
-      <w:t>a</w:t>
-    </w:r>
-    <w:r>
-      <w:rPr>
-        <w:noProof/>
-        <w:color w:val="2E74B5" w:themeColor="accent1" w:themeShade="BF"/>
-        <w:sz w:val="20"/>
-      </w:rPr>
-      <w:t>ll rights reserved</w:t>
-    </w:r>
-    <w:r>
-      <w:rPr>
-        <w:noProof/>
-        <w:color w:val="2E74B5" w:themeColor="accent1" w:themeShade="BF"/>
-        <w:sz w:val="20"/>
-      </w:rPr>
-      <w:t>.</w:t>
-    </w:r>
-  </w:p>
-  <w:p>
-    <w:pPr>
-      <w:pStyle w:val="Footer"/>
-      <w:pBdr>
-        <w:top w:val="single" w:sz="4" w:space="8" w:color="5B9BD5" w:themeColor="accent1"/>
-      </w:pBdr>
-      <w:tabs>
-        <w:tab w:val="clear" w:pos="4680"/>
-        <w:tab w:val="clear" w:pos="9360"/>
-      </w:tabs>
-      <w:spacing w:before="360"/>
-      <w:contextualSpacing/>
-      <w:jc w:val="center"/>
       <w:rPr>
         <w:noProof/>
         <w:color w:val="404040" w:themeColor="text1" w:themeTint="BF"/>
@@ -1584,82 +1525,245 @@
     <w:r>
       <w:rPr>
         <w:noProof/>
-        <w:color w:val="2E74B5" w:themeColor="accent1" w:themeShade="BF"/>
-        <w:sz w:val="20"/>
+        <w:color w:val="782C2A" w:themeColor="accent1" w:themeShade="BF"/>
+        <w:sz w:val="16"/>
+        <w:szCs w:val="18"/>
       </w:rPr>
-      <w:t>U</w:t>
+      <w:t>©Craig</w:t>
     </w:r>
     <w:r>
       <w:rPr>
         <w:noProof/>
-        <w:color w:val="2E74B5" w:themeColor="accent1" w:themeShade="BF"/>
-        <w:sz w:val="20"/>
+        <w:color w:val="782C2A" w:themeColor="accent1" w:themeShade="BF"/>
+        <w:sz w:val="16"/>
+        <w:szCs w:val="18"/>
+      </w:rPr>
+      <w:t xml:space="preserve"> J</w:t>
+    </w:r>
+    <w:r>
+      <w:rPr>
+        <w:noProof/>
+        <w:color w:val="782C2A" w:themeColor="accent1" w:themeShade="BF"/>
+        <w:sz w:val="16"/>
+        <w:szCs w:val="18"/>
+      </w:rPr>
+      <w:t xml:space="preserve"> Lindstrom</w:t>
+    </w:r>
+    <w:r>
+      <w:rPr>
+        <w:noProof/>
+        <w:color w:val="782C2A" w:themeColor="accent1" w:themeShade="BF"/>
+        <w:sz w:val="16"/>
+        <w:szCs w:val="18"/>
+      </w:rPr>
+      <w:t>, Carl Gibbons</w:t>
+    </w:r>
+    <w:r>
+      <w:rPr>
+        <w:noProof/>
+        <w:color w:val="782C2A" w:themeColor="accent1" w:themeShade="BF"/>
+        <w:sz w:val="16"/>
+        <w:szCs w:val="18"/>
+      </w:rPr>
+      <w:t xml:space="preserve"> </w:t>
+    </w:r>
+    <w:r>
+      <w:rPr>
+        <w:noProof/>
+        <w:color w:val="782C2A" w:themeColor="accent1" w:themeShade="BF"/>
+        <w:sz w:val="16"/>
+        <w:szCs w:val="18"/>
+      </w:rPr>
+      <w:t>2019</w:t>
+    </w:r>
+    <w:r>
+      <w:rPr>
+        <w:noProof/>
+        <w:color w:val="782C2A" w:themeColor="accent1" w:themeShade="BF"/>
+        <w:sz w:val="16"/>
+        <w:szCs w:val="18"/>
+      </w:rPr>
+      <w:t>-</w:t>
+    </w:r>
+    <w:r>
+      <w:rPr>
+        <w:noProof/>
+        <w:color w:val="782C2A" w:themeColor="accent1" w:themeShade="BF"/>
+        <w:sz w:val="16"/>
+        <w:szCs w:val="18"/>
+      </w:rPr>
+      <w:fldChar w:fldCharType="begin"/>
+    </w:r>
+    <w:r>
+      <w:rPr>
+        <w:noProof/>
+        <w:color w:val="782C2A" w:themeColor="accent1" w:themeShade="BF"/>
+        <w:sz w:val="16"/>
+        <w:szCs w:val="18"/>
+      </w:rPr>
+      <w:instrText xml:space="preserve"> DATE \@ "yyyy" </w:instrText>
+    </w:r>
+    <w:r>
+      <w:rPr>
+        <w:noProof/>
+        <w:color w:val="782C2A" w:themeColor="accent1" w:themeShade="BF"/>
+        <w:sz w:val="16"/>
+        <w:szCs w:val="18"/>
+      </w:rPr>
+      <w:fldChar w:fldCharType="separate"/>
+    </w:r>
+    <w:r>
+      <w:rPr>
+        <w:noProof/>
+        <w:color w:val="782C2A" w:themeColor="accent1" w:themeShade="BF"/>
+        <w:sz w:val="16"/>
+        <w:szCs w:val="18"/>
+      </w:rPr>
+      <w:t>2024</w:t>
+    </w:r>
+    <w:r>
+      <w:rPr>
+        <w:noProof/>
+        <w:color w:val="782C2A" w:themeColor="accent1" w:themeShade="BF"/>
+        <w:sz w:val="16"/>
+        <w:szCs w:val="18"/>
+      </w:rPr>
+      <w:fldChar w:fldCharType="end"/>
+    </w:r>
+    <w:r>
+      <w:rPr>
+        <w:noProof/>
+        <w:color w:val="782C2A" w:themeColor="accent1" w:themeShade="BF"/>
+        <w:sz w:val="16"/>
+        <w:szCs w:val="18"/>
+      </w:rPr>
+      <w:t>,</w:t>
+    </w:r>
+    <w:r>
+      <w:rPr>
+        <w:noProof/>
+        <w:color w:val="782C2A" w:themeColor="accent1" w:themeShade="BF"/>
+        <w:sz w:val="16"/>
+        <w:szCs w:val="18"/>
+      </w:rPr>
+      <w:t xml:space="preserve"> </w:t>
+    </w:r>
+    <w:r>
+      <w:rPr>
+        <w:noProof/>
+        <w:color w:val="782C2A" w:themeColor="accent1" w:themeShade="BF"/>
+        <w:sz w:val="16"/>
+        <w:szCs w:val="18"/>
+      </w:rPr>
+      <w:t>a</w:t>
+    </w:r>
+    <w:r>
+      <w:rPr>
+        <w:noProof/>
+        <w:color w:val="782C2A" w:themeColor="accent1" w:themeShade="BF"/>
+        <w:sz w:val="16"/>
+        <w:szCs w:val="18"/>
+      </w:rPr>
+      <w:t>ll rights reserved</w:t>
+    </w:r>
+    <w:r>
+      <w:rPr>
+        <w:noProof/>
+        <w:color w:val="782C2A" w:themeColor="accent1" w:themeShade="BF"/>
+        <w:sz w:val="16"/>
+        <w:szCs w:val="18"/>
+      </w:rPr>
+      <w:t>.U</w:t>
+    </w:r>
+    <w:r>
+      <w:rPr>
+        <w:noProof/>
+        <w:color w:val="782C2A" w:themeColor="accent1" w:themeShade="BF"/>
+        <w:sz w:val="16"/>
+        <w:szCs w:val="18"/>
       </w:rPr>
       <w:t>se or duplicat</w:t>
     </w:r>
     <w:r>
       <w:rPr>
         <w:noProof/>
-        <w:color w:val="2E74B5" w:themeColor="accent1" w:themeShade="BF"/>
-        <w:sz w:val="20"/>
+        <w:color w:val="782C2A" w:themeColor="accent1" w:themeShade="BF"/>
+        <w:sz w:val="16"/>
+        <w:szCs w:val="18"/>
       </w:rPr>
       <w:t>i</w:t>
     </w:r>
     <w:r>
       <w:rPr>
         <w:noProof/>
-        <w:color w:val="2E74B5" w:themeColor="accent1" w:themeShade="BF"/>
-        <w:sz w:val="20"/>
+        <w:color w:val="782C2A" w:themeColor="accent1" w:themeShade="BF"/>
+        <w:sz w:val="16"/>
+        <w:szCs w:val="18"/>
       </w:rPr>
       <w:t>on without permission is prohibited</w:t>
     </w:r>
     <w:r>
       <w:rPr>
         <w:noProof/>
-        <w:color w:val="2E74B5" w:themeColor="accent1" w:themeShade="BF"/>
-        <w:sz w:val="20"/>
+        <w:color w:val="782C2A" w:themeColor="accent1" w:themeShade="BF"/>
+        <w:sz w:val="16"/>
+        <w:szCs w:val="18"/>
       </w:rPr>
       <w:t>.</w:t>
     </w:r>
     <w:r>
       <w:rPr>
         <w:noProof/>
-        <w:color w:val="2E74B5" w:themeColor="accent1" w:themeShade="BF"/>
+        <w:color w:val="782C2A" w:themeColor="accent1" w:themeShade="BF"/>
       </w:rPr>
       <w:t xml:space="preserve">      </w:t>
     </w:r>
     <w:r>
       <w:rPr>
         <w:noProof/>
-        <w:color w:val="404040" w:themeColor="text1" w:themeTint="BF"/>
+        <w:color w:val="782C2A" w:themeColor="accent1" w:themeShade="BF"/>
+      </w:rPr>
+      <w:tab/>
+    </w:r>
+    <w:r>
+      <w:rPr>
+        <w:noProof/>
+        <w:color w:val="782C2A" w:themeColor="accent1" w:themeShade="BF"/>
+      </w:rPr>
+      <w:t xml:space="preserve">Page | </w:t>
+    </w:r>
+    <w:r>
+      <w:rPr>
+        <w:noProof/>
+        <w:color w:val="782C2A" w:themeColor="accent1" w:themeShade="BF"/>
       </w:rPr>
       <w:fldChar w:fldCharType="begin"/>
     </w:r>
     <w:r>
       <w:rPr>
         <w:noProof/>
-        <w:color w:val="404040" w:themeColor="text1" w:themeTint="BF"/>
+        <w:color w:val="782C2A" w:themeColor="accent1" w:themeShade="BF"/>
       </w:rPr>
       <w:instrText xml:space="preserve"> PAGE   \* MERGEFORMAT </w:instrText>
     </w:r>
     <w:r>
       <w:rPr>
         <w:noProof/>
-        <w:color w:val="404040" w:themeColor="text1" w:themeTint="BF"/>
+        <w:color w:val="782C2A" w:themeColor="accent1" w:themeShade="BF"/>
       </w:rPr>
       <w:fldChar w:fldCharType="separate"/>
     </w:r>
     <w:r>
       <w:rPr>
         <w:noProof/>
-        <w:color w:val="404040" w:themeColor="text1" w:themeTint="BF"/>
+        <w:color w:val="782C2A" w:themeColor="accent1" w:themeShade="BF"/>
       </w:rPr>
       <w:t>1</w:t>
     </w:r>
     <w:r>
       <w:rPr>
         <w:noProof/>
-        <w:color w:val="404040" w:themeColor="text1" w:themeTint="BF"/>
+        <w:color w:val="782C2A" w:themeColor="accent1" w:themeShade="BF"/>
       </w:rPr>
       <w:fldChar w:fldCharType="end"/>
     </w:r>
@@ -1672,6 +1776,16 @@
 </w:ftr>
 </file>
 
+<file path=word/footer3.xml><?xml version="1.0" encoding="utf-8"?>
+<w:ftr xmlns:wpc="http://schemas.microsoft.com/office/word/2010/wordprocessingCanvas" xmlns:cx="http://schemas.microsoft.com/office/drawing/2014/chartex" xmlns:cx1="http://schemas.microsoft.com/office/drawing/2015/9/8/chartex" xmlns:cx2="http://schemas.microsoft.com/office/drawing/2015/10/21/chartex" xmlns:cx3="http://schemas.microsoft.com/office/drawing/2016/5/9/chartex" xmlns:cx4="http://schemas.microsoft.com/office/drawing/2016/5/10/chartex" xmlns:cx5="http://schemas.microsoft.com/office/drawing/2016/5/11/chartex" xmlns:cx6="http://schemas.microsoft.com/office/drawing/2016/5/12/chartex" xmlns:cx7="http://schemas.microsoft.com/office/drawing/2016/5/13/chartex" xmlns:cx8="http://schemas.microsoft.com/office/drawing/2016/5/14/chartex" xmlns:mc="http://schemas.openxmlformats.org/markup-compatibility/2006" xmlns:aink="http://schemas.microsoft.com/office/drawing/2016/ink" xmlns:am3d="http://schemas.microsoft.com/office/drawing/2017/model3d" xmlns:o="urn:schemas-microsoft-com:office:office" xmlns:oel="http://schemas.microsoft.com/office/2019/extlst" xmlns:r="http://schemas.openxmlformats.org/officeDocument/2006/relationships" xmlns:m="http://schemas.openxmlformats.org/officeDocument/2006/math" xmlns:v="urn:schemas-microsoft-com:vml" xmlns:wp14="http://schemas.microsoft.com/office/word/2010/wordprocessingDrawing" xmlns:wp="http://schemas.openxmlformats.org/drawingml/2006/wordprocessingDrawing" xmlns:w10="urn:schemas-microsoft-com:office:word" xmlns:w="http://schemas.openxmlformats.org/wordprocessingml/2006/main" xmlns:w14="http://schemas.microsoft.com/office/word/2010/wordml" xmlns:w15="http://schemas.microsoft.com/office/word/2012/wordml" xmlns:w16cex="http://schemas.microsoft.com/office/word/2018/wordml/cex" xmlns:w16cid="http://schemas.microsoft.com/office/word/2016/wordml/cid" xmlns:w16="http://schemas.microsoft.com/office/word/2018/wordml" xmlns:w16du="http://schemas.microsoft.com/office/word/2023/wordml/word16du" xmlns:w16sdtdh="http://schemas.microsoft.com/office/word/2020/wordml/sdtdatahash" xmlns:w16se="http://schemas.microsoft.com/office/word/2015/wordml/symex" xmlns:wpg="http://schemas.microsoft.com/office/word/2010/wordprocessingGroup" xmlns:wpi="http://schemas.microsoft.com/office/word/2010/wordprocessingInk" xmlns:wne="http://schemas.microsoft.com/office/word/2006/wordml" xmlns:wps="http://schemas.microsoft.com/office/word/2010/wordprocessingShape" mc:Ignorable="w14 w15 w16se w16cid w16 w16cex w16sdtdh w16du wp14">
+  <w:p>
+    <w:pPr>
+      <w:pStyle w:val="Footer"/>
+    </w:pPr>
+  </w:p>
+</w:ftr>
+</file>
+
 <file path=word/footnotes.xml><?xml version="1.0" encoding="utf-8"?>
 <w:footnotes xmlns:wpc="http://schemas.microsoft.com/office/word/2010/wordprocessingCanvas" xmlns:cx="http://schemas.microsoft.com/office/drawing/2014/chartex" xmlns:cx1="http://schemas.microsoft.com/office/drawing/2015/9/8/chartex" xmlns:cx2="http://schemas.microsoft.com/office/drawing/2015/10/21/chartex" xmlns:cx3="http://schemas.microsoft.com/office/drawing/2016/5/9/chartex" xmlns:cx4="http://schemas.microsoft.com/office/drawing/2016/5/10/chartex" xmlns:cx5="http://schemas.microsoft.com/office/drawing/2016/5/11/chartex" xmlns:cx6="http://schemas.microsoft.com/office/drawing/2016/5/12/chartex" xmlns:cx7="http://schemas.microsoft.com/office/drawing/2016/5/13/chartex" xmlns:cx8="http://schemas.microsoft.com/office/drawing/2016/5/14/chartex" xmlns:mc="http://schemas.openxmlformats.org/markup-compatibility/2006" xmlns:aink="http://schemas.microsoft.com/office/drawing/2016/ink" xmlns:am3d="http://schemas.microsoft.com/office/drawing/2017/model3d" xmlns:o="urn:schemas-microsoft-com:office:office" xmlns:oel="http://schemas.microsoft.com/office/2019/extlst" xmlns:r="http://schemas.openxmlformats.org/officeDocument/2006/relationships" xmlns:m="http://schemas.openxmlformats.org/officeDocument/2006/math" xmlns:v="urn:schemas-microsoft-com:vml" xmlns:wp14="http://schemas.microsoft.com/office/word/2010/wordprocessingDrawing" xmlns:wp="http://schemas.openxmlformats.org/drawingml/2006/wordprocessingDrawing" xmlns:w10="urn:schemas-microsoft-com:office:word" xmlns:w="http://schemas.openxmlformats.org/wordprocessingml/2006/main" xmlns:w14="http://schemas.microsoft.com/office/word/2010/wordml" xmlns:w15="http://schemas.microsoft.com/office/word/2012/wordml" xmlns:w16cex="http://schemas.microsoft.com/office/word/2018/wordml/cex" xmlns:w16cid="http://schemas.microsoft.com/office/word/2016/wordml/cid" xmlns:w16="http://schemas.microsoft.com/office/word/2018/wordml" xmlns:w16du="http://schemas.microsoft.com/office/word/2023/wordml/word16du" xmlns:w16sdtdh="http://schemas.microsoft.com/office/word/2020/wordml/sdtdatahash" xmlns:w16se="http://schemas.microsoft.com/office/word/2015/wordml/symex" xmlns:wpg="http://schemas.microsoft.com/office/word/2010/wordprocessingGroup" xmlns:wpi="http://schemas.microsoft.com/office/word/2010/wordprocessingInk" xmlns:wne="http://schemas.microsoft.com/office/word/2006/wordml" xmlns:wps="http://schemas.microsoft.com/office/word/2010/wordprocessingShape" mc:Ignorable="w14 w15 w16se w16cid w16 w16cex w16sdtdh w16du wp14">
   <w:footnote w:type="separator" w:id="-1">
@@ -1702,6 +1816,36 @@
     </w:p>
   </w:footnote>
 </w:footnotes>
+</file>
+
+<file path=word/header1.xml><?xml version="1.0" encoding="utf-8"?>
+<w:hdr xmlns:wpc="http://schemas.microsoft.com/office/word/2010/wordprocessingCanvas" xmlns:cx="http://schemas.microsoft.com/office/drawing/2014/chartex" xmlns:cx1="http://schemas.microsoft.com/office/drawing/2015/9/8/chartex" xmlns:cx2="http://schemas.microsoft.com/office/drawing/2015/10/21/chartex" xmlns:cx3="http://schemas.microsoft.com/office/drawing/2016/5/9/chartex" xmlns:cx4="http://schemas.microsoft.com/office/drawing/2016/5/10/chartex" xmlns:cx5="http://schemas.microsoft.com/office/drawing/2016/5/11/chartex" xmlns:cx6="http://schemas.microsoft.com/office/drawing/2016/5/12/chartex" xmlns:cx7="http://schemas.microsoft.com/office/drawing/2016/5/13/chartex" xmlns:cx8="http://schemas.microsoft.com/office/drawing/2016/5/14/chartex" xmlns:mc="http://schemas.openxmlformats.org/markup-compatibility/2006" xmlns:aink="http://schemas.microsoft.com/office/drawing/2016/ink" xmlns:am3d="http://schemas.microsoft.com/office/drawing/2017/model3d" xmlns:o="urn:schemas-microsoft-com:office:office" xmlns:oel="http://schemas.microsoft.com/office/2019/extlst" xmlns:r="http://schemas.openxmlformats.org/officeDocument/2006/relationships" xmlns:m="http://schemas.openxmlformats.org/officeDocument/2006/math" xmlns:v="urn:schemas-microsoft-com:vml" xmlns:wp14="http://schemas.microsoft.com/office/word/2010/wordprocessingDrawing" xmlns:wp="http://schemas.openxmlformats.org/drawingml/2006/wordprocessingDrawing" xmlns:w10="urn:schemas-microsoft-com:office:word" xmlns:w="http://schemas.openxmlformats.org/wordprocessingml/2006/main" xmlns:w14="http://schemas.microsoft.com/office/word/2010/wordml" xmlns:w15="http://schemas.microsoft.com/office/word/2012/wordml" xmlns:w16cex="http://schemas.microsoft.com/office/word/2018/wordml/cex" xmlns:w16cid="http://schemas.microsoft.com/office/word/2016/wordml/cid" xmlns:w16="http://schemas.microsoft.com/office/word/2018/wordml" xmlns:w16du="http://schemas.microsoft.com/office/word/2023/wordml/word16du" xmlns:w16sdtdh="http://schemas.microsoft.com/office/word/2020/wordml/sdtdatahash" xmlns:w16se="http://schemas.microsoft.com/office/word/2015/wordml/symex" xmlns:wpg="http://schemas.microsoft.com/office/word/2010/wordprocessingGroup" xmlns:wpi="http://schemas.microsoft.com/office/word/2010/wordprocessingInk" xmlns:wne="http://schemas.microsoft.com/office/word/2006/wordml" xmlns:wps="http://schemas.microsoft.com/office/word/2010/wordprocessingShape" mc:Ignorable="w14 w15 w16se w16cid w16 w16cex w16sdtdh w16du wp14">
+  <w:p>
+    <w:pPr>
+      <w:pStyle w:val="Header"/>
+    </w:pPr>
+  </w:p>
+</w:hdr>
+</file>
+
+<file path=word/header2.xml><?xml version="1.0" encoding="utf-8"?>
+<w:hdr xmlns:wpc="http://schemas.microsoft.com/office/word/2010/wordprocessingCanvas" xmlns:cx="http://schemas.microsoft.com/office/drawing/2014/chartex" xmlns:cx1="http://schemas.microsoft.com/office/drawing/2015/9/8/chartex" xmlns:cx2="http://schemas.microsoft.com/office/drawing/2015/10/21/chartex" xmlns:cx3="http://schemas.microsoft.com/office/drawing/2016/5/9/chartex" xmlns:cx4="http://schemas.microsoft.com/office/drawing/2016/5/10/chartex" xmlns:cx5="http://schemas.microsoft.com/office/drawing/2016/5/11/chartex" xmlns:cx6="http://schemas.microsoft.com/office/drawing/2016/5/12/chartex" xmlns:cx7="http://schemas.microsoft.com/office/drawing/2016/5/13/chartex" xmlns:cx8="http://schemas.microsoft.com/office/drawing/2016/5/14/chartex" xmlns:mc="http://schemas.openxmlformats.org/markup-compatibility/2006" xmlns:aink="http://schemas.microsoft.com/office/drawing/2016/ink" xmlns:am3d="http://schemas.microsoft.com/office/drawing/2017/model3d" xmlns:o="urn:schemas-microsoft-com:office:office" xmlns:oel="http://schemas.microsoft.com/office/2019/extlst" xmlns:r="http://schemas.openxmlformats.org/officeDocument/2006/relationships" xmlns:m="http://schemas.openxmlformats.org/officeDocument/2006/math" xmlns:v="urn:schemas-microsoft-com:vml" xmlns:wp14="http://schemas.microsoft.com/office/word/2010/wordprocessingDrawing" xmlns:wp="http://schemas.openxmlformats.org/drawingml/2006/wordprocessingDrawing" xmlns:w10="urn:schemas-microsoft-com:office:word" xmlns:w="http://schemas.openxmlformats.org/wordprocessingml/2006/main" xmlns:w14="http://schemas.microsoft.com/office/word/2010/wordml" xmlns:w15="http://schemas.microsoft.com/office/word/2012/wordml" xmlns:w16cex="http://schemas.microsoft.com/office/word/2018/wordml/cex" xmlns:w16cid="http://schemas.microsoft.com/office/word/2016/wordml/cid" xmlns:w16="http://schemas.microsoft.com/office/word/2018/wordml" xmlns:w16du="http://schemas.microsoft.com/office/word/2023/wordml/word16du" xmlns:w16sdtdh="http://schemas.microsoft.com/office/word/2020/wordml/sdtdatahash" xmlns:w16se="http://schemas.microsoft.com/office/word/2015/wordml/symex" xmlns:wpg="http://schemas.microsoft.com/office/word/2010/wordprocessingGroup" xmlns:wpi="http://schemas.microsoft.com/office/word/2010/wordprocessingInk" xmlns:wne="http://schemas.microsoft.com/office/word/2006/wordml" xmlns:wps="http://schemas.microsoft.com/office/word/2010/wordprocessingShape" mc:Ignorable="w14 w15 w16se w16cid w16 w16cex w16sdtdh w16du wp14">
+  <w:p>
+    <w:pPr>
+      <w:pStyle w:val="Header"/>
+    </w:pPr>
+  </w:p>
+</w:hdr>
+</file>
+
+<file path=word/header3.xml><?xml version="1.0" encoding="utf-8"?>
+<w:hdr xmlns:wpc="http://schemas.microsoft.com/office/word/2010/wordprocessingCanvas" xmlns:cx="http://schemas.microsoft.com/office/drawing/2014/chartex" xmlns:cx1="http://schemas.microsoft.com/office/drawing/2015/9/8/chartex" xmlns:cx2="http://schemas.microsoft.com/office/drawing/2015/10/21/chartex" xmlns:cx3="http://schemas.microsoft.com/office/drawing/2016/5/9/chartex" xmlns:cx4="http://schemas.microsoft.com/office/drawing/2016/5/10/chartex" xmlns:cx5="http://schemas.microsoft.com/office/drawing/2016/5/11/chartex" xmlns:cx6="http://schemas.microsoft.com/office/drawing/2016/5/12/chartex" xmlns:cx7="http://schemas.microsoft.com/office/drawing/2016/5/13/chartex" xmlns:cx8="http://schemas.microsoft.com/office/drawing/2016/5/14/chartex" xmlns:mc="http://schemas.openxmlformats.org/markup-compatibility/2006" xmlns:aink="http://schemas.microsoft.com/office/drawing/2016/ink" xmlns:am3d="http://schemas.microsoft.com/office/drawing/2017/model3d" xmlns:o="urn:schemas-microsoft-com:office:office" xmlns:oel="http://schemas.microsoft.com/office/2019/extlst" xmlns:r="http://schemas.openxmlformats.org/officeDocument/2006/relationships" xmlns:m="http://schemas.openxmlformats.org/officeDocument/2006/math" xmlns:v="urn:schemas-microsoft-com:vml" xmlns:wp14="http://schemas.microsoft.com/office/word/2010/wordprocessingDrawing" xmlns:wp="http://schemas.openxmlformats.org/drawingml/2006/wordprocessingDrawing" xmlns:w10="urn:schemas-microsoft-com:office:word" xmlns:w="http://schemas.openxmlformats.org/wordprocessingml/2006/main" xmlns:w14="http://schemas.microsoft.com/office/word/2010/wordml" xmlns:w15="http://schemas.microsoft.com/office/word/2012/wordml" xmlns:w16cex="http://schemas.microsoft.com/office/word/2018/wordml/cex" xmlns:w16cid="http://schemas.microsoft.com/office/word/2016/wordml/cid" xmlns:w16="http://schemas.microsoft.com/office/word/2018/wordml" xmlns:w16du="http://schemas.microsoft.com/office/word/2023/wordml/word16du" xmlns:w16sdtdh="http://schemas.microsoft.com/office/word/2020/wordml/sdtdatahash" xmlns:w16se="http://schemas.microsoft.com/office/word/2015/wordml/symex" xmlns:wpg="http://schemas.microsoft.com/office/word/2010/wordprocessingGroup" xmlns:wpi="http://schemas.microsoft.com/office/word/2010/wordprocessingInk" xmlns:wne="http://schemas.microsoft.com/office/word/2006/wordml" xmlns:wps="http://schemas.microsoft.com/office/word/2010/wordprocessingShape" mc:Ignorable="w14 w15 w16se w16cid w16 w16cex w16sdtdh w16du wp14">
+  <w:p>
+    <w:pPr>
+      <w:pStyle w:val="Header"/>
+    </w:pPr>
+  </w:p>
+</w:hdr>
 </file>
 
 <file path=word/numbering.xml><?xml version="1.0" encoding="utf-8"?>
@@ -2696,1178 +2840,13 @@
   <w:docDefaults>
     <w:rPrDefault>
       <w:rPr>
-        <w:rFonts w:asciiTheme="minorHAnsi" w:eastAsiaTheme="minorHAnsi" w:hAnsiTheme="minorHAnsi" w:cstheme="minorBidi"/>
-        <w:sz w:val="22"/>
-        <w:szCs w:val="22"/>
+        <w:rFonts w:asciiTheme="minorHAnsi" w:eastAsiaTheme="minorEastAsia" w:hAnsiTheme="minorHAnsi" w:cstheme="minorBidi"/>
         <w:lang w:val="en-US" w:eastAsia="en-US" w:bidi="ar-SA"/>
       </w:rPr>
     </w:rPrDefault>
     <w:pPrDefault>
       <w:pPr>
-        <w:spacing w:after="160" w:line="259" w:lineRule="auto"/>
-      </w:pPr>
-    </w:pPrDefault>
-  </w:docDefaults>
-  <w:latentStyles w:defLockedState="0" w:defUIPriority="99" w:defSemiHidden="0" w:defUnhideWhenUsed="0" w:defQFormat="0" w:count="376">
-    <w:lsdException w:name="Normal" w:uiPriority="0" w:qFormat="1"/>
-    <w:lsdException w:name="heading 1" w:uiPriority="9" w:qFormat="1"/>
-    <w:lsdException w:name="heading 2" w:semiHidden="1" w:uiPriority="9" w:unhideWhenUsed="1" w:qFormat="1"/>
-    <w:lsdException w:name="heading 3" w:semiHidden="1" w:uiPriority="9" w:unhideWhenUsed="1" w:qFormat="1"/>
-    <w:lsdException w:name="heading 4" w:semiHidden="1" w:uiPriority="9" w:unhideWhenUsed="1" w:qFormat="1"/>
-    <w:lsdException w:name="heading 5" w:semiHidden="1" w:uiPriority="9" w:unhideWhenUsed="1" w:qFormat="1"/>
-    <w:lsdException w:name="heading 6" w:semiHidden="1" w:uiPriority="9" w:unhideWhenUsed="1" w:qFormat="1"/>
-    <w:lsdException w:name="heading 7" w:semiHidden="1" w:uiPriority="9" w:unhideWhenUsed="1" w:qFormat="1"/>
-    <w:lsdException w:name="heading 8" w:semiHidden="1" w:uiPriority="9" w:unhideWhenUsed="1" w:qFormat="1"/>
-    <w:lsdException w:name="heading 9" w:semiHidden="1" w:uiPriority="9" w:unhideWhenUsed="1" w:qFormat="1"/>
-    <w:lsdException w:name="index 1" w:semiHidden="1" w:unhideWhenUsed="1"/>
-    <w:lsdException w:name="index 2" w:semiHidden="1" w:unhideWhenUsed="1"/>
-    <w:lsdException w:name="index 3" w:semiHidden="1" w:unhideWhenUsed="1"/>
-    <w:lsdException w:name="index 4" w:semiHidden="1" w:unhideWhenUsed="1"/>
-    <w:lsdException w:name="index 5" w:semiHidden="1" w:unhideWhenUsed="1"/>
-    <w:lsdException w:name="index 6" w:semiHidden="1" w:unhideWhenUsed="1"/>
-    <w:lsdException w:name="index 7" w:semiHidden="1" w:unhideWhenUsed="1"/>
-    <w:lsdException w:name="index 8" w:semiHidden="1" w:unhideWhenUsed="1"/>
-    <w:lsdException w:name="index 9" w:semiHidden="1" w:unhideWhenUsed="1"/>
-    <w:lsdException w:name="toc 1" w:semiHidden="1" w:uiPriority="39" w:unhideWhenUsed="1"/>
-    <w:lsdException w:name="toc 2" w:semiHidden="1" w:uiPriority="39" w:unhideWhenUsed="1"/>
-    <w:lsdException w:name="toc 3" w:semiHidden="1" w:uiPriority="39" w:unhideWhenUsed="1"/>
-    <w:lsdException w:name="toc 4" w:semiHidden="1" w:uiPriority="39" w:unhideWhenUsed="1"/>
-    <w:lsdException w:name="toc 5" w:semiHidden="1" w:uiPriority="39" w:unhideWhenUsed="1"/>
-    <w:lsdException w:name="toc 6" w:semiHidden="1" w:uiPriority="39" w:unhideWhenUsed="1"/>
-    <w:lsdException w:name="toc 7" w:semiHidden="1" w:uiPriority="39" w:unhideWhenUsed="1"/>
-    <w:lsdException w:name="toc 8" w:semiHidden="1" w:uiPriority="39" w:unhideWhenUsed="1"/>
-    <w:lsdException w:name="toc 9" w:semiHidden="1" w:uiPriority="39" w:unhideWhenUsed="1"/>
-    <w:lsdException w:name="Normal Indent" w:semiHidden="1" w:unhideWhenUsed="1"/>
-    <w:lsdException w:name="footnote text" w:semiHidden="1" w:unhideWhenUsed="1"/>
-    <w:lsdException w:name="annotation text" w:semiHidden="1" w:unhideWhenUsed="1"/>
-    <w:lsdException w:name="header" w:semiHidden="1" w:unhideWhenUsed="1"/>
-    <w:lsdException w:name="footer" w:semiHidden="1" w:unhideWhenUsed="1" w:qFormat="1"/>
-    <w:lsdException w:name="index heading" w:semiHidden="1" w:unhideWhenUsed="1"/>
-    <w:lsdException w:name="caption" w:semiHidden="1" w:uiPriority="35" w:unhideWhenUsed="1" w:qFormat="1"/>
-    <w:lsdException w:name="table of figures" w:semiHidden="1" w:unhideWhenUsed="1"/>
-    <w:lsdException w:name="envelope address" w:semiHidden="1" w:unhideWhenUsed="1"/>
-    <w:lsdException w:name="envelope return" w:semiHidden="1" w:unhideWhenUsed="1"/>
-    <w:lsdException w:name="footnote reference" w:semiHidden="1" w:unhideWhenUsed="1"/>
-    <w:lsdException w:name="annotation reference" w:semiHidden="1" w:unhideWhenUsed="1"/>
-    <w:lsdException w:name="line number" w:semiHidden="1" w:unhideWhenUsed="1"/>
-    <w:lsdException w:name="page number" w:semiHidden="1" w:unhideWhenUsed="1"/>
-    <w:lsdException w:name="endnote reference" w:semiHidden="1" w:unhideWhenUsed="1"/>
-    <w:lsdException w:name="endnote text" w:semiHidden="1" w:unhideWhenUsed="1"/>
-    <w:lsdException w:name="table of authorities" w:semiHidden="1" w:unhideWhenUsed="1"/>
-    <w:lsdException w:name="macro" w:semiHidden="1" w:unhideWhenUsed="1"/>
-    <w:lsdException w:name="toa heading" w:semiHidden="1" w:unhideWhenUsed="1"/>
-    <w:lsdException w:name="List" w:semiHidden="1" w:unhideWhenUsed="1"/>
-    <w:lsdException w:name="List Bullet" w:semiHidden="1" w:unhideWhenUsed="1"/>
-    <w:lsdException w:name="List Number" w:semiHidden="1" w:unhideWhenUsed="1"/>
-    <w:lsdException w:name="List 2" w:semiHidden="1" w:unhideWhenUsed="1"/>
-    <w:lsdException w:name="List 3" w:semiHidden="1" w:unhideWhenUsed="1"/>
-    <w:lsdException w:name="List 4" w:semiHidden="1" w:unhideWhenUsed="1"/>
-    <w:lsdException w:name="List 5" w:semiHidden="1" w:unhideWhenUsed="1"/>
-    <w:lsdException w:name="List Bullet 2" w:semiHidden="1" w:unhideWhenUsed="1"/>
-    <w:lsdException w:name="List Bullet 3" w:semiHidden="1" w:unhideWhenUsed="1"/>
-    <w:lsdException w:name="List Bullet 4" w:semiHidden="1" w:unhideWhenUsed="1"/>
-    <w:lsdException w:name="List Bullet 5" w:semiHidden="1" w:unhideWhenUsed="1"/>
-    <w:lsdException w:name="List Number 2" w:semiHidden="1" w:unhideWhenUsed="1"/>
-    <w:lsdException w:name="List Number 3" w:semiHidden="1" w:unhideWhenUsed="1"/>
-    <w:lsdException w:name="List Number 4" w:semiHidden="1" w:unhideWhenUsed="1"/>
-    <w:lsdException w:name="List Number 5" w:semiHidden="1" w:unhideWhenUsed="1"/>
-    <w:lsdException w:name="Title" w:uiPriority="10" w:qFormat="1"/>
-    <w:lsdException w:name="Closing" w:semiHidden="1" w:unhideWhenUsed="1"/>
-    <w:lsdException w:name="Signature" w:semiHidden="1" w:unhideWhenUsed="1"/>
-    <w:lsdException w:name="Default Paragraph Font" w:semiHidden="1" w:uiPriority="1" w:unhideWhenUsed="1"/>
-    <w:lsdException w:name="Body Text" w:semiHidden="1" w:unhideWhenUsed="1"/>
-    <w:lsdException w:name="Body Text Indent" w:semiHidden="1" w:unhideWhenUsed="1"/>
-    <w:lsdException w:name="List Continue" w:semiHidden="1" w:unhideWhenUsed="1"/>
-    <w:lsdException w:name="List Continue 2" w:semiHidden="1" w:unhideWhenUsed="1"/>
-    <w:lsdException w:name="List Continue 3" w:semiHidden="1" w:unhideWhenUsed="1"/>
-    <w:lsdException w:name="List Continue 4" w:semiHidden="1" w:unhideWhenUsed="1"/>
-    <w:lsdException w:name="List Continue 5" w:semiHidden="1" w:unhideWhenUsed="1"/>
-    <w:lsdException w:name="Message Header" w:semiHidden="1" w:unhideWhenUsed="1"/>
-    <w:lsdException w:name="Subtitle" w:uiPriority="11" w:qFormat="1"/>
-    <w:lsdException w:name="Salutation" w:semiHidden="1" w:unhideWhenUsed="1"/>
-    <w:lsdException w:name="Date" w:semiHidden="1" w:unhideWhenUsed="1"/>
-    <w:lsdException w:name="Body Text First Indent" w:semiHidden="1" w:unhideWhenUsed="1"/>
-    <w:lsdException w:name="Body Text First Indent 2" w:semiHidden="1" w:unhideWhenUsed="1"/>
-    <w:lsdException w:name="Note Heading" w:semiHidden="1" w:unhideWhenUsed="1"/>
-    <w:lsdException w:name="Body Text 2" w:semiHidden="1" w:unhideWhenUsed="1"/>
-    <w:lsdException w:name="Body Text 3" w:semiHidden="1" w:unhideWhenUsed="1"/>
-    <w:lsdException w:name="Body Text Indent 2" w:semiHidden="1" w:unhideWhenUsed="1"/>
-    <w:lsdException w:name="Body Text Indent 3" w:semiHidden="1" w:unhideWhenUsed="1"/>
-    <w:lsdException w:name="Block Text" w:semiHidden="1" w:unhideWhenUsed="1"/>
-    <w:lsdException w:name="Hyperlink" w:semiHidden="1" w:unhideWhenUsed="1"/>
-    <w:lsdException w:name="FollowedHyperlink" w:semiHidden="1" w:unhideWhenUsed="1"/>
-    <w:lsdException w:name="Strong" w:uiPriority="22" w:qFormat="1"/>
-    <w:lsdException w:name="Emphasis" w:uiPriority="20" w:qFormat="1"/>
-    <w:lsdException w:name="Document Map" w:semiHidden="1" w:unhideWhenUsed="1"/>
-    <w:lsdException w:name="Plain Text" w:semiHidden="1" w:unhideWhenUsed="1"/>
-    <w:lsdException w:name="E-mail Signature" w:semiHidden="1" w:unhideWhenUsed="1"/>
-    <w:lsdException w:name="HTML Top of Form" w:semiHidden="1" w:unhideWhenUsed="1"/>
-    <w:lsdException w:name="HTML Bottom of Form" w:semiHidden="1" w:unhideWhenUsed="1"/>
-    <w:lsdException w:name="Normal (Web)" w:semiHidden="1" w:unhideWhenUsed="1"/>
-    <w:lsdException w:name="HTML Acronym" w:semiHidden="1" w:unhideWhenUsed="1"/>
-    <w:lsdException w:name="HTML Address" w:semiHidden="1" w:unhideWhenUsed="1"/>
-    <w:lsdException w:name="HTML Cite" w:semiHidden="1" w:unhideWhenUsed="1"/>
-    <w:lsdException w:name="HTML Code" w:semiHidden="1" w:unhideWhenUsed="1"/>
-    <w:lsdException w:name="HTML Definition" w:semiHidden="1" w:unhideWhenUsed="1"/>
-    <w:lsdException w:name="HTML Keyboard" w:semiHidden="1" w:unhideWhenUsed="1"/>
-    <w:lsdException w:name="HTML Preformatted" w:semiHidden="1" w:unhideWhenUsed="1"/>
-    <w:lsdException w:name="HTML Sample" w:semiHidden="1" w:unhideWhenUsed="1"/>
-    <w:lsdException w:name="HTML Typewriter" w:semiHidden="1" w:unhideWhenUsed="1"/>
-    <w:lsdException w:name="HTML Variable" w:semiHidden="1" w:unhideWhenUsed="1"/>
-    <w:lsdException w:name="Normal Table" w:semiHidden="1" w:unhideWhenUsed="1"/>
-    <w:lsdException w:name="annotation subject" w:semiHidden="1" w:unhideWhenUsed="1"/>
-    <w:lsdException w:name="No List" w:semiHidden="1" w:unhideWhenUsed="1"/>
-    <w:lsdException w:name="Outline List 1" w:semiHidden="1" w:unhideWhenUsed="1"/>
-    <w:lsdException w:name="Outline List 2" w:semiHidden="1" w:unhideWhenUsed="1"/>
-    <w:lsdException w:name="Outline List 3" w:semiHidden="1" w:unhideWhenUsed="1"/>
-    <w:lsdException w:name="Table Simple 1" w:semiHidden="1" w:unhideWhenUsed="1"/>
-    <w:lsdException w:name="Table Simple 2" w:semiHidden="1" w:unhideWhenUsed="1"/>
-    <w:lsdException w:name="Table Simple 3" w:semiHidden="1" w:unhideWhenUsed="1"/>
-    <w:lsdException w:name="Table Classic 1" w:semiHidden="1" w:unhideWhenUsed="1"/>
-    <w:lsdException w:name="Table Classic 2" w:semiHidden="1" w:unhideWhenUsed="1"/>
-    <w:lsdException w:name="Table Classic 3" w:semiHidden="1" w:unhideWhenUsed="1"/>
-    <w:lsdException w:name="Table Classic 4" w:semiHidden="1" w:unhideWhenUsed="1"/>
-    <w:lsdException w:name="Table Colorful 1" w:semiHidden="1" w:unhideWhenUsed="1"/>
-    <w:lsdException w:name="Table Colorful 2" w:semiHidden="1" w:unhideWhenUsed="1"/>
-    <w:lsdException w:name="Table Colorful 3" w:semiHidden="1" w:unhideWhenUsed="1"/>
-    <w:lsdException w:name="Table Columns 1" w:semiHidden="1" w:unhideWhenUsed="1"/>
-    <w:lsdException w:name="Table Columns 2" w:semiHidden="1" w:unhideWhenUsed="1"/>
-    <w:lsdException w:name="Table Columns 3" w:semiHidden="1" w:unhideWhenUsed="1"/>
-    <w:lsdException w:name="Table Columns 4" w:semiHidden="1" w:unhideWhenUsed="1"/>
-    <w:lsdException w:name="Table Columns 5" w:semiHidden="1" w:unhideWhenUsed="1"/>
-    <w:lsdException w:name="Table Grid 1" w:semiHidden="1" w:unhideWhenUsed="1"/>
-    <w:lsdException w:name="Table Grid 2" w:semiHidden="1" w:unhideWhenUsed="1"/>
-    <w:lsdException w:name="Table Grid 3" w:semiHidden="1" w:unhideWhenUsed="1"/>
-    <w:lsdException w:name="Table Grid 4" w:semiHidden="1" w:unhideWhenUsed="1"/>
-    <w:lsdException w:name="Table Grid 5" w:semiHidden="1" w:unhideWhenUsed="1"/>
-    <w:lsdException w:name="Table Grid 6" w:semiHidden="1" w:unhideWhenUsed="1"/>
-    <w:lsdException w:name="Table Grid 7" w:semiHidden="1" w:unhideWhenUsed="1"/>
-    <w:lsdException w:name="Table Grid 8" w:semiHidden="1" w:unhideWhenUsed="1"/>
-    <w:lsdException w:name="Table List 1" w:semiHidden="1" w:unhideWhenUsed="1"/>
-    <w:lsdException w:name="Table List 2" w:semiHidden="1" w:unhideWhenUsed="1"/>
-    <w:lsdException w:name="Table List 3" w:semiHidden="1" w:unhideWhenUsed="1"/>
-    <w:lsdException w:name="Table List 4" w:semiHidden="1" w:unhideWhenUsed="1"/>
-    <w:lsdException w:name="Table List 5" w:semiHidden="1" w:unhideWhenUsed="1"/>
-    <w:lsdException w:name="Table List 6" w:semiHidden="1" w:unhideWhenUsed="1"/>
-    <w:lsdException w:name="Table List 7" w:semiHidden="1" w:unhideWhenUsed="1"/>
-    <w:lsdException w:name="Table List 8" w:semiHidden="1" w:unhideWhenUsed="1"/>
-    <w:lsdException w:name="Table 3D effects 1" w:semiHidden="1" w:unhideWhenUsed="1"/>
-    <w:lsdException w:name="Table 3D effects 2" w:semiHidden="1" w:unhideWhenUsed="1"/>
-    <w:lsdException w:name="Table 3D effects 3" w:semiHidden="1" w:unhideWhenUsed="1"/>
-    <w:lsdException w:name="Table Contemporary" w:semiHidden="1" w:unhideWhenUsed="1"/>
-    <w:lsdException w:name="Table Elegant" w:semiHidden="1" w:unhideWhenUsed="1"/>
-    <w:lsdException w:name="Table Professional" w:semiHidden="1" w:unhideWhenUsed="1"/>
-    <w:lsdException w:name="Table Subtle 1" w:semiHidden="1" w:unhideWhenUsed="1"/>
-    <w:lsdException w:name="Table Subtle 2" w:semiHidden="1" w:unhideWhenUsed="1"/>
-    <w:lsdException w:name="Table Web 1" w:semiHidden="1" w:unhideWhenUsed="1"/>
-    <w:lsdException w:name="Table Web 2" w:semiHidden="1" w:unhideWhenUsed="1"/>
-    <w:lsdException w:name="Table Web 3" w:semiHidden="1" w:unhideWhenUsed="1"/>
-    <w:lsdException w:name="Balloon Text" w:semiHidden="1" w:unhideWhenUsed="1"/>
-    <w:lsdException w:name="Table Grid" w:uiPriority="39"/>
-    <w:lsdException w:name="Table Theme" w:semiHidden="1" w:unhideWhenUsed="1"/>
-    <w:lsdException w:name="Placeholder Text" w:semiHidden="1"/>
-    <w:lsdException w:name="No Spacing" w:uiPriority="1" w:qFormat="1"/>
-    <w:lsdException w:name="Light Shading" w:uiPriority="60"/>
-    <w:lsdException w:name="Light List" w:uiPriority="61"/>
-    <w:lsdException w:name="Light Grid" w:uiPriority="62"/>
-    <w:lsdException w:name="Medium Shading 1" w:uiPriority="63"/>
-    <w:lsdException w:name="Medium Shading 2" w:uiPriority="64"/>
-    <w:lsdException w:name="Medium List 1" w:uiPriority="65"/>
-    <w:lsdException w:name="Medium List 2" w:uiPriority="66"/>
-    <w:lsdException w:name="Medium Grid 1" w:uiPriority="67"/>
-    <w:lsdException w:name="Medium Grid 2" w:uiPriority="68"/>
-    <w:lsdException w:name="Medium Grid 3" w:uiPriority="69"/>
-    <w:lsdException w:name="Dark List" w:uiPriority="70"/>
-    <w:lsdException w:name="Colorful Shading" w:uiPriority="71"/>
-    <w:lsdException w:name="Colorful List" w:uiPriority="72"/>
-    <w:lsdException w:name="Colorful Grid" w:uiPriority="73"/>
-    <w:lsdException w:name="Light Shading Accent 1" w:uiPriority="60"/>
-    <w:lsdException w:name="Light List Accent 1" w:uiPriority="61"/>
-    <w:lsdException w:name="Light Grid Accent 1" w:uiPriority="62"/>
-    <w:lsdException w:name="Medium Shading 1 Accent 1" w:uiPriority="63"/>
-    <w:lsdException w:name="Medium Shading 2 Accent 1" w:uiPriority="64"/>
-    <w:lsdException w:name="Medium List 1 Accent 1" w:uiPriority="65"/>
-    <w:lsdException w:name="Revision" w:semiHidden="1"/>
-    <w:lsdException w:name="List Paragraph" w:uiPriority="34" w:qFormat="1"/>
-    <w:lsdException w:name="Quote" w:uiPriority="29" w:qFormat="1"/>
-    <w:lsdException w:name="Intense Quote" w:uiPriority="30" w:qFormat="1"/>
-    <w:lsdException w:name="Medium List 2 Accent 1" w:uiPriority="66"/>
-    <w:lsdException w:name="Medium Grid 1 Accent 1" w:uiPriority="67"/>
-    <w:lsdException w:name="Medium Grid 2 Accent 1" w:uiPriority="68"/>
-    <w:lsdException w:name="Medium Grid 3 Accent 1" w:uiPriority="69"/>
-    <w:lsdException w:name="Dark List Accent 1" w:uiPriority="70"/>
-    <w:lsdException w:name="Colorful Shading Accent 1" w:uiPriority="71"/>
-    <w:lsdException w:name="Colorful List Accent 1" w:uiPriority="72"/>
-    <w:lsdException w:name="Colorful Grid Accent 1" w:uiPriority="73"/>
-    <w:lsdException w:name="Light Shading Accent 2" w:uiPriority="60"/>
-    <w:lsdException w:name="Light List Accent 2" w:uiPriority="61"/>
-    <w:lsdException w:name="Light Grid Accent 2" w:uiPriority="62"/>
-    <w:lsdException w:name="Medium Shading 1 Accent 2" w:uiPriority="63"/>
-    <w:lsdException w:name="Medium Shading 2 Accent 2" w:uiPriority="64"/>
-    <w:lsdException w:name="Medium List 1 Accent 2" w:uiPriority="65"/>
-    <w:lsdException w:name="Medium List 2 Accent 2" w:uiPriority="66"/>
-    <w:lsdException w:name="Medium Grid 1 Accent 2" w:uiPriority="67"/>
-    <w:lsdException w:name="Medium Grid 2 Accent 2" w:uiPriority="68"/>
-    <w:lsdException w:name="Medium Grid 3 Accent 2" w:uiPriority="69"/>
-    <w:lsdException w:name="Dark List Accent 2" w:uiPriority="70"/>
-    <w:lsdException w:name="Colorful Shading Accent 2" w:uiPriority="71"/>
-    <w:lsdException w:name="Colorful List Accent 2" w:uiPriority="72"/>
-    <w:lsdException w:name="Colorful Grid Accent 2" w:uiPriority="73"/>
-    <w:lsdException w:name="Light Shading Accent 3" w:uiPriority="60"/>
-    <w:lsdException w:name="Light List Accent 3" w:uiPriority="61"/>
-    <w:lsdException w:name="Light Grid Accent 3" w:uiPriority="62"/>
-    <w:lsdException w:name="Medium Shading 1 Accent 3" w:uiPriority="63"/>
-    <w:lsdException w:name="Medium Shading 2 Accent 3" w:uiPriority="64"/>
-    <w:lsdException w:name="Medium List 1 Accent 3" w:uiPriority="65"/>
-    <w:lsdException w:name="Medium List 2 Accent 3" w:uiPriority="66"/>
-    <w:lsdException w:name="Medium Grid 1 Accent 3" w:uiPriority="67"/>
-    <w:lsdException w:name="Medium Grid 2 Accent 3" w:uiPriority="68"/>
-    <w:lsdException w:name="Medium Grid 3 Accent 3" w:uiPriority="69"/>
-    <w:lsdException w:name="Dark List Accent 3" w:uiPriority="70"/>
-    <w:lsdException w:name="Colorful Shading Accent 3" w:uiPriority="71"/>
-    <w:lsdException w:name="Colorful List Accent 3" w:uiPriority="72"/>
-    <w:lsdException w:name="Colorful Grid Accent 3" w:uiPriority="73"/>
-    <w:lsdException w:name="Light Shading Accent 4" w:uiPriority="60"/>
-    <w:lsdException w:name="Light List Accent 4" w:uiPriority="61"/>
-    <w:lsdException w:name="Light Grid Accent 4" w:uiPriority="62"/>
-    <w:lsdException w:name="Medium Shading 1 Accent 4" w:uiPriority="63"/>
-    <w:lsdException w:name="Medium Shading 2 Accent 4" w:uiPriority="64"/>
-    <w:lsdException w:name="Medium List 1 Accent 4" w:uiPriority="65"/>
-    <w:lsdException w:name="Medium List 2 Accent 4" w:uiPriority="66"/>
-    <w:lsdException w:name="Medium Grid 1 Accent 4" w:uiPriority="67"/>
-    <w:lsdException w:name="Medium Grid 2 Accent 4" w:uiPriority="68"/>
-    <w:lsdException w:name="Medium Grid 3 Accent 4" w:uiPriority="69"/>
-    <w:lsdException w:name="Dark List Accent 4" w:uiPriority="70"/>
-    <w:lsdException w:name="Colorful Shading Accent 4" w:uiPriority="71"/>
-    <w:lsdException w:name="Colorful List Accent 4" w:uiPriority="72"/>
-    <w:lsdException w:name="Colorful Grid Accent 4" w:uiPriority="73"/>
-    <w:lsdException w:name="Light Shading Accent 5" w:uiPriority="60"/>
-    <w:lsdException w:name="Light List Accent 5" w:uiPriority="61"/>
-    <w:lsdException w:name="Light Grid Accent 5" w:uiPriority="62"/>
-    <w:lsdException w:name="Medium Shading 1 Accent 5" w:uiPriority="63"/>
-    <w:lsdException w:name="Medium Shading 2 Accent 5" w:uiPriority="64"/>
-    <w:lsdException w:name="Medium List 1 Accent 5" w:uiPriority="65"/>
-    <w:lsdException w:name="Medium List 2 Accent 5" w:uiPriority="66"/>
-    <w:lsdException w:name="Medium Grid 1 Accent 5" w:uiPriority="67"/>
-    <w:lsdException w:name="Medium Grid 2 Accent 5" w:uiPriority="68"/>
-    <w:lsdException w:name="Medium Grid 3 Accent 5" w:uiPriority="69"/>
-    <w:lsdException w:name="Dark List Accent 5" w:uiPriority="70"/>
-    <w:lsdException w:name="Colorful Shading Accent 5" w:uiPriority="71"/>
-    <w:lsdException w:name="Colorful List Accent 5" w:uiPriority="72"/>
-    <w:lsdException w:name="Colorful Grid Accent 5" w:uiPriority="73"/>
-    <w:lsdException w:name="Light Shading Accent 6" w:uiPriority="60"/>
-    <w:lsdException w:name="Light List Accent 6" w:uiPriority="61"/>
-    <w:lsdException w:name="Light Grid Accent 6" w:uiPriority="62"/>
-    <w:lsdException w:name="Medium Shading 1 Accent 6" w:uiPriority="63"/>
-    <w:lsdException w:name="Medium Shading 2 Accent 6" w:uiPriority="64"/>
-    <w:lsdException w:name="Medium List 1 Accent 6" w:uiPriority="65"/>
-    <w:lsdException w:name="Medium List 2 Accent 6" w:uiPriority="66"/>
-    <w:lsdException w:name="Medium Grid 1 Accent 6" w:uiPriority="67"/>
-    <w:lsdException w:name="Medium Grid 2 Accent 6" w:uiPriority="68"/>
-    <w:lsdException w:name="Medium Grid 3 Accent 6" w:uiPriority="69"/>
-    <w:lsdException w:name="Dark List Accent 6" w:uiPriority="70"/>
-    <w:lsdException w:name="Colorful Shading Accent 6" w:uiPriority="71"/>
-    <w:lsdException w:name="Colorful List Accent 6" w:uiPriority="72"/>
-    <w:lsdException w:name="Colorful Grid Accent 6" w:uiPriority="73"/>
-    <w:lsdException w:name="Subtle Emphasis" w:uiPriority="19" w:qFormat="1"/>
-    <w:lsdException w:name="Intense Emphasis" w:uiPriority="21" w:qFormat="1"/>
-    <w:lsdException w:name="Subtle Reference" w:uiPriority="31" w:qFormat="1"/>
-    <w:lsdException w:name="Intense Reference" w:uiPriority="32" w:qFormat="1"/>
-    <w:lsdException w:name="Book Title" w:uiPriority="33" w:qFormat="1"/>
-    <w:lsdException w:name="Bibliography" w:semiHidden="1" w:uiPriority="37" w:unhideWhenUsed="1"/>
-    <w:lsdException w:name="TOC Heading" w:semiHidden="1" w:uiPriority="39" w:unhideWhenUsed="1" w:qFormat="1"/>
-    <w:lsdException w:name="Plain Table 1" w:uiPriority="41"/>
-    <w:lsdException w:name="Plain Table 2" w:uiPriority="42"/>
-    <w:lsdException w:name="Plain Table 3" w:uiPriority="43"/>
-    <w:lsdException w:name="Plain Table 4" w:uiPriority="44"/>
-    <w:lsdException w:name="Plain Table 5" w:uiPriority="45"/>
-    <w:lsdException w:name="Grid Table Light" w:uiPriority="40"/>
-    <w:lsdException w:name="Grid Table 1 Light" w:uiPriority="46"/>
-    <w:lsdException w:name="Grid Table 2" w:uiPriority="47"/>
-    <w:lsdException w:name="Grid Table 3" w:uiPriority="48"/>
-    <w:lsdException w:name="Grid Table 4" w:uiPriority="49"/>
-    <w:lsdException w:name="Grid Table 5 Dark" w:uiPriority="50"/>
-    <w:lsdException w:name="Grid Table 6 Colorful" w:uiPriority="51"/>
-    <w:lsdException w:name="Grid Table 7 Colorful" w:uiPriority="52"/>
-    <w:lsdException w:name="Grid Table 1 Light Accent 1" w:uiPriority="46"/>
-    <w:lsdException w:name="Grid Table 2 Accent 1" w:uiPriority="47"/>
-    <w:lsdException w:name="Grid Table 3 Accent 1" w:uiPriority="48"/>
-    <w:lsdException w:name="Grid Table 4 Accent 1" w:uiPriority="49"/>
-    <w:lsdException w:name="Grid Table 5 Dark Accent 1" w:uiPriority="50"/>
-    <w:lsdException w:name="Grid Table 6 Colorful Accent 1" w:uiPriority="51"/>
-    <w:lsdException w:name="Grid Table 7 Colorful Accent 1" w:uiPriority="52"/>
-    <w:lsdException w:name="Grid Table 1 Light Accent 2" w:uiPriority="46"/>
-    <w:lsdException w:name="Grid Table 2 Accent 2" w:uiPriority="47"/>
-    <w:lsdException w:name="Grid Table 3 Accent 2" w:uiPriority="48"/>
-    <w:lsdException w:name="Grid Table 4 Accent 2" w:uiPriority="49"/>
-    <w:lsdException w:name="Grid Table 5 Dark Accent 2" w:uiPriority="50"/>
-    <w:lsdException w:name="Grid Table 6 Colorful Accent 2" w:uiPriority="51"/>
-    <w:lsdException w:name="Grid Table 7 Colorful Accent 2" w:uiPriority="52"/>
-    <w:lsdException w:name="Grid Table 1 Light Accent 3" w:uiPriority="46"/>
-    <w:lsdException w:name="Grid Table 2 Accent 3" w:uiPriority="47"/>
-    <w:lsdException w:name="Grid Table 3 Accent 3" w:uiPriority="48"/>
-    <w:lsdException w:name="Grid Table 4 Accent 3" w:uiPriority="49"/>
-    <w:lsdException w:name="Grid Table 5 Dark Accent 3" w:uiPriority="50"/>
-    <w:lsdException w:name="Grid Table 6 Colorful Accent 3" w:uiPriority="51"/>
-    <w:lsdException w:name="Grid Table 7 Colorful Accent 3" w:uiPriority="52"/>
-    <w:lsdException w:name="Grid Table 1 Light Accent 4" w:uiPriority="46"/>
-    <w:lsdException w:name="Grid Table 2 Accent 4" w:uiPriority="47"/>
-    <w:lsdException w:name="Grid Table 3 Accent 4" w:uiPriority="48"/>
-    <w:lsdException w:name="Grid Table 4 Accent 4" w:uiPriority="49"/>
-    <w:lsdException w:name="Grid Table 5 Dark Accent 4" w:uiPriority="50"/>
-    <w:lsdException w:name="Grid Table 6 Colorful Accent 4" w:uiPriority="51"/>
-    <w:lsdException w:name="Grid Table 7 Colorful Accent 4" w:uiPriority="52"/>
-    <w:lsdException w:name="Grid Table 1 Light Accent 5" w:uiPriority="46"/>
-    <w:lsdException w:name="Grid Table 2 Accent 5" w:uiPriority="47"/>
-    <w:lsdException w:name="Grid Table 3 Accent 5" w:uiPriority="48"/>
-    <w:lsdException w:name="Grid Table 4 Accent 5" w:uiPriority="49"/>
-    <w:lsdException w:name="Grid Table 5 Dark Accent 5" w:uiPriority="50"/>
-    <w:lsdException w:name="Grid Table 6 Colorful Accent 5" w:uiPriority="51"/>
-    <w:lsdException w:name="Grid Table 7 Colorful Accent 5" w:uiPriority="52"/>
-    <w:lsdException w:name="Grid Table 1 Light Accent 6" w:uiPriority="46"/>
-    <w:lsdException w:name="Grid Table 2 Accent 6" w:uiPriority="47"/>
-    <w:lsdException w:name="Grid Table 3 Accent 6" w:uiPriority="48"/>
-    <w:lsdException w:name="Grid Table 4 Accent 6" w:uiPriority="49"/>
-    <w:lsdException w:name="Grid Table 5 Dark Accent 6" w:uiPriority="50"/>
-    <w:lsdException w:name="Grid Table 6 Colorful Accent 6" w:uiPriority="51"/>
-    <w:lsdException w:name="Grid Table 7 Colorful Accent 6" w:uiPriority="52"/>
-    <w:lsdException w:name="List Table 1 Light" w:uiPriority="46"/>
-    <w:lsdException w:name="List Table 2" w:uiPriority="47"/>
-    <w:lsdException w:name="List Table 3" w:uiPriority="48"/>
-    <w:lsdException w:name="List Table 4" w:uiPriority="49"/>
-    <w:lsdException w:name="List Table 5 Dark" w:uiPriority="50"/>
-    <w:lsdException w:name="List Table 6 Colorful" w:uiPriority="51"/>
-    <w:lsdException w:name="List Table 7 Colorful" w:uiPriority="52"/>
-    <w:lsdException w:name="List Table 1 Light Accent 1" w:uiPriority="46"/>
-    <w:lsdException w:name="List Table 2 Accent 1" w:uiPriority="47"/>
-    <w:lsdException w:name="List Table 3 Accent 1" w:uiPriority="48"/>
-    <w:lsdException w:name="List Table 4 Accent 1" w:uiPriority="49"/>
-    <w:lsdException w:name="List Table 5 Dark Accent 1" w:uiPriority="50"/>
-    <w:lsdException w:name="List Table 6 Colorful Accent 1" w:uiPriority="51"/>
-    <w:lsdException w:name="List Table 7 Colorful Accent 1" w:uiPriority="52"/>
-    <w:lsdException w:name="List Table 1 Light Accent 2" w:uiPriority="46"/>
-    <w:lsdException w:name="List Table 2 Accent 2" w:uiPriority="47"/>
-    <w:lsdException w:name="List Table 3 Accent 2" w:uiPriority="48"/>
-    <w:lsdException w:name="List Table 4 Accent 2" w:uiPriority="49"/>
-    <w:lsdException w:name="List Table 5 Dark Accent 2" w:uiPriority="50"/>
-    <w:lsdException w:name="List Table 6 Colorful Accent 2" w:uiPriority="51"/>
-    <w:lsdException w:name="List Table 7 Colorful Accent 2" w:uiPriority="52"/>
-    <w:lsdException w:name="List Table 1 Light Accent 3" w:uiPriority="46"/>
-    <w:lsdException w:name="List Table 2 Accent 3" w:uiPriority="47"/>
-    <w:lsdException w:name="List Table 3 Accent 3" w:uiPriority="48"/>
-    <w:lsdException w:name="List Table 4 Accent 3" w:uiPriority="49"/>
-    <w:lsdException w:name="List Table 5 Dark Accent 3" w:uiPriority="50"/>
-    <w:lsdException w:name="List Table 6 Colorful Accent 3" w:uiPriority="51"/>
-    <w:lsdException w:name="List Table 7 Colorful Accent 3" w:uiPriority="52"/>
-    <w:lsdException w:name="List Table 1 Light Accent 4" w:uiPriority="46"/>
-    <w:lsdException w:name="List Table 2 Accent 4" w:uiPriority="47"/>
-    <w:lsdException w:name="List Table 3 Accent 4" w:uiPriority="48"/>
-    <w:lsdException w:name="List Table 4 Accent 4" w:uiPriority="49"/>
-    <w:lsdException w:name="List Table 5 Dark Accent 4" w:uiPriority="50"/>
-    <w:lsdException w:name="List Table 6 Colorful Accent 4" w:uiPriority="51"/>
-    <w:lsdException w:name="List Table 7 Colorful Accent 4" w:uiPriority="52"/>
-    <w:lsdException w:name="List Table 1 Light Accent 5" w:uiPriority="46"/>
-    <w:lsdException w:name="List Table 2 Accent 5" w:uiPriority="47"/>
-    <w:lsdException w:name="List Table 3 Accent 5" w:uiPriority="48"/>
-    <w:lsdException w:name="List Table 4 Accent 5" w:uiPriority="49"/>
-    <w:lsdException w:name="List Table 5 Dark Accent 5" w:uiPriority="50"/>
-    <w:lsdException w:name="List Table 6 Colorful Accent 5" w:uiPriority="51"/>
-    <w:lsdException w:name="List Table 7 Colorful Accent 5" w:uiPriority="52"/>
-    <w:lsdException w:name="List Table 1 Light Accent 6" w:uiPriority="46"/>
-    <w:lsdException w:name="List Table 2 Accent 6" w:uiPriority="47"/>
-    <w:lsdException w:name="List Table 3 Accent 6" w:uiPriority="48"/>
-    <w:lsdException w:name="List Table 4 Accent 6" w:uiPriority="49"/>
-    <w:lsdException w:name="List Table 5 Dark Accent 6" w:uiPriority="50"/>
-    <w:lsdException w:name="List Table 6 Colorful Accent 6" w:uiPriority="51"/>
-    <w:lsdException w:name="List Table 7 Colorful Accent 6" w:uiPriority="52"/>
-    <w:lsdException w:name="Mention" w:semiHidden="1" w:unhideWhenUsed="1"/>
-    <w:lsdException w:name="Smart Hyperlink" w:semiHidden="1" w:unhideWhenUsed="1"/>
-    <w:lsdException w:name="Hashtag" w:semiHidden="1" w:unhideWhenUsed="1"/>
-    <w:lsdException w:name="Unresolved Mention" w:semiHidden="1" w:unhideWhenUsed="1"/>
-    <w:lsdException w:name="Smart Link" w:semiHidden="1" w:unhideWhenUsed="1"/>
-  </w:latentStyles>
-  <w:style w:type="paragraph" w:default="1" w:styleId="Normal">
-    <w:name w:val="Normal"/>
-    <w:qFormat/>
-  </w:style>
-  <w:style w:type="paragraph" w:styleId="Heading1">
-    <w:name w:val="heading 1"/>
-    <w:basedOn w:val="Normal"/>
-    <w:next w:val="Normal"/>
-    <w:link w:val="Heading1Char"/>
-    <w:uiPriority w:val="9"/>
-    <w:qFormat/>
-    <w:rsid w:val="00306415"/>
-    <w:pPr>
-      <w:keepNext/>
-      <w:keepLines/>
-      <w:spacing w:before="240" w:after="0"/>
-      <w:outlineLvl w:val="0"/>
-    </w:pPr>
-    <w:rPr>
-      <w:rFonts w:asciiTheme="majorHAnsi" w:eastAsiaTheme="majorEastAsia" w:hAnsiTheme="majorHAnsi" w:cstheme="majorBidi"/>
-      <w:color w:val="2E74B5" w:themeColor="accent1" w:themeShade="BF"/>
-      <w:sz w:val="32"/>
-      <w:szCs w:val="32"/>
-    </w:rPr>
-  </w:style>
-  <w:style w:type="paragraph" w:styleId="Heading2">
-    <w:name w:val="heading 2"/>
-    <w:basedOn w:val="Normal"/>
-    <w:next w:val="Normal"/>
-    <w:link w:val="Heading2Char"/>
-    <w:uiPriority w:val="9"/>
-    <w:unhideWhenUsed/>
-    <w:qFormat/>
-    <w:rsid w:val="008326EE"/>
-    <w:pPr>
-      <w:keepNext/>
-      <w:keepLines/>
-      <w:spacing w:before="40" w:after="0"/>
-      <w:outlineLvl w:val="1"/>
-    </w:pPr>
-    <w:rPr>
-      <w:rFonts w:asciiTheme="majorHAnsi" w:eastAsiaTheme="majorEastAsia" w:hAnsiTheme="majorHAnsi" w:cstheme="majorBidi"/>
-      <w:color w:val="2E74B5" w:themeColor="accent1" w:themeShade="BF"/>
-      <w:sz w:val="26"/>
-      <w:szCs w:val="26"/>
-    </w:rPr>
-  </w:style>
-  <w:style w:type="character" w:default="1" w:styleId="DefaultParagraphFont">
-    <w:name w:val="Default Paragraph Font"/>
-    <w:uiPriority w:val="1"/>
-    <w:semiHidden/>
-    <w:unhideWhenUsed/>
-  </w:style>
-  <w:style w:type="table" w:default="1" w:styleId="TableNormal">
-    <w:name w:val="Normal Table"/>
-    <w:uiPriority w:val="99"/>
-    <w:semiHidden/>
-    <w:unhideWhenUsed/>
-    <w:tblPr>
-      <w:tblInd w:w="0" w:type="dxa"/>
-      <w:tblCellMar>
-        <w:top w:w="0" w:type="dxa"/>
-        <w:left w:w="108" w:type="dxa"/>
-        <w:bottom w:w="0" w:type="dxa"/>
-        <w:right w:w="108" w:type="dxa"/>
-      </w:tblCellMar>
-    </w:tblPr>
-  </w:style>
-  <w:style w:type="numbering" w:default="1" w:styleId="NoList">
-    <w:name w:val="No List"/>
-    <w:uiPriority w:val="99"/>
-    <w:semiHidden/>
-    <w:unhideWhenUsed/>
-  </w:style>
-  <w:style w:type="character" w:customStyle="1" w:styleId="Heading1Char">
-    <w:name w:val="Heading 1 Char"/>
-    <w:basedOn w:val="DefaultParagraphFont"/>
-    <w:link w:val="Heading1"/>
-    <w:uiPriority w:val="9"/>
-    <w:rsid w:val="00306415"/>
-    <w:rPr>
-      <w:rFonts w:asciiTheme="majorHAnsi" w:eastAsiaTheme="majorEastAsia" w:hAnsiTheme="majorHAnsi" w:cstheme="majorBidi"/>
-      <w:color w:val="2E74B5" w:themeColor="accent1" w:themeShade="BF"/>
-      <w:sz w:val="32"/>
-      <w:szCs w:val="32"/>
-    </w:rPr>
-  </w:style>
-  <w:style w:type="paragraph" w:styleId="Title">
-    <w:name w:val="Title"/>
-    <w:basedOn w:val="Normal"/>
-    <w:next w:val="Normal"/>
-    <w:link w:val="TitleChar"/>
-    <w:uiPriority w:val="10"/>
-    <w:qFormat/>
-    <w:rsid w:val="00306415"/>
-    <w:pPr>
-      <w:spacing w:after="0" w:line="240" w:lineRule="auto"/>
-      <w:contextualSpacing/>
-    </w:pPr>
-    <w:rPr>
-      <w:rFonts w:asciiTheme="majorHAnsi" w:eastAsiaTheme="majorEastAsia" w:hAnsiTheme="majorHAnsi" w:cstheme="majorBidi"/>
-      <w:spacing w:val="-10"/>
-      <w:kern w:val="28"/>
-      <w:sz w:val="56"/>
-      <w:szCs w:val="56"/>
-    </w:rPr>
-  </w:style>
-  <w:style w:type="character" w:customStyle="1" w:styleId="TitleChar">
-    <w:name w:val="Title Char"/>
-    <w:basedOn w:val="DefaultParagraphFont"/>
-    <w:link w:val="Title"/>
-    <w:uiPriority w:val="10"/>
-    <w:rsid w:val="00306415"/>
-    <w:rPr>
-      <w:rFonts w:asciiTheme="majorHAnsi" w:eastAsiaTheme="majorEastAsia" w:hAnsiTheme="majorHAnsi" w:cstheme="majorBidi"/>
-      <w:spacing w:val="-10"/>
-      <w:kern w:val="28"/>
-      <w:sz w:val="56"/>
-      <w:szCs w:val="56"/>
-    </w:rPr>
-  </w:style>
-  <w:style w:type="paragraph" w:styleId="ListParagraph">
-    <w:name w:val="List Paragraph"/>
-    <w:basedOn w:val="Normal"/>
-    <w:uiPriority w:val="34"/>
-    <w:qFormat/>
-    <w:rsid w:val="00306415"/>
-    <w:pPr>
-      <w:ind w:left="720"/>
-      <w:contextualSpacing/>
-    </w:pPr>
-  </w:style>
-  <w:style w:type="character" w:customStyle="1" w:styleId="Heading2Char">
-    <w:name w:val="Heading 2 Char"/>
-    <w:basedOn w:val="DefaultParagraphFont"/>
-    <w:link w:val="Heading2"/>
-    <w:uiPriority w:val="9"/>
-    <w:rsid w:val="008326EE"/>
-    <w:rPr>
-      <w:rFonts w:asciiTheme="majorHAnsi" w:eastAsiaTheme="majorEastAsia" w:hAnsiTheme="majorHAnsi" w:cstheme="majorBidi"/>
-      <w:color w:val="2E74B5" w:themeColor="accent1" w:themeShade="BF"/>
-      <w:sz w:val="26"/>
-      <w:szCs w:val="26"/>
-    </w:rPr>
-  </w:style>
-  <w:style w:type="table" w:styleId="TableGrid">
-    <w:name w:val="Table Grid"/>
-    <w:basedOn w:val="TableNormal"/>
-    <w:uiPriority w:val="39"/>
-    <w:rsid w:val="003D6AE2"/>
-    <w:pPr>
-      <w:spacing w:after="0" w:line="240" w:lineRule="auto"/>
-    </w:pPr>
-    <w:tblPr>
-      <w:tblBorders>
-        <w:top w:val="single" w:sz="4" w:space="0" w:color="auto"/>
-        <w:left w:val="single" w:sz="4" w:space="0" w:color="auto"/>
-        <w:bottom w:val="single" w:sz="4" w:space="0" w:color="auto"/>
-        <w:right w:val="single" w:sz="4" w:space="0" w:color="auto"/>
-        <w:insideH w:val="single" w:sz="4" w:space="0" w:color="auto"/>
-        <w:insideV w:val="single" w:sz="4" w:space="0" w:color="auto"/>
-      </w:tblBorders>
-    </w:tblPr>
-  </w:style>
-  <w:style w:type="paragraph" w:styleId="Header">
-    <w:name w:val="header"/>
-    <w:basedOn w:val="Normal"/>
-    <w:link w:val="HeaderChar"/>
-    <w:uiPriority w:val="99"/>
-    <w:unhideWhenUsed/>
-    <w:rsid w:val="005975C1"/>
-    <w:pPr>
-      <w:tabs>
-        <w:tab w:val="center" w:pos="4680"/>
-        <w:tab w:val="right" w:pos="9360"/>
-      </w:tabs>
-      <w:spacing w:after="0" w:line="240" w:lineRule="auto"/>
-    </w:pPr>
-  </w:style>
-  <w:style w:type="character" w:customStyle="1" w:styleId="HeaderChar">
-    <w:name w:val="Header Char"/>
-    <w:basedOn w:val="DefaultParagraphFont"/>
-    <w:link w:val="Header"/>
-    <w:uiPriority w:val="99"/>
-    <w:rsid w:val="005975C1"/>
-  </w:style>
-  <w:style w:type="paragraph" w:styleId="Footer">
-    <w:name w:val="footer"/>
-    <w:basedOn w:val="Normal"/>
-    <w:link w:val="FooterChar"/>
-    <w:uiPriority w:val="99"/>
-    <w:unhideWhenUsed/>
-    <w:qFormat/>
-    <w:rsid w:val="005975C1"/>
-    <w:pPr>
-      <w:tabs>
-        <w:tab w:val="center" w:pos="4680"/>
-        <w:tab w:val="right" w:pos="9360"/>
-      </w:tabs>
-      <w:spacing w:after="0" w:line="240" w:lineRule="auto"/>
-    </w:pPr>
-  </w:style>
-  <w:style w:type="character" w:customStyle="1" w:styleId="FooterChar">
-    <w:name w:val="Footer Char"/>
-    <w:basedOn w:val="DefaultParagraphFont"/>
-    <w:link w:val="Footer"/>
-    <w:uiPriority w:val="99"/>
-    <w:rsid w:val="005975C1"/>
-  </w:style>
-  <w:style w:type="character" w:styleId="PlaceholderText">
-    <w:name w:val="Placeholder Text"/>
-    <w:basedOn w:val="DefaultParagraphFont"/>
-    <w:uiPriority w:val="99"/>
-    <w:semiHidden/>
-    <w:rsid w:val="005975C1"/>
-    <w:rPr>
-      <w:color w:val="808080"/>
-    </w:rPr>
-  </w:style>
-  <w:style w:type="paragraph" w:customStyle="1" w:styleId="Command">
-    <w:name w:val="Command"/>
-    <w:basedOn w:val="Normal"/>
-    <w:link w:val="CommandChar"/>
-    <w:qFormat/>
-    <w:rsid w:val="00B523B2"/>
-    <w:rPr>
-      <w:rFonts w:ascii="Consolas" w:hAnsi="Consolas" w:cs="Courier New"/>
-      <w:b/>
-    </w:rPr>
-  </w:style>
-  <w:style w:type="paragraph" w:customStyle="1" w:styleId="Answer">
-    <w:name w:val="Answer"/>
-    <w:basedOn w:val="Normal"/>
-    <w:link w:val="AnswerChar"/>
-    <w:qFormat/>
-    <w:rsid w:val="005B1D51"/>
-    <w:rPr>
-      <w:color w:val="FF0000"/>
-    </w:rPr>
-  </w:style>
-  <w:style w:type="character" w:customStyle="1" w:styleId="CommandChar">
-    <w:name w:val="Command Char"/>
-    <w:basedOn w:val="DefaultParagraphFont"/>
-    <w:link w:val="Command"/>
-    <w:rsid w:val="00B523B2"/>
-    <w:rPr>
-      <w:rFonts w:ascii="Consolas" w:hAnsi="Consolas" w:cs="Courier New"/>
-      <w:b/>
-    </w:rPr>
-  </w:style>
-  <w:style w:type="character" w:customStyle="1" w:styleId="AnswerChar">
-    <w:name w:val="Answer Char"/>
-    <w:basedOn w:val="DefaultParagraphFont"/>
-    <w:link w:val="Answer"/>
-    <w:rsid w:val="005B1D51"/>
-    <w:rPr>
-      <w:color w:val="FF0000"/>
-    </w:rPr>
-  </w:style>
-  <w:style w:type="character" w:styleId="SubtleEmphasis">
-    <w:name w:val="Subtle Emphasis"/>
-    <w:basedOn w:val="DefaultParagraphFont"/>
-    <w:uiPriority w:val="19"/>
-    <w:qFormat/>
-    <w:rsid w:val="00DF5C81"/>
-    <w:rPr>
-      <w:i/>
-      <w:iCs/>
-      <w:color w:val="404040" w:themeColor="text1" w:themeTint="BF"/>
-    </w:rPr>
-  </w:style>
-  <w:style w:type="paragraph" w:styleId="NoSpacing">
-    <w:name w:val="No Spacing"/>
-    <w:uiPriority w:val="1"/>
-    <w:qFormat/>
-    <w:rsid w:val="007B7D7D"/>
-    <w:pPr>
-      <w:spacing w:after="0" w:line="240" w:lineRule="auto"/>
-    </w:pPr>
-  </w:style>
-  <w:style w:type="character" w:styleId="Hyperlink">
-    <w:name w:val="Hyperlink"/>
-    <w:basedOn w:val="DefaultParagraphFont"/>
-    <w:uiPriority w:val="99"/>
-    <w:unhideWhenUsed/>
-    <w:rsid w:val="00C331F0"/>
-    <w:rPr>
-      <w:color w:val="0563C1" w:themeColor="hyperlink"/>
-      <w:u w:val="single"/>
-    </w:rPr>
-  </w:style>
-  <w:style w:type="character" w:styleId="UnresolvedMention">
-    <w:name w:val="Unresolved Mention"/>
-    <w:basedOn w:val="DefaultParagraphFont"/>
-    <w:uiPriority w:val="99"/>
-    <w:semiHidden/>
-    <w:unhideWhenUsed/>
-    <w:rsid w:val="00C331F0"/>
-    <w:rPr>
-      <w:color w:val="605E5C"/>
-      <w:shd w:val="clear" w:color="auto" w:fill="E1DFDD"/>
-    </w:rPr>
-  </w:style>
-</w:styles>
-</file>
-
-<file path=word/glossary/document.xml><?xml version="1.0" encoding="utf-8"?>
-<w:glossaryDocument xmlns:wpc="http://schemas.microsoft.com/office/word/2010/wordprocessingCanvas" xmlns:cx="http://schemas.microsoft.com/office/drawing/2014/chartex" xmlns:cx1="http://schemas.microsoft.com/office/drawing/2015/9/8/chartex" xmlns:cx2="http://schemas.microsoft.com/office/drawing/2015/10/21/chartex" xmlns:cx3="http://schemas.microsoft.com/office/drawing/2016/5/9/chartex" xmlns:cx4="http://schemas.microsoft.com/office/drawing/2016/5/10/chartex" xmlns:cx5="http://schemas.microsoft.com/office/drawing/2016/5/11/chartex" xmlns:cx6="http://schemas.microsoft.com/office/drawing/2016/5/12/chartex" xmlns:cx7="http://schemas.microsoft.com/office/drawing/2016/5/13/chartex" xmlns:cx8="http://schemas.microsoft.com/office/drawing/2016/5/14/chartex" xmlns:mc="http://schemas.openxmlformats.org/markup-compatibility/2006" xmlns:aink="http://schemas.microsoft.com/office/drawing/2016/ink" xmlns:am3d="http://schemas.microsoft.com/office/drawing/2017/model3d" xmlns:o="urn:schemas-microsoft-com:office:office" xmlns:oel="http://schemas.microsoft.com/office/2019/extlst" xmlns:r="http://schemas.openxmlformats.org/officeDocument/2006/relationships" xmlns:m="http://schemas.openxmlformats.org/officeDocument/2006/math" xmlns:v="urn:schemas-microsoft-com:vml" xmlns:wp14="http://schemas.microsoft.com/office/word/2010/wordprocessingDrawing" xmlns:wp="http://schemas.openxmlformats.org/drawingml/2006/wordprocessingDrawing" xmlns:w10="urn:schemas-microsoft-com:office:word" xmlns:w="http://schemas.openxmlformats.org/wordprocessingml/2006/main" xmlns:w14="http://schemas.microsoft.com/office/word/2010/wordml" xmlns:w15="http://schemas.microsoft.com/office/word/2012/wordml" xmlns:w16cex="http://schemas.microsoft.com/office/word/2018/wordml/cex" xmlns:w16cid="http://schemas.microsoft.com/office/word/2016/wordml/cid" xmlns:w16="http://schemas.microsoft.com/office/word/2018/wordml" xmlns:w16du="http://schemas.microsoft.com/office/word/2023/wordml/word16du" xmlns:w16sdtdh="http://schemas.microsoft.com/office/word/2020/wordml/sdtdatahash" xmlns:w16se="http://schemas.microsoft.com/office/word/2015/wordml/symex" xmlns:wpg="http://schemas.microsoft.com/office/word/2010/wordprocessingGroup" xmlns:wpi="http://schemas.microsoft.com/office/word/2010/wordprocessingInk" xmlns:wne="http://schemas.microsoft.com/office/word/2006/wordml" xmlns:wps="http://schemas.microsoft.com/office/word/2010/wordprocessingShape" mc:Ignorable="w14 w15 w16se w16cid w16 w16cex w16sdtdh w16du wp14">
-  <w:docParts>
-    <w:docPart>
-      <w:docPartPr>
-        <w:name w:val="A2623870977748608749E667135458C5"/>
-        <w:category>
-          <w:name w:val="General"/>
-          <w:gallery w:val="placeholder"/>
-        </w:category>
-        <w:types>
-          <w:type w:val="bbPlcHdr"/>
-        </w:types>
-        <w:behaviors>
-          <w:behavior w:val="content"/>
-        </w:behaviors>
-        <w:guid w:val="{39A67838-FC8E-446A-B89D-1778DEA4A332}"/>
-      </w:docPartPr>
-      <w:docPartBody>
-        <w:p>
-          <w:pPr>
-            <w:pStyle w:val="A2623870977748608749E667135458C53"/>
-          </w:pPr>
-          <w:r>
-            <w:rPr>
-              <w:rStyle w:val="PlaceholderText"/>
-            </w:rPr>
-            <w:t>Click here to enter name</w:t>
-          </w:r>
-        </w:p>
-      </w:docPartBody>
-    </w:docPart>
-    <w:docPart>
-      <w:docPartPr>
-        <w:name w:val="71D218A2C3664CE0B4FDF2E1769E5468"/>
-        <w:category>
-          <w:name w:val="General"/>
-          <w:gallery w:val="placeholder"/>
-        </w:category>
-        <w:types>
-          <w:type w:val="bbPlcHdr"/>
-        </w:types>
-        <w:behaviors>
-          <w:behavior w:val="content"/>
-        </w:behaviors>
-        <w:guid w:val="{3BB71ACA-F142-4B4C-918C-986631B308B5}"/>
-      </w:docPartPr>
-      <w:docPartBody>
-        <w:p>
-          <w:pPr>
-            <w:pStyle w:val="71D218A2C3664CE0B4FDF2E1769E54683"/>
-          </w:pPr>
-          <w:r>
-            <w:rPr>
-              <w:rStyle w:val="PlaceholderText"/>
-            </w:rPr>
-            <w:t>Click here to enter id</w:t>
-          </w:r>
-        </w:p>
-      </w:docPartBody>
-    </w:docPart>
-    <w:docPart>
-      <w:docPartPr>
-        <w:name w:val="CA52442E41DD4475ACFA097AF54F93E8"/>
-        <w:category>
-          <w:name w:val="General"/>
-          <w:gallery w:val="placeholder"/>
-        </w:category>
-        <w:types>
-          <w:type w:val="bbPlcHdr"/>
-        </w:types>
-        <w:behaviors>
-          <w:behavior w:val="content"/>
-        </w:behaviors>
-        <w:guid w:val="{DAD07F59-7439-4FEC-BCAD-A56513C5BA88}"/>
-      </w:docPartPr>
-      <w:docPartBody>
-        <w:p>
-          <w:r>
-            <w:rPr>
-              <w:rStyle w:val="PlaceholderText"/>
-            </w:rPr>
-            <w:t>[Title]</w:t>
-          </w:r>
-        </w:p>
-      </w:docPartBody>
-    </w:docPart>
-    <w:docPart>
-      <w:docPartPr>
-        <w:name w:val="E0C1A4563F3B4843B6CCF72BE60DA90A"/>
-        <w:category>
-          <w:name w:val="General"/>
-          <w:gallery w:val="placeholder"/>
-        </w:category>
-        <w:types>
-          <w:type w:val="bbPlcHdr"/>
-        </w:types>
-        <w:behaviors>
-          <w:behavior w:val="content"/>
-        </w:behaviors>
-        <w:guid w:val="{89830B9A-E09C-4A8C-96F6-F216B086384C}"/>
-      </w:docPartPr>
-      <w:docPartBody>
-        <w:p>
-          <w:r>
-            <w:rPr>
-              <w:rStyle w:val="PlaceholderText"/>
-            </w:rPr>
-            <w:t>[Subject]</w:t>
-          </w:r>
-        </w:p>
-      </w:docPartBody>
-    </w:docPart>
-    <w:docPart>
-      <w:docPartPr>
-        <w:name w:val="DefaultPlaceholder_-1854013440"/>
-        <w:category>
-          <w:name w:val="General"/>
-          <w:gallery w:val="placeholder"/>
-        </w:category>
-        <w:types>
-          <w:type w:val="bbPlcHdr"/>
-        </w:types>
-        <w:behaviors>
-          <w:behavior w:val="content"/>
-        </w:behaviors>
-        <w:guid w:val="{D0F5919F-A730-40D9-8642-F6BC5BC7971A}"/>
-      </w:docPartPr>
-      <w:docPartBody>
-        <w:p>
-          <w:r>
-            <w:rPr>
-              <w:rStyle w:val="PlaceholderText"/>
-            </w:rPr>
-            <w:t>Click or tap here to enter text.</w:t>
-          </w:r>
-        </w:p>
-      </w:docPartBody>
-    </w:docPart>
-    <w:docPart>
-      <w:docPartPr>
-        <w:name w:val="2DC6174C1DA6486196122A5FA8654DF7"/>
-        <w:category>
-          <w:name w:val="General"/>
-          <w:gallery w:val="placeholder"/>
-        </w:category>
-        <w:types>
-          <w:type w:val="bbPlcHdr"/>
-        </w:types>
-        <w:behaviors>
-          <w:behavior w:val="content"/>
-        </w:behaviors>
-        <w:guid w:val="{2C215BDB-50E1-4DAB-AFED-50A518FAA35C}"/>
-      </w:docPartPr>
-      <w:docPartBody>
-        <w:p>
-          <w:pPr>
-            <w:pStyle w:val="2DC6174C1DA6486196122A5FA8654DF7"/>
-          </w:pPr>
-          <w:r>
-            <w:rPr>
-              <w:rStyle w:val="PlaceholderText"/>
-            </w:rPr>
-            <w:t>Click or tap here to enter text.</w:t>
-          </w:r>
-        </w:p>
-      </w:docPartBody>
-    </w:docPart>
-    <w:docPart>
-      <w:docPartPr>
-        <w:name w:val="DD498E30A83F4444961646F6123A501D"/>
-        <w:category>
-          <w:name w:val="General"/>
-          <w:gallery w:val="placeholder"/>
-        </w:category>
-        <w:types>
-          <w:type w:val="bbPlcHdr"/>
-        </w:types>
-        <w:behaviors>
-          <w:behavior w:val="content"/>
-        </w:behaviors>
-        <w:guid w:val="{FA8603C7-44F7-4943-A06A-D1334480107B}"/>
-      </w:docPartPr>
-      <w:docPartBody>
-        <w:p>
-          <w:pPr>
-            <w:pStyle w:val="DD498E30A83F4444961646F6123A501D"/>
-          </w:pPr>
-          <w:r>
-            <w:rPr>
-              <w:rStyle w:val="PlaceholderText"/>
-            </w:rPr>
-            <w:t>Click or tap here to enter text.</w:t>
-          </w:r>
-        </w:p>
-      </w:docPartBody>
-    </w:docPart>
-    <w:docPart>
-      <w:docPartPr>
-        <w:name w:val="36A553CFCBA34666A3E5F62EA3211C4D"/>
-        <w:category>
-          <w:name w:val="General"/>
-          <w:gallery w:val="placeholder"/>
-        </w:category>
-        <w:types>
-          <w:type w:val="bbPlcHdr"/>
-        </w:types>
-        <w:behaviors>
-          <w:behavior w:val="content"/>
-        </w:behaviors>
-        <w:guid w:val="{68E6ED0F-8833-420B-92BA-018D9FE668E9}"/>
-      </w:docPartPr>
-      <w:docPartBody>
-        <w:p>
-          <w:pPr>
-            <w:pStyle w:val="36A553CFCBA34666A3E5F62EA3211C4D"/>
-          </w:pPr>
-          <w:r>
-            <w:rPr>
-              <w:rStyle w:val="PlaceholderText"/>
-            </w:rPr>
-            <w:t>Click or tap here to enter text.</w:t>
-          </w:r>
-        </w:p>
-      </w:docPartBody>
-    </w:docPart>
-    <w:docPart>
-      <w:docPartPr>
-        <w:name w:val="7014DDDF44E24387B2C5FCB92C361222"/>
-        <w:category>
-          <w:name w:val="General"/>
-          <w:gallery w:val="placeholder"/>
-        </w:category>
-        <w:types>
-          <w:type w:val="bbPlcHdr"/>
-        </w:types>
-        <w:behaviors>
-          <w:behavior w:val="content"/>
-        </w:behaviors>
-        <w:guid w:val="{2206ACD6-6B0B-4E74-98F4-C1850A3B49B6}"/>
-      </w:docPartPr>
-      <w:docPartBody>
-        <w:p>
-          <w:pPr>
-            <w:pStyle w:val="7014DDDF44E24387B2C5FCB92C361222"/>
-          </w:pPr>
-          <w:r>
-            <w:rPr>
-              <w:rStyle w:val="PlaceholderText"/>
-            </w:rPr>
-            <w:t>Click or tap here to enter text.</w:t>
-          </w:r>
-        </w:p>
-      </w:docPartBody>
-    </w:docPart>
-    <w:docPart>
-      <w:docPartPr>
-        <w:name w:val="F0F8D4750E914ACC9D5F8963D38878B5"/>
-        <w:category>
-          <w:name w:val="General"/>
-          <w:gallery w:val="placeholder"/>
-        </w:category>
-        <w:types>
-          <w:type w:val="bbPlcHdr"/>
-        </w:types>
-        <w:behaviors>
-          <w:behavior w:val="content"/>
-        </w:behaviors>
-        <w:guid w:val="{0FC25277-A4DF-41D4-A123-FAB57C4A8AE9}"/>
-      </w:docPartPr>
-      <w:docPartBody>
-        <w:p>
-          <w:pPr>
-            <w:pStyle w:val="F0F8D4750E914ACC9D5F8963D38878B5"/>
-          </w:pPr>
-          <w:r>
-            <w:rPr>
-              <w:rStyle w:val="PlaceholderText"/>
-            </w:rPr>
-            <w:t>Click or tap here to enter text.</w:t>
-          </w:r>
-        </w:p>
-      </w:docPartBody>
-    </w:docPart>
-    <w:docPart>
-      <w:docPartPr>
-        <w:name w:val="CEA8B760C00449809AA68B93D593A5F0"/>
-        <w:category>
-          <w:name w:val="General"/>
-          <w:gallery w:val="placeholder"/>
-        </w:category>
-        <w:types>
-          <w:type w:val="bbPlcHdr"/>
-        </w:types>
-        <w:behaviors>
-          <w:behavior w:val="content"/>
-        </w:behaviors>
-        <w:guid w:val="{CAFBB524-2B67-4D5A-9894-CE8649937323}"/>
-      </w:docPartPr>
-      <w:docPartBody>
-        <w:p>
-          <w:pPr>
-            <w:pStyle w:val="CEA8B760C00449809AA68B93D593A5F0"/>
-          </w:pPr>
-          <w:r>
-            <w:rPr>
-              <w:rStyle w:val="PlaceholderText"/>
-            </w:rPr>
-            <w:t>Click or tap here to enter text.</w:t>
-          </w:r>
-        </w:p>
-      </w:docPartBody>
-    </w:docPart>
-    <w:docPart>
-      <w:docPartPr>
-        <w:name w:val="31087A8EB3124D648F9AADB399CA4801"/>
-        <w:category>
-          <w:name w:val="General"/>
-          <w:gallery w:val="placeholder"/>
-        </w:category>
-        <w:types>
-          <w:type w:val="bbPlcHdr"/>
-        </w:types>
-        <w:behaviors>
-          <w:behavior w:val="content"/>
-        </w:behaviors>
-        <w:guid w:val="{FD5B9B41-7FDE-4B5B-913F-45226D4BD930}"/>
-      </w:docPartPr>
-      <w:docPartBody>
-        <w:p>
-          <w:pPr>
-            <w:pStyle w:val="31087A8EB3124D648F9AADB399CA4801"/>
-          </w:pPr>
-          <w:r>
-            <w:rPr>
-              <w:rStyle w:val="PlaceholderText"/>
-            </w:rPr>
-            <w:t>Click or tap here to enter text.</w:t>
-          </w:r>
-        </w:p>
-      </w:docPartBody>
-    </w:docPart>
-  </w:docParts>
-</w:glossaryDocument>
-</file>
-
-<file path=word/glossary/fontTable.xml><?xml version="1.0" encoding="utf-8"?>
-<w:fonts xmlns:mc="http://schemas.openxmlformats.org/markup-compatibility/2006" xmlns:r="http://schemas.openxmlformats.org/officeDocument/2006/relationships" xmlns:w="http://schemas.openxmlformats.org/wordprocessingml/2006/main" xmlns:w14="http://schemas.microsoft.com/office/word/2010/wordml" xmlns:w15="http://schemas.microsoft.com/office/word/2012/wordml" xmlns:w16cex="http://schemas.microsoft.com/office/word/2018/wordml/cex" xmlns:w16cid="http://schemas.microsoft.com/office/word/2016/wordml/cid" xmlns:w16="http://schemas.microsoft.com/office/word/2018/wordml" xmlns:w16du="http://schemas.microsoft.com/office/word/2023/wordml/word16du" xmlns:w16sdtdh="http://schemas.microsoft.com/office/word/2020/wordml/sdtdatahash" xmlns:w16se="http://schemas.microsoft.com/office/word/2015/wordml/symex" mc:Ignorable="w14 w15 w16se w16cid w16 w16cex w16sdtdh w16du">
-  <w:font w:name="Symbol">
-    <w:panose1 w:val="05050102010706020507"/>
-    <w:charset w:val="02"/>
-    <w:family w:val="roman"/>
-    <w:pitch w:val="variable"/>
-    <w:sig w:usb0="00000000" w:usb1="10000000" w:usb2="00000000" w:usb3="00000000" w:csb0="80000000" w:csb1="00000000"/>
-  </w:font>
-  <w:font w:name="Times New Roman">
-    <w:panose1 w:val="02020603050405020304"/>
-    <w:charset w:val="00"/>
-    <w:family w:val="roman"/>
-    <w:pitch w:val="variable"/>
-    <w:sig w:usb0="E0002EFF" w:usb1="C000785B" w:usb2="00000009" w:usb3="00000000" w:csb0="000001FF" w:csb1="00000000"/>
-  </w:font>
-  <w:font w:name="Calibri">
-    <w:panose1 w:val="020F0502020204030204"/>
-    <w:charset w:val="00"/>
-    <w:family w:val="swiss"/>
-    <w:pitch w:val="variable"/>
-    <w:sig w:usb0="E4002EFF" w:usb1="C200247B" w:usb2="00000009" w:usb3="00000000" w:csb0="000001FF" w:csb1="00000000"/>
-  </w:font>
-  <w:font w:name="Calibri Light">
-    <w:panose1 w:val="020F0302020204030204"/>
-    <w:charset w:val="00"/>
-    <w:family w:val="swiss"/>
-    <w:pitch w:val="variable"/>
-    <w:sig w:usb0="E4002EFF" w:usb1="C200247B" w:usb2="00000009" w:usb3="00000000" w:csb0="000001FF" w:csb1="00000000"/>
-  </w:font>
-  <w:font w:name="Consolas">
-    <w:panose1 w:val="020B0609020204030204"/>
-    <w:charset w:val="00"/>
-    <w:family w:val="modern"/>
-    <w:pitch w:val="fixed"/>
-    <w:sig w:usb0="E00006FF" w:usb1="0000FCFF" w:usb2="00000001" w:usb3="00000000" w:csb0="0000019F" w:csb1="00000000"/>
-  </w:font>
-  <w:font w:name="Courier New">
-    <w:panose1 w:val="02070309020205020404"/>
-    <w:charset w:val="00"/>
-    <w:family w:val="modern"/>
-    <w:pitch w:val="fixed"/>
-    <w:sig w:usb0="E0002EFF" w:usb1="C0007843" w:usb2="00000009" w:usb3="00000000" w:csb0="000001FF" w:csb1="00000000"/>
-  </w:font>
-  <w:font w:name="Aptos">
-    <w:charset w:val="00"/>
-    <w:family w:val="swiss"/>
-    <w:pitch w:val="variable"/>
-    <w:sig w:usb0="20000287" w:usb1="00000003" w:usb2="00000000" w:usb3="00000000" w:csb0="0000019F" w:csb1="00000000"/>
-  </w:font>
-  <w:font w:name="Aptos Display">
-    <w:charset w:val="00"/>
-    <w:family w:val="swiss"/>
-    <w:pitch w:val="variable"/>
-    <w:sig w:usb0="20000287" w:usb1="00000003" w:usb2="00000000" w:usb3="00000000" w:csb0="0000019F" w:csb1="00000000"/>
-  </w:font>
-</w:fonts>
-</file>
-
-<file path=word/glossary/settings.xml><?xml version="1.0" encoding="utf-8"?>
-<w:settings xmlns:mc="http://schemas.openxmlformats.org/markup-compatibility/2006" xmlns:o="urn:schemas-microsoft-com:office:office" xmlns:r="http://schemas.openxmlformats.org/officeDocument/2006/relationships" xmlns:m="http://schemas.openxmlformats.org/officeDocument/2006/math" xmlns:v="urn:schemas-microsoft-com:vml" xmlns:w10="urn:schemas-microsoft-com:office:word" xmlns:w="http://schemas.openxmlformats.org/wordprocessingml/2006/main" xmlns:w14="http://schemas.microsoft.com/office/word/2010/wordml" xmlns:w15="http://schemas.microsoft.com/office/word/2012/wordml" xmlns:w16cex="http://schemas.microsoft.com/office/word/2018/wordml/cex" xmlns:w16cid="http://schemas.microsoft.com/office/word/2016/wordml/cid" xmlns:w16="http://schemas.microsoft.com/office/word/2018/wordml" xmlns:w16du="http://schemas.microsoft.com/office/word/2023/wordml/word16du" xmlns:w16sdtdh="http://schemas.microsoft.com/office/word/2020/wordml/sdtdatahash" xmlns:w16se="http://schemas.microsoft.com/office/word/2015/wordml/symex" xmlns:sl="http://schemas.openxmlformats.org/schemaLibrary/2006/main" mc:Ignorable="w14 w15 w16se w16cid w16 w16cex w16sdtdh w16du">
-  <w:view w:val="normal"/>
-  <w:defaultTabStop w:val="720"/>
-  <w:characterSpacingControl w:val="doNotCompress"/>
-  <w:compat>
-    <w:useFELayout/>
-    <w:compatSetting w:name="compatibilityMode" w:uri="http://schemas.microsoft.com/office/word" w:val="15"/>
-    <w:compatSetting w:name="overrideTableStyleFontSizeAndJustification" w:uri="http://schemas.microsoft.com/office/word" w:val="1"/>
-    <w:compatSetting w:name="enableOpenTypeFeatures" w:uri="http://schemas.microsoft.com/office/word" w:val="1"/>
-    <w:compatSetting w:name="doNotFlipMirrorIndents" w:uri="http://schemas.microsoft.com/office/word" w:val="1"/>
-    <w:compatSetting w:name="differentiateMultirowTableHeaders" w:uri="http://schemas.microsoft.com/office/word" w:val="1"/>
-    <w:compatSetting w:name="useWord2013TrackBottomHyphenation" w:uri="http://schemas.microsoft.com/office/word" w:val="1"/>
-  </w:compat>
-  <w:rsids>
-    <w:rsidRoot w:val="003E4C64"/>
-    <w:rsid w:val="00052222"/>
-    <w:rsid w:val="00062470"/>
-    <w:rsid w:val="001A4B7E"/>
-    <w:rsid w:val="00226E99"/>
-    <w:rsid w:val="002416B8"/>
-    <w:rsid w:val="002C45DD"/>
-    <w:rsid w:val="003E4C64"/>
-    <w:rsid w:val="005A02ED"/>
-    <w:rsid w:val="006B3BB2"/>
-    <w:rsid w:val="00894720"/>
-    <w:rsid w:val="00971958"/>
-    <w:rsid w:val="00A713F9"/>
-    <w:rsid w:val="00A84B39"/>
-    <w:rsid w:val="00AE5DB2"/>
-    <w:rsid w:val="00B1697A"/>
-    <w:rsid w:val="00B83CC8"/>
-    <w:rsid w:val="00C428B3"/>
-    <w:rsid w:val="00D67AF3"/>
-    <w:rsid w:val="00EF632A"/>
-  </w:rsids>
-  <m:mathPr>
-    <m:mathFont m:val="Cambria Math"/>
-    <m:brkBin m:val="before"/>
-    <m:brkBinSub m:val="--"/>
-    <m:smallFrac m:val="0"/>
-    <m:dispDef/>
-    <m:lMargin m:val="0"/>
-    <m:rMargin m:val="0"/>
-    <m:defJc m:val="centerGroup"/>
-    <m:wrapIndent m:val="1440"/>
-    <m:intLim m:val="subSup"/>
-    <m:naryLim m:val="undOvr"/>
-  </m:mathPr>
-  <w:themeFontLang w:val="en-US"/>
-  <w:clrSchemeMapping w:bg1="light1" w:t1="dark1" w:bg2="light2" w:t2="dark2" w:accent1="accent1" w:accent2="accent2" w:accent3="accent3" w:accent4="accent4" w:accent5="accent5" w:accent6="accent6" w:hyperlink="hyperlink" w:followedHyperlink="followedHyperlink"/>
-  <w:decimalSymbol w:val="."/>
-  <w:listSeparator w:val=","/>
-  <w15:chartTrackingRefBased/>
-</w:settings>
-</file>
-
-<file path=word/glossary/styles.xml><?xml version="1.0" encoding="utf-8"?>
-<w:styles xmlns:mc="http://schemas.openxmlformats.org/markup-compatibility/2006" xmlns:r="http://schemas.openxmlformats.org/officeDocument/2006/relationships" xmlns:w="http://schemas.openxmlformats.org/wordprocessingml/2006/main" xmlns:w14="http://schemas.microsoft.com/office/word/2010/wordml" xmlns:w15="http://schemas.microsoft.com/office/word/2012/wordml" xmlns:w16cex="http://schemas.microsoft.com/office/word/2018/wordml/cex" xmlns:w16cid="http://schemas.microsoft.com/office/word/2016/wordml/cid" xmlns:w16="http://schemas.microsoft.com/office/word/2018/wordml" xmlns:w16du="http://schemas.microsoft.com/office/word/2023/wordml/word16du" xmlns:w16sdtdh="http://schemas.microsoft.com/office/word/2020/wordml/sdtdatahash" xmlns:w16se="http://schemas.microsoft.com/office/word/2015/wordml/symex" mc:Ignorable="w14 w15 w16se w16cid w16 w16cex w16sdtdh w16du">
-  <w:docDefaults>
-    <w:rPrDefault>
-      <w:rPr>
-        <w:rFonts w:asciiTheme="minorHAnsi" w:eastAsiaTheme="minorEastAsia" w:hAnsiTheme="minorHAnsi" w:cstheme="minorBidi"/>
-        <w:sz w:val="22"/>
-        <w:szCs w:val="22"/>
-        <w:lang w:val="en-US" w:eastAsia="en-US" w:bidi="ar-SA"/>
-      </w:rPr>
-    </w:rPrDefault>
-    <w:pPrDefault>
-      <w:pPr>
-        <w:spacing w:after="160" w:line="259" w:lineRule="auto"/>
+        <w:spacing w:before="100" w:after="200" w:line="276" w:lineRule="auto"/>
       </w:pPr>
     </w:pPrDefault>
   </w:docDefaults>
@@ -4252,11 +3231,224 @@
   <w:style w:type="paragraph" w:default="1" w:styleId="Normal">
     <w:name w:val="Normal"/>
     <w:qFormat/>
+    <w:rsid w:val="00522A83"/>
+    <w:rPr>
+      <w:sz w:val="22"/>
+    </w:rPr>
+  </w:style>
+  <w:style w:type="paragraph" w:styleId="Heading1">
+    <w:name w:val="heading 1"/>
+    <w:basedOn w:val="Normal"/>
+    <w:next w:val="Normal"/>
+    <w:link w:val="Heading1Char"/>
+    <w:uiPriority w:val="9"/>
+    <w:qFormat/>
+    <w:rsid w:val="007D47A7"/>
+    <w:pPr>
+      <w:pBdr>
+        <w:top w:val="single" w:sz="24" w:space="0" w:color="A13C39" w:themeColor="accent1"/>
+        <w:left w:val="single" w:sz="24" w:space="0" w:color="A13C39" w:themeColor="accent1"/>
+        <w:bottom w:val="single" w:sz="24" w:space="0" w:color="A13C39" w:themeColor="accent1"/>
+        <w:right w:val="single" w:sz="24" w:space="0" w:color="A13C39" w:themeColor="accent1"/>
+      </w:pBdr>
+      <w:shd w:val="clear" w:color="auto" w:fill="A13C39" w:themeFill="accent1"/>
+      <w:spacing w:after="0"/>
+      <w:outlineLvl w:val="0"/>
+    </w:pPr>
+    <w:rPr>
+      <w:b/>
+      <w:caps/>
+      <w:color w:val="FFFFFF" w:themeColor="background1"/>
+      <w:spacing w:val="15"/>
+      <w:sz w:val="28"/>
+      <w:szCs w:val="22"/>
+    </w:rPr>
+  </w:style>
+  <w:style w:type="paragraph" w:styleId="Heading2">
+    <w:name w:val="heading 2"/>
+    <w:basedOn w:val="Normal"/>
+    <w:next w:val="Normal"/>
+    <w:link w:val="Heading2Char"/>
+    <w:uiPriority w:val="9"/>
+    <w:unhideWhenUsed/>
+    <w:qFormat/>
+    <w:rsid w:val="007D47A7"/>
+    <w:pPr>
+      <w:pBdr>
+        <w:top w:val="single" w:sz="24" w:space="0" w:color="EFD4D3" w:themeColor="accent1" w:themeTint="33"/>
+        <w:left w:val="single" w:sz="24" w:space="0" w:color="EFD4D3" w:themeColor="accent1" w:themeTint="33"/>
+        <w:bottom w:val="single" w:sz="24" w:space="0" w:color="EFD4D3" w:themeColor="accent1" w:themeTint="33"/>
+        <w:right w:val="single" w:sz="24" w:space="0" w:color="EFD4D3" w:themeColor="accent1" w:themeTint="33"/>
+      </w:pBdr>
+      <w:shd w:val="clear" w:color="auto" w:fill="EFD4D3" w:themeFill="accent1" w:themeFillTint="33"/>
+      <w:spacing w:after="0"/>
+      <w:outlineLvl w:val="1"/>
+    </w:pPr>
+    <w:rPr>
+      <w:b/>
+      <w:caps/>
+      <w:spacing w:val="15"/>
+    </w:rPr>
+  </w:style>
+  <w:style w:type="paragraph" w:styleId="Heading3">
+    <w:name w:val="heading 3"/>
+    <w:basedOn w:val="Normal"/>
+    <w:next w:val="Normal"/>
+    <w:link w:val="Heading3Char"/>
+    <w:uiPriority w:val="9"/>
+    <w:semiHidden/>
+    <w:unhideWhenUsed/>
+    <w:qFormat/>
+    <w:rsid w:val="00522A83"/>
+    <w:pPr>
+      <w:pBdr>
+        <w:top w:val="single" w:sz="6" w:space="2" w:color="A13C39" w:themeColor="accent1"/>
+      </w:pBdr>
+      <w:spacing w:before="300" w:after="0"/>
+      <w:outlineLvl w:val="2"/>
+    </w:pPr>
+    <w:rPr>
+      <w:caps/>
+      <w:color w:val="4F1D1C" w:themeColor="accent1" w:themeShade="7F"/>
+      <w:spacing w:val="15"/>
+    </w:rPr>
+  </w:style>
+  <w:style w:type="paragraph" w:styleId="Heading4">
+    <w:name w:val="heading 4"/>
+    <w:basedOn w:val="Normal"/>
+    <w:next w:val="Normal"/>
+    <w:link w:val="Heading4Char"/>
+    <w:uiPriority w:val="9"/>
+    <w:semiHidden/>
+    <w:unhideWhenUsed/>
+    <w:qFormat/>
+    <w:rsid w:val="00522A83"/>
+    <w:pPr>
+      <w:pBdr>
+        <w:top w:val="dotted" w:sz="6" w:space="2" w:color="A13C39" w:themeColor="accent1"/>
+      </w:pBdr>
+      <w:spacing w:before="200" w:after="0"/>
+      <w:outlineLvl w:val="3"/>
+    </w:pPr>
+    <w:rPr>
+      <w:caps/>
+      <w:color w:val="782C2A" w:themeColor="accent1" w:themeShade="BF"/>
+      <w:spacing w:val="10"/>
+    </w:rPr>
+  </w:style>
+  <w:style w:type="paragraph" w:styleId="Heading5">
+    <w:name w:val="heading 5"/>
+    <w:basedOn w:val="Normal"/>
+    <w:next w:val="Normal"/>
+    <w:link w:val="Heading5Char"/>
+    <w:uiPriority w:val="9"/>
+    <w:semiHidden/>
+    <w:unhideWhenUsed/>
+    <w:qFormat/>
+    <w:rsid w:val="00522A83"/>
+    <w:pPr>
+      <w:pBdr>
+        <w:bottom w:val="single" w:sz="6" w:space="1" w:color="A13C39" w:themeColor="accent1"/>
+      </w:pBdr>
+      <w:spacing w:before="200" w:after="0"/>
+      <w:outlineLvl w:val="4"/>
+    </w:pPr>
+    <w:rPr>
+      <w:caps/>
+      <w:color w:val="782C2A" w:themeColor="accent1" w:themeShade="BF"/>
+      <w:spacing w:val="10"/>
+    </w:rPr>
+  </w:style>
+  <w:style w:type="paragraph" w:styleId="Heading6">
+    <w:name w:val="heading 6"/>
+    <w:basedOn w:val="Normal"/>
+    <w:next w:val="Normal"/>
+    <w:link w:val="Heading6Char"/>
+    <w:uiPriority w:val="9"/>
+    <w:semiHidden/>
+    <w:unhideWhenUsed/>
+    <w:qFormat/>
+    <w:rsid w:val="00522A83"/>
+    <w:pPr>
+      <w:pBdr>
+        <w:bottom w:val="dotted" w:sz="6" w:space="1" w:color="A13C39" w:themeColor="accent1"/>
+      </w:pBdr>
+      <w:spacing w:before="200" w:after="0"/>
+      <w:outlineLvl w:val="5"/>
+    </w:pPr>
+    <w:rPr>
+      <w:caps/>
+      <w:color w:val="782C2A" w:themeColor="accent1" w:themeShade="BF"/>
+      <w:spacing w:val="10"/>
+    </w:rPr>
+  </w:style>
+  <w:style w:type="paragraph" w:styleId="Heading7">
+    <w:name w:val="heading 7"/>
+    <w:basedOn w:val="Normal"/>
+    <w:next w:val="Normal"/>
+    <w:link w:val="Heading7Char"/>
+    <w:uiPriority w:val="9"/>
+    <w:semiHidden/>
+    <w:unhideWhenUsed/>
+    <w:qFormat/>
+    <w:rsid w:val="00522A83"/>
+    <w:pPr>
+      <w:spacing w:before="200" w:after="0"/>
+      <w:outlineLvl w:val="6"/>
+    </w:pPr>
+    <w:rPr>
+      <w:caps/>
+      <w:color w:val="782C2A" w:themeColor="accent1" w:themeShade="BF"/>
+      <w:spacing w:val="10"/>
+    </w:rPr>
+  </w:style>
+  <w:style w:type="paragraph" w:styleId="Heading8">
+    <w:name w:val="heading 8"/>
+    <w:basedOn w:val="Normal"/>
+    <w:next w:val="Normal"/>
+    <w:link w:val="Heading8Char"/>
+    <w:uiPriority w:val="9"/>
+    <w:semiHidden/>
+    <w:unhideWhenUsed/>
+    <w:qFormat/>
+    <w:rsid w:val="00522A83"/>
+    <w:pPr>
+      <w:spacing w:before="200" w:after="0"/>
+      <w:outlineLvl w:val="7"/>
+    </w:pPr>
+    <w:rPr>
+      <w:caps/>
+      <w:spacing w:val="10"/>
+      <w:sz w:val="18"/>
+      <w:szCs w:val="18"/>
+    </w:rPr>
+  </w:style>
+  <w:style w:type="paragraph" w:styleId="Heading9">
+    <w:name w:val="heading 9"/>
+    <w:basedOn w:val="Normal"/>
+    <w:next w:val="Normal"/>
+    <w:link w:val="Heading9Char"/>
+    <w:uiPriority w:val="9"/>
+    <w:semiHidden/>
+    <w:unhideWhenUsed/>
+    <w:qFormat/>
+    <w:rsid w:val="00522A83"/>
+    <w:pPr>
+      <w:spacing w:before="200" w:after="0"/>
+      <w:outlineLvl w:val="8"/>
+    </w:pPr>
+    <w:rPr>
+      <w:i/>
+      <w:iCs/>
+      <w:caps/>
+      <w:spacing w:val="10"/>
+      <w:sz w:val="18"/>
+      <w:szCs w:val="18"/>
+    </w:rPr>
   </w:style>
   <w:style w:type="character" w:default="1" w:styleId="DefaultParagraphFont">
     <w:name w:val="Default Paragraph Font"/>
     <w:uiPriority w:val="1"/>
-    <w:semiHidden/>
     <w:unhideWhenUsed/>
   </w:style>
   <w:style w:type="table" w:default="1" w:styleId="TableNormal">
@@ -4280,86 +3472,1490 @@
     <w:semiHidden/>
     <w:unhideWhenUsed/>
   </w:style>
+  <w:style w:type="character" w:customStyle="1" w:styleId="Heading1Char">
+    <w:name w:val="Heading 1 Char"/>
+    <w:basedOn w:val="DefaultParagraphFont"/>
+    <w:link w:val="Heading1"/>
+    <w:uiPriority w:val="9"/>
+    <w:rsid w:val="007D47A7"/>
+    <w:rPr>
+      <w:b/>
+      <w:caps/>
+      <w:color w:val="FFFFFF" w:themeColor="background1"/>
+      <w:spacing w:val="15"/>
+      <w:sz w:val="28"/>
+      <w:szCs w:val="22"/>
+      <w:shd w:val="clear" w:color="auto" w:fill="A13C39" w:themeFill="accent1"/>
+    </w:rPr>
+  </w:style>
+  <w:style w:type="paragraph" w:styleId="Title">
+    <w:name w:val="Title"/>
+    <w:basedOn w:val="Normal"/>
+    <w:next w:val="Normal"/>
+    <w:link w:val="TitleChar"/>
+    <w:uiPriority w:val="10"/>
+    <w:qFormat/>
+    <w:rsid w:val="007D47A7"/>
+    <w:pPr>
+      <w:spacing w:before="0" w:after="0"/>
+    </w:pPr>
+    <w:rPr>
+      <w:rFonts w:asciiTheme="majorHAnsi" w:eastAsiaTheme="majorEastAsia" w:hAnsiTheme="majorHAnsi" w:cstheme="majorBidi"/>
+      <w:b/>
+      <w:caps/>
+      <w:color w:val="A13C39" w:themeColor="accent1"/>
+      <w:spacing w:val="10"/>
+      <w:sz w:val="52"/>
+      <w:szCs w:val="52"/>
+    </w:rPr>
+  </w:style>
+  <w:style w:type="character" w:customStyle="1" w:styleId="TitleChar">
+    <w:name w:val="Title Char"/>
+    <w:basedOn w:val="DefaultParagraphFont"/>
+    <w:link w:val="Title"/>
+    <w:uiPriority w:val="10"/>
+    <w:rsid w:val="007D47A7"/>
+    <w:rPr>
+      <w:rFonts w:asciiTheme="majorHAnsi" w:eastAsiaTheme="majorEastAsia" w:hAnsiTheme="majorHAnsi" w:cstheme="majorBidi"/>
+      <w:b/>
+      <w:caps/>
+      <w:color w:val="A13C39" w:themeColor="accent1"/>
+      <w:spacing w:val="10"/>
+      <w:sz w:val="52"/>
+      <w:szCs w:val="52"/>
+    </w:rPr>
+  </w:style>
+  <w:style w:type="paragraph" w:styleId="ListParagraph">
+    <w:name w:val="List Paragraph"/>
+    <w:basedOn w:val="Normal"/>
+    <w:uiPriority w:val="34"/>
+    <w:qFormat/>
+    <w:rsid w:val="00306415"/>
+    <w:pPr>
+      <w:ind w:left="720"/>
+      <w:contextualSpacing/>
+    </w:pPr>
+  </w:style>
+  <w:style w:type="character" w:customStyle="1" w:styleId="Heading2Char">
+    <w:name w:val="Heading 2 Char"/>
+    <w:basedOn w:val="DefaultParagraphFont"/>
+    <w:link w:val="Heading2"/>
+    <w:uiPriority w:val="9"/>
+    <w:rsid w:val="007D47A7"/>
+    <w:rPr>
+      <w:b/>
+      <w:caps/>
+      <w:spacing w:val="15"/>
+      <w:sz w:val="22"/>
+      <w:shd w:val="clear" w:color="auto" w:fill="EFD4D3" w:themeFill="accent1" w:themeFillTint="33"/>
+    </w:rPr>
+  </w:style>
+  <w:style w:type="table" w:styleId="TableGrid">
+    <w:name w:val="Table Grid"/>
+    <w:basedOn w:val="TableNormal"/>
+    <w:uiPriority w:val="39"/>
+    <w:rsid w:val="003D6AE2"/>
+    <w:pPr>
+      <w:spacing w:after="0" w:line="240" w:lineRule="auto"/>
+    </w:pPr>
+    <w:tblPr>
+      <w:tblBorders>
+        <w:top w:val="single" w:sz="4" w:space="0" w:color="auto"/>
+        <w:left w:val="single" w:sz="4" w:space="0" w:color="auto"/>
+        <w:bottom w:val="single" w:sz="4" w:space="0" w:color="auto"/>
+        <w:right w:val="single" w:sz="4" w:space="0" w:color="auto"/>
+        <w:insideH w:val="single" w:sz="4" w:space="0" w:color="auto"/>
+        <w:insideV w:val="single" w:sz="4" w:space="0" w:color="auto"/>
+      </w:tblBorders>
+    </w:tblPr>
+  </w:style>
+  <w:style w:type="paragraph" w:styleId="Header">
+    <w:name w:val="header"/>
+    <w:basedOn w:val="Normal"/>
+    <w:link w:val="HeaderChar"/>
+    <w:uiPriority w:val="99"/>
+    <w:unhideWhenUsed/>
+    <w:rsid w:val="005975C1"/>
+    <w:pPr>
+      <w:tabs>
+        <w:tab w:val="center" w:pos="4680"/>
+        <w:tab w:val="right" w:pos="9360"/>
+      </w:tabs>
+      <w:spacing w:after="0" w:line="240" w:lineRule="auto"/>
+    </w:pPr>
+  </w:style>
+  <w:style w:type="character" w:customStyle="1" w:styleId="HeaderChar">
+    <w:name w:val="Header Char"/>
+    <w:basedOn w:val="DefaultParagraphFont"/>
+    <w:link w:val="Header"/>
+    <w:uiPriority w:val="99"/>
+    <w:rsid w:val="005975C1"/>
+  </w:style>
+  <w:style w:type="paragraph" w:styleId="Footer">
+    <w:name w:val="footer"/>
+    <w:basedOn w:val="Normal"/>
+    <w:link w:val="FooterChar"/>
+    <w:uiPriority w:val="99"/>
+    <w:unhideWhenUsed/>
+    <w:rsid w:val="005975C1"/>
+    <w:pPr>
+      <w:tabs>
+        <w:tab w:val="center" w:pos="4680"/>
+        <w:tab w:val="right" w:pos="9360"/>
+      </w:tabs>
+      <w:spacing w:after="0" w:line="240" w:lineRule="auto"/>
+    </w:pPr>
+  </w:style>
+  <w:style w:type="character" w:customStyle="1" w:styleId="FooterChar">
+    <w:name w:val="Footer Char"/>
+    <w:basedOn w:val="DefaultParagraphFont"/>
+    <w:link w:val="Footer"/>
+    <w:uiPriority w:val="99"/>
+    <w:rsid w:val="005975C1"/>
+  </w:style>
   <w:style w:type="character" w:styleId="PlaceholderText">
     <w:name w:val="Placeholder Text"/>
     <w:basedOn w:val="DefaultParagraphFont"/>
     <w:uiPriority w:val="99"/>
     <w:semiHidden/>
-    <w:rsid w:val="005A02ED"/>
+    <w:rsid w:val="005975C1"/>
     <w:rPr>
       <w:color w:val="808080"/>
     </w:rPr>
   </w:style>
-  <w:style w:type="paragraph" w:customStyle="1" w:styleId="A2623870977748608749E667135458C53">
-    <w:name w:val="A2623870977748608749E667135458C53"/>
-    <w:rsid w:val="00062470"/>
+  <w:style w:type="paragraph" w:customStyle="1" w:styleId="Command">
+    <w:name w:val="Command"/>
+    <w:basedOn w:val="Normal"/>
+    <w:link w:val="CommandChar"/>
+    <w:rsid w:val="00B523B2"/>
+    <w:rPr>
+      <w:rFonts w:ascii="Consolas" w:hAnsi="Consolas" w:cs="Courier New"/>
+      <w:b/>
+    </w:rPr>
+  </w:style>
+  <w:style w:type="paragraph" w:customStyle="1" w:styleId="Answer">
+    <w:name w:val="Answer"/>
+    <w:basedOn w:val="Normal"/>
+    <w:link w:val="AnswerChar"/>
+    <w:rsid w:val="005B1D51"/>
+    <w:rPr>
+      <w:color w:val="FF0000"/>
+    </w:rPr>
+  </w:style>
+  <w:style w:type="character" w:customStyle="1" w:styleId="CommandChar">
+    <w:name w:val="Command Char"/>
+    <w:basedOn w:val="DefaultParagraphFont"/>
+    <w:link w:val="Command"/>
+    <w:rsid w:val="00B523B2"/>
+    <w:rPr>
+      <w:rFonts w:ascii="Consolas" w:hAnsi="Consolas" w:cs="Courier New"/>
+      <w:b/>
+    </w:rPr>
+  </w:style>
+  <w:style w:type="character" w:customStyle="1" w:styleId="AnswerChar">
+    <w:name w:val="Answer Char"/>
+    <w:basedOn w:val="DefaultParagraphFont"/>
+    <w:link w:val="Answer"/>
+    <w:rsid w:val="005B1D51"/>
+    <w:rPr>
+      <w:color w:val="FF0000"/>
+    </w:rPr>
+  </w:style>
+  <w:style w:type="character" w:styleId="SubtleEmphasis">
+    <w:name w:val="Subtle Emphasis"/>
+    <w:uiPriority w:val="19"/>
+    <w:qFormat/>
+    <w:rsid w:val="00522A83"/>
+    <w:rPr>
+      <w:i/>
+      <w:iCs/>
+      <w:color w:val="4F1D1C" w:themeColor="accent1" w:themeShade="7F"/>
+    </w:rPr>
+  </w:style>
+  <w:style w:type="paragraph" w:styleId="NoSpacing">
+    <w:name w:val="No Spacing"/>
+    <w:uiPriority w:val="1"/>
+    <w:qFormat/>
+    <w:rsid w:val="00522A83"/>
     <w:pPr>
-      <w:keepNext/>
-      <w:keepLines/>
-      <w:spacing w:before="240" w:after="0"/>
-      <w:outlineLvl w:val="0"/>
+      <w:spacing w:after="0" w:line="240" w:lineRule="auto"/>
+    </w:pPr>
+  </w:style>
+  <w:style w:type="character" w:styleId="Hyperlink">
+    <w:name w:val="Hyperlink"/>
+    <w:basedOn w:val="DefaultParagraphFont"/>
+    <w:uiPriority w:val="99"/>
+    <w:unhideWhenUsed/>
+    <w:rsid w:val="00C331F0"/>
+    <w:rPr>
+      <w:color w:val="467886" w:themeColor="hyperlink"/>
+      <w:u w:val="single"/>
+    </w:rPr>
+  </w:style>
+  <w:style w:type="character" w:styleId="UnresolvedMention">
+    <w:name w:val="Unresolved Mention"/>
+    <w:basedOn w:val="DefaultParagraphFont"/>
+    <w:uiPriority w:val="99"/>
+    <w:semiHidden/>
+    <w:unhideWhenUsed/>
+    <w:rsid w:val="00C331F0"/>
+    <w:rPr>
+      <w:color w:val="605E5C"/>
+      <w:shd w:val="clear" w:color="auto" w:fill="E1DFDD"/>
+    </w:rPr>
+  </w:style>
+  <w:style w:type="character" w:customStyle="1" w:styleId="Heading3Char">
+    <w:name w:val="Heading 3 Char"/>
+    <w:basedOn w:val="DefaultParagraphFont"/>
+    <w:link w:val="Heading3"/>
+    <w:uiPriority w:val="9"/>
+    <w:semiHidden/>
+    <w:rsid w:val="00522A83"/>
+    <w:rPr>
+      <w:caps/>
+      <w:color w:val="4F1D1C" w:themeColor="accent1" w:themeShade="7F"/>
+      <w:spacing w:val="15"/>
+    </w:rPr>
+  </w:style>
+  <w:style w:type="character" w:customStyle="1" w:styleId="Heading4Char">
+    <w:name w:val="Heading 4 Char"/>
+    <w:basedOn w:val="DefaultParagraphFont"/>
+    <w:link w:val="Heading4"/>
+    <w:uiPriority w:val="9"/>
+    <w:semiHidden/>
+    <w:rsid w:val="00522A83"/>
+    <w:rPr>
+      <w:caps/>
+      <w:color w:val="782C2A" w:themeColor="accent1" w:themeShade="BF"/>
+      <w:spacing w:val="10"/>
+    </w:rPr>
+  </w:style>
+  <w:style w:type="character" w:customStyle="1" w:styleId="Heading5Char">
+    <w:name w:val="Heading 5 Char"/>
+    <w:basedOn w:val="DefaultParagraphFont"/>
+    <w:link w:val="Heading5"/>
+    <w:uiPriority w:val="9"/>
+    <w:semiHidden/>
+    <w:rsid w:val="00522A83"/>
+    <w:rPr>
+      <w:caps/>
+      <w:color w:val="782C2A" w:themeColor="accent1" w:themeShade="BF"/>
+      <w:spacing w:val="10"/>
+    </w:rPr>
+  </w:style>
+  <w:style w:type="character" w:customStyle="1" w:styleId="Heading6Char">
+    <w:name w:val="Heading 6 Char"/>
+    <w:basedOn w:val="DefaultParagraphFont"/>
+    <w:link w:val="Heading6"/>
+    <w:uiPriority w:val="9"/>
+    <w:semiHidden/>
+    <w:rsid w:val="00522A83"/>
+    <w:rPr>
+      <w:caps/>
+      <w:color w:val="782C2A" w:themeColor="accent1" w:themeShade="BF"/>
+      <w:spacing w:val="10"/>
+    </w:rPr>
+  </w:style>
+  <w:style w:type="character" w:customStyle="1" w:styleId="Heading7Char">
+    <w:name w:val="Heading 7 Char"/>
+    <w:basedOn w:val="DefaultParagraphFont"/>
+    <w:link w:val="Heading7"/>
+    <w:uiPriority w:val="9"/>
+    <w:semiHidden/>
+    <w:rsid w:val="00522A83"/>
+    <w:rPr>
+      <w:caps/>
+      <w:color w:val="782C2A" w:themeColor="accent1" w:themeShade="BF"/>
+      <w:spacing w:val="10"/>
+    </w:rPr>
+  </w:style>
+  <w:style w:type="character" w:customStyle="1" w:styleId="Heading8Char">
+    <w:name w:val="Heading 8 Char"/>
+    <w:basedOn w:val="DefaultParagraphFont"/>
+    <w:link w:val="Heading8"/>
+    <w:uiPriority w:val="9"/>
+    <w:semiHidden/>
+    <w:rsid w:val="00522A83"/>
+    <w:rPr>
+      <w:caps/>
+      <w:spacing w:val="10"/>
+      <w:sz w:val="18"/>
+      <w:szCs w:val="18"/>
+    </w:rPr>
+  </w:style>
+  <w:style w:type="character" w:customStyle="1" w:styleId="Heading9Char">
+    <w:name w:val="Heading 9 Char"/>
+    <w:basedOn w:val="DefaultParagraphFont"/>
+    <w:link w:val="Heading9"/>
+    <w:uiPriority w:val="9"/>
+    <w:semiHidden/>
+    <w:rsid w:val="00522A83"/>
+    <w:rPr>
+      <w:i/>
+      <w:iCs/>
+      <w:caps/>
+      <w:spacing w:val="10"/>
+      <w:sz w:val="18"/>
+      <w:szCs w:val="18"/>
+    </w:rPr>
+  </w:style>
+  <w:style w:type="paragraph" w:styleId="Caption">
+    <w:name w:val="caption"/>
+    <w:basedOn w:val="Normal"/>
+    <w:next w:val="Normal"/>
+    <w:uiPriority w:val="35"/>
+    <w:semiHidden/>
+    <w:unhideWhenUsed/>
+    <w:qFormat/>
+    <w:rsid w:val="00522A83"/>
+    <w:rPr>
+      <w:b/>
+      <w:bCs/>
+      <w:color w:val="782C2A" w:themeColor="accent1" w:themeShade="BF"/>
+      <w:sz w:val="16"/>
+      <w:szCs w:val="16"/>
+    </w:rPr>
+  </w:style>
+  <w:style w:type="paragraph" w:styleId="Subtitle">
+    <w:name w:val="Subtitle"/>
+    <w:basedOn w:val="Normal"/>
+    <w:next w:val="Normal"/>
+    <w:link w:val="SubtitleChar"/>
+    <w:uiPriority w:val="11"/>
+    <w:qFormat/>
+    <w:rsid w:val="007D47A7"/>
+    <w:pPr>
+      <w:spacing w:before="0" w:after="500" w:line="240" w:lineRule="auto"/>
     </w:pPr>
     <w:rPr>
-      <w:rFonts w:asciiTheme="majorHAnsi" w:eastAsiaTheme="majorEastAsia" w:hAnsiTheme="majorHAnsi" w:cstheme="majorBidi"/>
-      <w:color w:val="0F4761" w:themeColor="accent1" w:themeShade="BF"/>
-      <w:sz w:val="32"/>
-      <w:szCs w:val="32"/>
+      <w:rFonts w:ascii="Aptos Display" w:hAnsi="Aptos Display"/>
+      <w:b/>
+      <w:caps/>
+      <w:color w:val="595959" w:themeColor="text1" w:themeTint="A6"/>
+      <w:spacing w:val="10"/>
+      <w:sz w:val="28"/>
+      <w:szCs w:val="21"/>
     </w:rPr>
   </w:style>
-  <w:style w:type="paragraph" w:customStyle="1" w:styleId="71D218A2C3664CE0B4FDF2E1769E54683">
-    <w:name w:val="71D218A2C3664CE0B4FDF2E1769E54683"/>
-    <w:rsid w:val="00062470"/>
+  <w:style w:type="character" w:customStyle="1" w:styleId="SubtitleChar">
+    <w:name w:val="Subtitle Char"/>
+    <w:basedOn w:val="DefaultParagraphFont"/>
+    <w:link w:val="Subtitle"/>
+    <w:uiPriority w:val="11"/>
+    <w:rsid w:val="007D47A7"/>
+    <w:rPr>
+      <w:rFonts w:ascii="Aptos Display" w:hAnsi="Aptos Display"/>
+      <w:b/>
+      <w:caps/>
+      <w:color w:val="595959" w:themeColor="text1" w:themeTint="A6"/>
+      <w:spacing w:val="10"/>
+      <w:sz w:val="28"/>
+      <w:szCs w:val="21"/>
+    </w:rPr>
+  </w:style>
+  <w:style w:type="character" w:styleId="Strong">
+    <w:name w:val="Strong"/>
+    <w:uiPriority w:val="22"/>
+    <w:qFormat/>
+    <w:rsid w:val="00522A83"/>
+    <w:rPr>
+      <w:b/>
+      <w:bCs/>
+    </w:rPr>
+  </w:style>
+  <w:style w:type="character" w:styleId="Emphasis">
+    <w:name w:val="Emphasis"/>
+    <w:uiPriority w:val="20"/>
+    <w:qFormat/>
+    <w:rsid w:val="00522A83"/>
+    <w:rPr>
+      <w:caps/>
+      <w:color w:val="4F1D1C" w:themeColor="accent1" w:themeShade="7F"/>
+      <w:spacing w:val="5"/>
+    </w:rPr>
+  </w:style>
+  <w:style w:type="paragraph" w:styleId="Quote">
+    <w:name w:val="Quote"/>
+    <w:basedOn w:val="Normal"/>
+    <w:next w:val="Normal"/>
+    <w:link w:val="QuoteChar"/>
+    <w:uiPriority w:val="29"/>
+    <w:qFormat/>
+    <w:rsid w:val="00522A83"/>
+    <w:rPr>
+      <w:i/>
+      <w:iCs/>
+      <w:sz w:val="24"/>
+      <w:szCs w:val="24"/>
+    </w:rPr>
+  </w:style>
+  <w:style w:type="character" w:customStyle="1" w:styleId="QuoteChar">
+    <w:name w:val="Quote Char"/>
+    <w:basedOn w:val="DefaultParagraphFont"/>
+    <w:link w:val="Quote"/>
+    <w:uiPriority w:val="29"/>
+    <w:rsid w:val="00522A83"/>
+    <w:rPr>
+      <w:i/>
+      <w:iCs/>
+      <w:sz w:val="24"/>
+      <w:szCs w:val="24"/>
+    </w:rPr>
+  </w:style>
+  <w:style w:type="paragraph" w:styleId="IntenseQuote">
+    <w:name w:val="Intense Quote"/>
+    <w:basedOn w:val="Normal"/>
+    <w:next w:val="Normal"/>
+    <w:link w:val="IntenseQuoteChar"/>
+    <w:uiPriority w:val="30"/>
+    <w:qFormat/>
+    <w:rsid w:val="00522A83"/>
     <w:pPr>
-      <w:keepNext/>
-      <w:keepLines/>
-      <w:spacing w:before="240" w:after="0"/>
-      <w:outlineLvl w:val="0"/>
+      <w:spacing w:before="240" w:after="240" w:line="240" w:lineRule="auto"/>
+      <w:ind w:left="1080" w:right="1080"/>
+      <w:jc w:val="center"/>
     </w:pPr>
     <w:rPr>
-      <w:rFonts w:asciiTheme="majorHAnsi" w:eastAsiaTheme="majorEastAsia" w:hAnsiTheme="majorHAnsi" w:cstheme="majorBidi"/>
-      <w:color w:val="0F4761" w:themeColor="accent1" w:themeShade="BF"/>
-      <w:sz w:val="32"/>
-      <w:szCs w:val="32"/>
+      <w:color w:val="A13C39" w:themeColor="accent1"/>
+      <w:sz w:val="24"/>
+      <w:szCs w:val="24"/>
     </w:rPr>
   </w:style>
-  <w:style w:type="paragraph" w:customStyle="1" w:styleId="2DC6174C1DA6486196122A5FA8654DF7">
-    <w:name w:val="2DC6174C1DA6486196122A5FA8654DF7"/>
+  <w:style w:type="character" w:customStyle="1" w:styleId="IntenseQuoteChar">
+    <w:name w:val="Intense Quote Char"/>
+    <w:basedOn w:val="DefaultParagraphFont"/>
+    <w:link w:val="IntenseQuote"/>
+    <w:uiPriority w:val="30"/>
+    <w:rsid w:val="00522A83"/>
+    <w:rPr>
+      <w:color w:val="A13C39" w:themeColor="accent1"/>
+      <w:sz w:val="24"/>
+      <w:szCs w:val="24"/>
+    </w:rPr>
+  </w:style>
+  <w:style w:type="character" w:styleId="IntenseEmphasis">
+    <w:name w:val="Intense Emphasis"/>
+    <w:uiPriority w:val="21"/>
+    <w:qFormat/>
+    <w:rsid w:val="00522A83"/>
+    <w:rPr>
+      <w:b/>
+      <w:bCs/>
+      <w:caps/>
+      <w:color w:val="4F1D1C" w:themeColor="accent1" w:themeShade="7F"/>
+      <w:spacing w:val="10"/>
+    </w:rPr>
+  </w:style>
+  <w:style w:type="character" w:styleId="SubtleReference">
+    <w:name w:val="Subtle Reference"/>
+    <w:uiPriority w:val="31"/>
+    <w:qFormat/>
+    <w:rsid w:val="00522A83"/>
+    <w:rPr>
+      <w:b/>
+      <w:bCs/>
+      <w:color w:val="A13C39" w:themeColor="accent1"/>
+    </w:rPr>
+  </w:style>
+  <w:style w:type="character" w:styleId="IntenseReference">
+    <w:name w:val="Intense Reference"/>
+    <w:uiPriority w:val="32"/>
+    <w:qFormat/>
+    <w:rsid w:val="00522A83"/>
+    <w:rPr>
+      <w:b/>
+      <w:bCs/>
+      <w:i/>
+      <w:iCs/>
+      <w:caps/>
+      <w:color w:val="A13C39" w:themeColor="accent1"/>
+    </w:rPr>
+  </w:style>
+  <w:style w:type="character" w:styleId="BookTitle">
+    <w:name w:val="Book Title"/>
+    <w:uiPriority w:val="33"/>
+    <w:qFormat/>
+    <w:rsid w:val="00522A83"/>
+    <w:rPr>
+      <w:b/>
+      <w:bCs/>
+      <w:i/>
+      <w:iCs/>
+      <w:spacing w:val="0"/>
+    </w:rPr>
+  </w:style>
+  <w:style w:type="paragraph" w:styleId="TOCHeading">
+    <w:name w:val="TOC Heading"/>
+    <w:basedOn w:val="Heading1"/>
+    <w:next w:val="Normal"/>
+    <w:uiPriority w:val="39"/>
+    <w:semiHidden/>
+    <w:unhideWhenUsed/>
+    <w:qFormat/>
+    <w:rsid w:val="00522A83"/>
+    <w:pPr>
+      <w:outlineLvl w:val="9"/>
+    </w:pPr>
+  </w:style>
+</w:styles>
+</file>
+
+<file path=word/glossary/document.xml><?xml version="1.0" encoding="utf-8"?>
+<w:glossaryDocument xmlns:wpc="http://schemas.microsoft.com/office/word/2010/wordprocessingCanvas" xmlns:cx="http://schemas.microsoft.com/office/drawing/2014/chartex" xmlns:cx1="http://schemas.microsoft.com/office/drawing/2015/9/8/chartex" xmlns:cx2="http://schemas.microsoft.com/office/drawing/2015/10/21/chartex" xmlns:cx3="http://schemas.microsoft.com/office/drawing/2016/5/9/chartex" xmlns:cx4="http://schemas.microsoft.com/office/drawing/2016/5/10/chartex" xmlns:cx5="http://schemas.microsoft.com/office/drawing/2016/5/11/chartex" xmlns:cx6="http://schemas.microsoft.com/office/drawing/2016/5/12/chartex" xmlns:cx7="http://schemas.microsoft.com/office/drawing/2016/5/13/chartex" xmlns:cx8="http://schemas.microsoft.com/office/drawing/2016/5/14/chartex" xmlns:mc="http://schemas.openxmlformats.org/markup-compatibility/2006" xmlns:aink="http://schemas.microsoft.com/office/drawing/2016/ink" xmlns:am3d="http://schemas.microsoft.com/office/drawing/2017/model3d" xmlns:o="urn:schemas-microsoft-com:office:office" xmlns:oel="http://schemas.microsoft.com/office/2019/extlst" xmlns:r="http://schemas.openxmlformats.org/officeDocument/2006/relationships" xmlns:m="http://schemas.openxmlformats.org/officeDocument/2006/math" xmlns:v="urn:schemas-microsoft-com:vml" xmlns:wp14="http://schemas.microsoft.com/office/word/2010/wordprocessingDrawing" xmlns:wp="http://schemas.openxmlformats.org/drawingml/2006/wordprocessingDrawing" xmlns:w10="urn:schemas-microsoft-com:office:word" xmlns:w="http://schemas.openxmlformats.org/wordprocessingml/2006/main" xmlns:w14="http://schemas.microsoft.com/office/word/2010/wordml" xmlns:w15="http://schemas.microsoft.com/office/word/2012/wordml" xmlns:w16cex="http://schemas.microsoft.com/office/word/2018/wordml/cex" xmlns:w16cid="http://schemas.microsoft.com/office/word/2016/wordml/cid" xmlns:w16="http://schemas.microsoft.com/office/word/2018/wordml" xmlns:w16du="http://schemas.microsoft.com/office/word/2023/wordml/word16du" xmlns:w16sdtdh="http://schemas.microsoft.com/office/word/2020/wordml/sdtdatahash" xmlns:w16se="http://schemas.microsoft.com/office/word/2015/wordml/symex" xmlns:wpg="http://schemas.microsoft.com/office/word/2010/wordprocessingGroup" xmlns:wpi="http://schemas.microsoft.com/office/word/2010/wordprocessingInk" xmlns:wne="http://schemas.microsoft.com/office/word/2006/wordml" xmlns:wps="http://schemas.microsoft.com/office/word/2010/wordprocessingShape" mc:Ignorable="w14 w15 w16se w16cid w16 w16cex w16sdtdh w16du wp14">
+  <w:docParts>
+    <w:docPart>
+      <w:docPartPr>
+        <w:name w:val="A2623870977748608749E667135458C5"/>
+        <w:category>
+          <w:name w:val="General"/>
+          <w:gallery w:val="placeholder"/>
+        </w:category>
+        <w:types>
+          <w:type w:val="bbPlcHdr"/>
+        </w:types>
+        <w:behaviors>
+          <w:behavior w:val="content"/>
+        </w:behaviors>
+        <w:guid w:val="{39A67838-FC8E-446A-B89D-1778DEA4A332}"/>
+      </w:docPartPr>
+      <w:docPartBody>
+        <w:p>
+          <w:pPr>
+            <w:pStyle w:val="A2623870977748608749E667135458C51"/>
+          </w:pPr>
+          <w:r>
+            <w:rPr>
+              <w:rStyle w:val="PlaceholderText"/>
+            </w:rPr>
+            <w:t>Click here to enter name</w:t>
+          </w:r>
+        </w:p>
+      </w:docPartBody>
+    </w:docPart>
+    <w:docPart>
+      <w:docPartPr>
+        <w:name w:val="71D218A2C3664CE0B4FDF2E1769E5468"/>
+        <w:category>
+          <w:name w:val="General"/>
+          <w:gallery w:val="placeholder"/>
+        </w:category>
+        <w:types>
+          <w:type w:val="bbPlcHdr"/>
+        </w:types>
+        <w:behaviors>
+          <w:behavior w:val="content"/>
+        </w:behaviors>
+        <w:guid w:val="{3BB71ACA-F142-4B4C-918C-986631B308B5}"/>
+      </w:docPartPr>
+      <w:docPartBody>
+        <w:p>
+          <w:pPr>
+            <w:pStyle w:val="71D218A2C3664CE0B4FDF2E1769E54681"/>
+          </w:pPr>
+          <w:r>
+            <w:rPr>
+              <w:rStyle w:val="PlaceholderText"/>
+            </w:rPr>
+            <w:t>Click here to enter id</w:t>
+          </w:r>
+        </w:p>
+      </w:docPartBody>
+    </w:docPart>
+    <w:docPart>
+      <w:docPartPr>
+        <w:name w:val="2DC6174C1DA6486196122A5FA8654DF7"/>
+        <w:category>
+          <w:name w:val="General"/>
+          <w:gallery w:val="placeholder"/>
+        </w:category>
+        <w:types>
+          <w:type w:val="bbPlcHdr"/>
+        </w:types>
+        <w:behaviors>
+          <w:behavior w:val="content"/>
+        </w:behaviors>
+        <w:guid w:val="{2C215BDB-50E1-4DAB-AFED-50A518FAA35C}"/>
+      </w:docPartPr>
+      <w:docPartBody>
+        <w:p>
+          <w:pPr>
+            <w:pStyle w:val="2DC6174C1DA6486196122A5FA8654DF72"/>
+          </w:pPr>
+          <w:r>
+            <w:rPr>
+              <w:rStyle w:val="PlaceholderText"/>
+            </w:rPr>
+            <w:t>Click or tap here to enter text.</w:t>
+          </w:r>
+        </w:p>
+      </w:docPartBody>
+    </w:docPart>
+    <w:docPart>
+      <w:docPartPr>
+        <w:name w:val="DD498E30A83F4444961646F6123A501D"/>
+        <w:category>
+          <w:name w:val="General"/>
+          <w:gallery w:val="placeholder"/>
+        </w:category>
+        <w:types>
+          <w:type w:val="bbPlcHdr"/>
+        </w:types>
+        <w:behaviors>
+          <w:behavior w:val="content"/>
+        </w:behaviors>
+        <w:guid w:val="{FA8603C7-44F7-4943-A06A-D1334480107B}"/>
+      </w:docPartPr>
+      <w:docPartBody>
+        <w:p>
+          <w:pPr>
+            <w:pStyle w:val="DD498E30A83F4444961646F6123A501D2"/>
+          </w:pPr>
+          <w:r>
+            <w:rPr>
+              <w:rStyle w:val="PlaceholderText"/>
+            </w:rPr>
+            <w:t>Click or tap here to enter text.</w:t>
+          </w:r>
+        </w:p>
+      </w:docPartBody>
+    </w:docPart>
+    <w:docPart>
+      <w:docPartPr>
+        <w:name w:val="36A553CFCBA34666A3E5F62EA3211C4D"/>
+        <w:category>
+          <w:name w:val="General"/>
+          <w:gallery w:val="placeholder"/>
+        </w:category>
+        <w:types>
+          <w:type w:val="bbPlcHdr"/>
+        </w:types>
+        <w:behaviors>
+          <w:behavior w:val="content"/>
+        </w:behaviors>
+        <w:guid w:val="{68E6ED0F-8833-420B-92BA-018D9FE668E9}"/>
+      </w:docPartPr>
+      <w:docPartBody>
+        <w:p>
+          <w:pPr>
+            <w:pStyle w:val="36A553CFCBA34666A3E5F62EA3211C4D2"/>
+          </w:pPr>
+          <w:r>
+            <w:rPr>
+              <w:rStyle w:val="PlaceholderText"/>
+            </w:rPr>
+            <w:t>Click or tap here to enter text.</w:t>
+          </w:r>
+        </w:p>
+      </w:docPartBody>
+    </w:docPart>
+    <w:docPart>
+      <w:docPartPr>
+        <w:name w:val="7014DDDF44E24387B2C5FCB92C361222"/>
+        <w:category>
+          <w:name w:val="General"/>
+          <w:gallery w:val="placeholder"/>
+        </w:category>
+        <w:types>
+          <w:type w:val="bbPlcHdr"/>
+        </w:types>
+        <w:behaviors>
+          <w:behavior w:val="content"/>
+        </w:behaviors>
+        <w:guid w:val="{2206ACD6-6B0B-4E74-98F4-C1850A3B49B6}"/>
+      </w:docPartPr>
+      <w:docPartBody>
+        <w:p>
+          <w:pPr>
+            <w:pStyle w:val="7014DDDF44E24387B2C5FCB92C3612222"/>
+          </w:pPr>
+          <w:r>
+            <w:rPr>
+              <w:rStyle w:val="PlaceholderText"/>
+            </w:rPr>
+            <w:t>Click or tap here to enter text.</w:t>
+          </w:r>
+        </w:p>
+      </w:docPartBody>
+    </w:docPart>
+    <w:docPart>
+      <w:docPartPr>
+        <w:name w:val="F0F8D4750E914ACC9D5F8963D38878B5"/>
+        <w:category>
+          <w:name w:val="General"/>
+          <w:gallery w:val="placeholder"/>
+        </w:category>
+        <w:types>
+          <w:type w:val="bbPlcHdr"/>
+        </w:types>
+        <w:behaviors>
+          <w:behavior w:val="content"/>
+        </w:behaviors>
+        <w:guid w:val="{0FC25277-A4DF-41D4-A123-FAB57C4A8AE9}"/>
+      </w:docPartPr>
+      <w:docPartBody>
+        <w:p>
+          <w:pPr>
+            <w:pStyle w:val="F0F8D4750E914ACC9D5F8963D38878B52"/>
+          </w:pPr>
+          <w:r>
+            <w:rPr>
+              <w:rStyle w:val="PlaceholderText"/>
+            </w:rPr>
+            <w:t>Click or tap here to enter text.</w:t>
+          </w:r>
+        </w:p>
+      </w:docPartBody>
+    </w:docPart>
+    <w:docPart>
+      <w:docPartPr>
+        <w:name w:val="CEA8B760C00449809AA68B93D593A5F0"/>
+        <w:category>
+          <w:name w:val="General"/>
+          <w:gallery w:val="placeholder"/>
+        </w:category>
+        <w:types>
+          <w:type w:val="bbPlcHdr"/>
+        </w:types>
+        <w:behaviors>
+          <w:behavior w:val="content"/>
+        </w:behaviors>
+        <w:guid w:val="{CAFBB524-2B67-4D5A-9894-CE8649937323}"/>
+      </w:docPartPr>
+      <w:docPartBody>
+        <w:p>
+          <w:pPr>
+            <w:pStyle w:val="CEA8B760C00449809AA68B93D593A5F02"/>
+          </w:pPr>
+          <w:r>
+            <w:rPr>
+              <w:rStyle w:val="PlaceholderText"/>
+            </w:rPr>
+            <w:t>Click or tap here to enter text.</w:t>
+          </w:r>
+        </w:p>
+      </w:docPartBody>
+    </w:docPart>
+    <w:docPart>
+      <w:docPartPr>
+        <w:name w:val="31087A8EB3124D648F9AADB399CA4801"/>
+        <w:category>
+          <w:name w:val="General"/>
+          <w:gallery w:val="placeholder"/>
+        </w:category>
+        <w:types>
+          <w:type w:val="bbPlcHdr"/>
+        </w:types>
+        <w:behaviors>
+          <w:behavior w:val="content"/>
+        </w:behaviors>
+        <w:guid w:val="{FD5B9B41-7FDE-4B5B-913F-45226D4BD930}"/>
+      </w:docPartPr>
+      <w:docPartBody>
+        <w:p>
+          <w:pPr>
+            <w:pStyle w:val="31087A8EB3124D648F9AADB399CA48012"/>
+          </w:pPr>
+          <w:r>
+            <w:rPr>
+              <w:rStyle w:val="PlaceholderText"/>
+            </w:rPr>
+            <w:t>Click or tap here to enter text.</w:t>
+          </w:r>
+        </w:p>
+      </w:docPartBody>
+    </w:docPart>
+    <w:docPart>
+      <w:docPartPr>
+        <w:name w:val="38919EFE054B48B9AE88621269C88B4C"/>
+        <w:category>
+          <w:name w:val="General"/>
+          <w:gallery w:val="placeholder"/>
+        </w:category>
+        <w:types>
+          <w:type w:val="bbPlcHdr"/>
+        </w:types>
+        <w:behaviors>
+          <w:behavior w:val="content"/>
+        </w:behaviors>
+        <w:guid w:val="{C143BB79-9F51-4CE1-B0E5-3B93D85D6DBF}"/>
+      </w:docPartPr>
+      <w:docPartBody>
+        <w:p>
+          <w:pPr>
+            <w:pStyle w:val="38919EFE054B48B9AE88621269C88B4C1"/>
+          </w:pPr>
+          <w:r>
+            <w:rPr>
+              <w:rStyle w:val="PlaceholderText"/>
+            </w:rPr>
+            <w:t>Click or tap here to enter text.</w:t>
+          </w:r>
+        </w:p>
+      </w:docPartBody>
+    </w:docPart>
+  </w:docParts>
+</w:glossaryDocument>
+</file>
+
+<file path=word/glossary/fontTable.xml><?xml version="1.0" encoding="utf-8"?>
+<w:fonts xmlns:mc="http://schemas.openxmlformats.org/markup-compatibility/2006" xmlns:r="http://schemas.openxmlformats.org/officeDocument/2006/relationships" xmlns:w="http://schemas.openxmlformats.org/wordprocessingml/2006/main" xmlns:w14="http://schemas.microsoft.com/office/word/2010/wordml" xmlns:w15="http://schemas.microsoft.com/office/word/2012/wordml" xmlns:w16cex="http://schemas.microsoft.com/office/word/2018/wordml/cex" xmlns:w16cid="http://schemas.microsoft.com/office/word/2016/wordml/cid" xmlns:w16="http://schemas.microsoft.com/office/word/2018/wordml" xmlns:w16du="http://schemas.microsoft.com/office/word/2023/wordml/word16du" xmlns:w16sdtdh="http://schemas.microsoft.com/office/word/2020/wordml/sdtdatahash" xmlns:w16se="http://schemas.microsoft.com/office/word/2015/wordml/symex" mc:Ignorable="w14 w15 w16se w16cid w16 w16cex w16sdtdh w16du">
+  <w:font w:name="Symbol">
+    <w:panose1 w:val="05050102010706020507"/>
+    <w:charset w:val="02"/>
+    <w:family w:val="roman"/>
+    <w:pitch w:val="variable"/>
+    <w:sig w:usb0="00000000" w:usb1="10000000" w:usb2="00000000" w:usb3="00000000" w:csb0="80000000" w:csb1="00000000"/>
+  </w:font>
+  <w:font w:name="Times New Roman">
+    <w:panose1 w:val="02020603050405020304"/>
+    <w:charset w:val="00"/>
+    <w:family w:val="roman"/>
+    <w:pitch w:val="variable"/>
+    <w:sig w:usb0="E0002EFF" w:usb1="C000785B" w:usb2="00000009" w:usb3="00000000" w:csb0="000001FF" w:csb1="00000000"/>
+  </w:font>
+  <w:font w:name="Aptos">
+    <w:charset w:val="00"/>
+    <w:family w:val="swiss"/>
+    <w:pitch w:val="variable"/>
+    <w:sig w:usb0="20000287" w:usb1="00000003" w:usb2="00000000" w:usb3="00000000" w:csb0="0000019F" w:csb1="00000000"/>
+  </w:font>
+  <w:font w:name="Aptos Display">
+    <w:charset w:val="00"/>
+    <w:family w:val="swiss"/>
+    <w:pitch w:val="variable"/>
+    <w:sig w:usb0="20000287" w:usb1="00000003" w:usb2="00000000" w:usb3="00000000" w:csb0="0000019F" w:csb1="00000000"/>
+  </w:font>
+  <w:font w:name="Consolas">
+    <w:panose1 w:val="020B0609020204030204"/>
+    <w:charset w:val="00"/>
+    <w:family w:val="modern"/>
+    <w:pitch w:val="fixed"/>
+    <w:sig w:usb0="E00006FF" w:usb1="0000FCFF" w:usb2="00000001" w:usb3="00000000" w:csb0="0000019F" w:csb1="00000000"/>
+  </w:font>
+  <w:font w:name="Courier New">
+    <w:panose1 w:val="02070309020205020404"/>
+    <w:charset w:val="00"/>
+    <w:family w:val="modern"/>
+    <w:pitch w:val="fixed"/>
+    <w:sig w:usb0="E0002EFF" w:usb1="C0007843" w:usb2="00000009" w:usb3="00000000" w:csb0="000001FF" w:csb1="00000000"/>
+  </w:font>
+</w:fonts>
+</file>
+
+<file path=word/glossary/settings.xml><?xml version="1.0" encoding="utf-8"?>
+<w:settings xmlns:mc="http://schemas.openxmlformats.org/markup-compatibility/2006" xmlns:o="urn:schemas-microsoft-com:office:office" xmlns:r="http://schemas.openxmlformats.org/officeDocument/2006/relationships" xmlns:m="http://schemas.openxmlformats.org/officeDocument/2006/math" xmlns:v="urn:schemas-microsoft-com:vml" xmlns:w10="urn:schemas-microsoft-com:office:word" xmlns:w="http://schemas.openxmlformats.org/wordprocessingml/2006/main" xmlns:w14="http://schemas.microsoft.com/office/word/2010/wordml" xmlns:w15="http://schemas.microsoft.com/office/word/2012/wordml" xmlns:w16cex="http://schemas.microsoft.com/office/word/2018/wordml/cex" xmlns:w16cid="http://schemas.microsoft.com/office/word/2016/wordml/cid" xmlns:w16="http://schemas.microsoft.com/office/word/2018/wordml" xmlns:w16du="http://schemas.microsoft.com/office/word/2023/wordml/word16du" xmlns:w16sdtdh="http://schemas.microsoft.com/office/word/2020/wordml/sdtdatahash" xmlns:w16se="http://schemas.microsoft.com/office/word/2015/wordml/symex" xmlns:sl="http://schemas.openxmlformats.org/schemaLibrary/2006/main" mc:Ignorable="w14 w15 w16se w16cid w16 w16cex w16sdtdh w16du">
+  <w:view w:val="normal"/>
+  <w:defaultTabStop w:val="720"/>
+  <w:characterSpacingControl w:val="doNotCompress"/>
+  <w:compat>
+    <w:useFELayout/>
+    <w:compatSetting w:name="compatibilityMode" w:uri="http://schemas.microsoft.com/office/word" w:val="15"/>
+    <w:compatSetting w:name="overrideTableStyleFontSizeAndJustification" w:uri="http://schemas.microsoft.com/office/word" w:val="1"/>
+    <w:compatSetting w:name="enableOpenTypeFeatures" w:uri="http://schemas.microsoft.com/office/word" w:val="1"/>
+    <w:compatSetting w:name="doNotFlipMirrorIndents" w:uri="http://schemas.microsoft.com/office/word" w:val="1"/>
+    <w:compatSetting w:name="differentiateMultirowTableHeaders" w:uri="http://schemas.microsoft.com/office/word" w:val="1"/>
+    <w:compatSetting w:name="useWord2013TrackBottomHyphenation" w:uri="http://schemas.microsoft.com/office/word" w:val="1"/>
+  </w:compat>
+  <w:rsids>
+    <w:rsidRoot w:val="003E4C64"/>
+    <w:rsid w:val="00052222"/>
+    <w:rsid w:val="00062470"/>
+    <w:rsid w:val="00097455"/>
+    <w:rsid w:val="001A4B7E"/>
+    <w:rsid w:val="00226E99"/>
+    <w:rsid w:val="002416B8"/>
+    <w:rsid w:val="002C45DD"/>
+    <w:rsid w:val="00375741"/>
+    <w:rsid w:val="003E4C64"/>
+    <w:rsid w:val="005546BC"/>
+    <w:rsid w:val="005632CF"/>
+    <w:rsid w:val="005A02ED"/>
+    <w:rsid w:val="006B3BB2"/>
+    <w:rsid w:val="00773EC5"/>
+    <w:rsid w:val="00894720"/>
     <w:rsid w:val="00971958"/>
-  </w:style>
-  <w:style w:type="paragraph" w:customStyle="1" w:styleId="DD498E30A83F4444961646F6123A501D">
-    <w:name w:val="DD498E30A83F4444961646F6123A501D"/>
-    <w:rsid w:val="00971958"/>
-  </w:style>
-  <w:style w:type="paragraph" w:customStyle="1" w:styleId="36A553CFCBA34666A3E5F62EA3211C4D">
-    <w:name w:val="36A553CFCBA34666A3E5F62EA3211C4D"/>
-    <w:rsid w:val="00971958"/>
-  </w:style>
-  <w:style w:type="paragraph" w:customStyle="1" w:styleId="7014DDDF44E24387B2C5FCB92C361222">
-    <w:name w:val="7014DDDF44E24387B2C5FCB92C361222"/>
-    <w:rsid w:val="00971958"/>
-  </w:style>
-  <w:style w:type="paragraph" w:customStyle="1" w:styleId="F0F8D4750E914ACC9D5F8963D38878B5">
-    <w:name w:val="F0F8D4750E914ACC9D5F8963D38878B5"/>
-    <w:rsid w:val="005A02ED"/>
+    <w:rsid w:val="009E5A20"/>
+    <w:rsid w:val="00A713F9"/>
+    <w:rsid w:val="00A84B39"/>
+    <w:rsid w:val="00AE5DB2"/>
+    <w:rsid w:val="00B1013E"/>
+    <w:rsid w:val="00B1697A"/>
+    <w:rsid w:val="00B83CC8"/>
+    <w:rsid w:val="00C428B3"/>
+    <w:rsid w:val="00D67AF3"/>
+    <w:rsid w:val="00EF632A"/>
+  </w:rsids>
+  <m:mathPr>
+    <m:mathFont m:val="Cambria Math"/>
+    <m:brkBin m:val="before"/>
+    <m:brkBinSub m:val="--"/>
+    <m:smallFrac m:val="0"/>
+    <m:dispDef/>
+    <m:lMargin m:val="0"/>
+    <m:rMargin m:val="0"/>
+    <m:defJc m:val="centerGroup"/>
+    <m:wrapIndent m:val="1440"/>
+    <m:intLim m:val="subSup"/>
+    <m:naryLim m:val="undOvr"/>
+  </m:mathPr>
+  <w:themeFontLang w:val="en-US"/>
+  <w:clrSchemeMapping w:bg1="light1" w:t1="dark1" w:bg2="light2" w:t2="dark2" w:accent1="accent1" w:accent2="accent2" w:accent3="accent3" w:accent4="accent4" w:accent5="accent5" w:accent6="accent6" w:hyperlink="hyperlink" w:followedHyperlink="followedHyperlink"/>
+  <w:decimalSymbol w:val="."/>
+  <w:listSeparator w:val=","/>
+  <w15:chartTrackingRefBased/>
+</w:settings>
+</file>
+
+<file path=word/glossary/styles.xml><?xml version="1.0" encoding="utf-8"?>
+<w:styles xmlns:mc="http://schemas.openxmlformats.org/markup-compatibility/2006" xmlns:r="http://schemas.openxmlformats.org/officeDocument/2006/relationships" xmlns:w="http://schemas.openxmlformats.org/wordprocessingml/2006/main" xmlns:w14="http://schemas.microsoft.com/office/word/2010/wordml" xmlns:w15="http://schemas.microsoft.com/office/word/2012/wordml" xmlns:w16cex="http://schemas.microsoft.com/office/word/2018/wordml/cex" xmlns:w16cid="http://schemas.microsoft.com/office/word/2016/wordml/cid" xmlns:w16="http://schemas.microsoft.com/office/word/2018/wordml" xmlns:w16du="http://schemas.microsoft.com/office/word/2023/wordml/word16du" xmlns:w16sdtdh="http://schemas.microsoft.com/office/word/2020/wordml/sdtdatahash" xmlns:w16se="http://schemas.microsoft.com/office/word/2015/wordml/symex" mc:Ignorable="w14 w15 w16se w16cid w16 w16cex w16sdtdh w16du">
+  <w:docDefaults>
+    <w:rPrDefault>
+      <w:rPr>
+        <w:rFonts w:asciiTheme="minorHAnsi" w:eastAsiaTheme="minorEastAsia" w:hAnsiTheme="minorHAnsi" w:cstheme="minorBidi"/>
+        <w:sz w:val="22"/>
+        <w:szCs w:val="22"/>
+        <w:lang w:val="en-US" w:eastAsia="en-US" w:bidi="ar-SA"/>
+      </w:rPr>
+    </w:rPrDefault>
+    <w:pPrDefault>
+      <w:pPr>
+        <w:spacing w:after="160" w:line="259" w:lineRule="auto"/>
+      </w:pPr>
+    </w:pPrDefault>
+  </w:docDefaults>
+  <w:latentStyles w:defLockedState="0" w:defUIPriority="99" w:defSemiHidden="0" w:defUnhideWhenUsed="0" w:defQFormat="0" w:count="376">
+    <w:lsdException w:name="Normal" w:uiPriority="0" w:qFormat="1"/>
+    <w:lsdException w:name="heading 1" w:uiPriority="9" w:qFormat="1"/>
+    <w:lsdException w:name="heading 2" w:semiHidden="1" w:uiPriority="9" w:unhideWhenUsed="1" w:qFormat="1"/>
+    <w:lsdException w:name="heading 3" w:semiHidden="1" w:uiPriority="9" w:unhideWhenUsed="1" w:qFormat="1"/>
+    <w:lsdException w:name="heading 4" w:semiHidden="1" w:uiPriority="9" w:unhideWhenUsed="1" w:qFormat="1"/>
+    <w:lsdException w:name="heading 5" w:semiHidden="1" w:uiPriority="9" w:unhideWhenUsed="1" w:qFormat="1"/>
+    <w:lsdException w:name="heading 6" w:semiHidden="1" w:uiPriority="9" w:unhideWhenUsed="1" w:qFormat="1"/>
+    <w:lsdException w:name="heading 7" w:semiHidden="1" w:uiPriority="9" w:unhideWhenUsed="1" w:qFormat="1"/>
+    <w:lsdException w:name="heading 8" w:semiHidden="1" w:uiPriority="9" w:unhideWhenUsed="1" w:qFormat="1"/>
+    <w:lsdException w:name="heading 9" w:semiHidden="1" w:uiPriority="9" w:unhideWhenUsed="1" w:qFormat="1"/>
+    <w:lsdException w:name="index 1" w:semiHidden="1" w:unhideWhenUsed="1"/>
+    <w:lsdException w:name="index 2" w:semiHidden="1" w:unhideWhenUsed="1"/>
+    <w:lsdException w:name="index 3" w:semiHidden="1" w:unhideWhenUsed="1"/>
+    <w:lsdException w:name="index 4" w:semiHidden="1" w:unhideWhenUsed="1"/>
+    <w:lsdException w:name="index 5" w:semiHidden="1" w:unhideWhenUsed="1"/>
+    <w:lsdException w:name="index 6" w:semiHidden="1" w:unhideWhenUsed="1"/>
+    <w:lsdException w:name="index 7" w:semiHidden="1" w:unhideWhenUsed="1"/>
+    <w:lsdException w:name="index 8" w:semiHidden="1" w:unhideWhenUsed="1"/>
+    <w:lsdException w:name="index 9" w:semiHidden="1" w:unhideWhenUsed="1"/>
+    <w:lsdException w:name="toc 1" w:semiHidden="1" w:uiPriority="39" w:unhideWhenUsed="1"/>
+    <w:lsdException w:name="toc 2" w:semiHidden="1" w:uiPriority="39" w:unhideWhenUsed="1"/>
+    <w:lsdException w:name="toc 3" w:semiHidden="1" w:uiPriority="39" w:unhideWhenUsed="1"/>
+    <w:lsdException w:name="toc 4" w:semiHidden="1" w:uiPriority="39" w:unhideWhenUsed="1"/>
+    <w:lsdException w:name="toc 5" w:semiHidden="1" w:uiPriority="39" w:unhideWhenUsed="1"/>
+    <w:lsdException w:name="toc 6" w:semiHidden="1" w:uiPriority="39" w:unhideWhenUsed="1"/>
+    <w:lsdException w:name="toc 7" w:semiHidden="1" w:uiPriority="39" w:unhideWhenUsed="1"/>
+    <w:lsdException w:name="toc 8" w:semiHidden="1" w:uiPriority="39" w:unhideWhenUsed="1"/>
+    <w:lsdException w:name="toc 9" w:semiHidden="1" w:uiPriority="39" w:unhideWhenUsed="1"/>
+    <w:lsdException w:name="Normal Indent" w:semiHidden="1" w:unhideWhenUsed="1"/>
+    <w:lsdException w:name="footnote text" w:semiHidden="1" w:unhideWhenUsed="1"/>
+    <w:lsdException w:name="annotation text" w:semiHidden="1" w:unhideWhenUsed="1"/>
+    <w:lsdException w:name="header" w:semiHidden="1" w:unhideWhenUsed="1"/>
+    <w:lsdException w:name="footer" w:semiHidden="1" w:unhideWhenUsed="1"/>
+    <w:lsdException w:name="index heading" w:semiHidden="1" w:unhideWhenUsed="1"/>
+    <w:lsdException w:name="caption" w:semiHidden="1" w:uiPriority="35" w:unhideWhenUsed="1" w:qFormat="1"/>
+    <w:lsdException w:name="table of figures" w:semiHidden="1" w:unhideWhenUsed="1"/>
+    <w:lsdException w:name="envelope address" w:semiHidden="1" w:unhideWhenUsed="1"/>
+    <w:lsdException w:name="envelope return" w:semiHidden="1" w:unhideWhenUsed="1"/>
+    <w:lsdException w:name="footnote reference" w:semiHidden="1" w:unhideWhenUsed="1"/>
+    <w:lsdException w:name="annotation reference" w:semiHidden="1" w:unhideWhenUsed="1"/>
+    <w:lsdException w:name="line number" w:semiHidden="1" w:unhideWhenUsed="1"/>
+    <w:lsdException w:name="page number" w:semiHidden="1" w:unhideWhenUsed="1"/>
+    <w:lsdException w:name="endnote reference" w:semiHidden="1" w:unhideWhenUsed="1"/>
+    <w:lsdException w:name="endnote text" w:semiHidden="1" w:unhideWhenUsed="1"/>
+    <w:lsdException w:name="table of authorities" w:semiHidden="1" w:unhideWhenUsed="1"/>
+    <w:lsdException w:name="macro" w:semiHidden="1" w:unhideWhenUsed="1"/>
+    <w:lsdException w:name="toa heading" w:semiHidden="1" w:unhideWhenUsed="1"/>
+    <w:lsdException w:name="List" w:semiHidden="1" w:unhideWhenUsed="1"/>
+    <w:lsdException w:name="List Bullet" w:semiHidden="1" w:unhideWhenUsed="1"/>
+    <w:lsdException w:name="List Number" w:semiHidden="1" w:unhideWhenUsed="1"/>
+    <w:lsdException w:name="List 2" w:semiHidden="1" w:unhideWhenUsed="1"/>
+    <w:lsdException w:name="List 3" w:semiHidden="1" w:unhideWhenUsed="1"/>
+    <w:lsdException w:name="List 4" w:semiHidden="1" w:unhideWhenUsed="1"/>
+    <w:lsdException w:name="List 5" w:semiHidden="1" w:unhideWhenUsed="1"/>
+    <w:lsdException w:name="List Bullet 2" w:semiHidden="1" w:unhideWhenUsed="1"/>
+    <w:lsdException w:name="List Bullet 3" w:semiHidden="1" w:unhideWhenUsed="1"/>
+    <w:lsdException w:name="List Bullet 4" w:semiHidden="1" w:unhideWhenUsed="1"/>
+    <w:lsdException w:name="List Bullet 5" w:semiHidden="1" w:unhideWhenUsed="1"/>
+    <w:lsdException w:name="List Number 2" w:semiHidden="1" w:unhideWhenUsed="1"/>
+    <w:lsdException w:name="List Number 3" w:semiHidden="1" w:unhideWhenUsed="1"/>
+    <w:lsdException w:name="List Number 4" w:semiHidden="1" w:unhideWhenUsed="1"/>
+    <w:lsdException w:name="List Number 5" w:semiHidden="1" w:unhideWhenUsed="1"/>
+    <w:lsdException w:name="Title" w:uiPriority="10" w:qFormat="1"/>
+    <w:lsdException w:name="Closing" w:semiHidden="1" w:unhideWhenUsed="1"/>
+    <w:lsdException w:name="Signature" w:semiHidden="1" w:unhideWhenUsed="1"/>
+    <w:lsdException w:name="Default Paragraph Font" w:semiHidden="1" w:uiPriority="1" w:unhideWhenUsed="1"/>
+    <w:lsdException w:name="Body Text" w:semiHidden="1" w:unhideWhenUsed="1"/>
+    <w:lsdException w:name="Body Text Indent" w:semiHidden="1" w:unhideWhenUsed="1"/>
+    <w:lsdException w:name="List Continue" w:semiHidden="1" w:unhideWhenUsed="1"/>
+    <w:lsdException w:name="List Continue 2" w:semiHidden="1" w:unhideWhenUsed="1"/>
+    <w:lsdException w:name="List Continue 3" w:semiHidden="1" w:unhideWhenUsed="1"/>
+    <w:lsdException w:name="List Continue 4" w:semiHidden="1" w:unhideWhenUsed="1"/>
+    <w:lsdException w:name="List Continue 5" w:semiHidden="1" w:unhideWhenUsed="1"/>
+    <w:lsdException w:name="Message Header" w:semiHidden="1" w:unhideWhenUsed="1"/>
+    <w:lsdException w:name="Subtitle" w:uiPriority="11" w:qFormat="1"/>
+    <w:lsdException w:name="Salutation" w:semiHidden="1" w:unhideWhenUsed="1"/>
+    <w:lsdException w:name="Date" w:semiHidden="1" w:unhideWhenUsed="1"/>
+    <w:lsdException w:name="Body Text First Indent" w:semiHidden="1" w:unhideWhenUsed="1"/>
+    <w:lsdException w:name="Body Text First Indent 2" w:semiHidden="1" w:unhideWhenUsed="1"/>
+    <w:lsdException w:name="Note Heading" w:semiHidden="1" w:unhideWhenUsed="1"/>
+    <w:lsdException w:name="Body Text 2" w:semiHidden="1" w:unhideWhenUsed="1"/>
+    <w:lsdException w:name="Body Text 3" w:semiHidden="1" w:unhideWhenUsed="1"/>
+    <w:lsdException w:name="Body Text Indent 2" w:semiHidden="1" w:unhideWhenUsed="1"/>
+    <w:lsdException w:name="Body Text Indent 3" w:semiHidden="1" w:unhideWhenUsed="1"/>
+    <w:lsdException w:name="Block Text" w:semiHidden="1" w:unhideWhenUsed="1"/>
+    <w:lsdException w:name="Hyperlink" w:semiHidden="1" w:unhideWhenUsed="1"/>
+    <w:lsdException w:name="FollowedHyperlink" w:semiHidden="1" w:unhideWhenUsed="1"/>
+    <w:lsdException w:name="Strong" w:uiPriority="22" w:qFormat="1"/>
+    <w:lsdException w:name="Emphasis" w:uiPriority="20" w:qFormat="1"/>
+    <w:lsdException w:name="Document Map" w:semiHidden="1" w:unhideWhenUsed="1"/>
+    <w:lsdException w:name="Plain Text" w:semiHidden="1" w:unhideWhenUsed="1"/>
+    <w:lsdException w:name="E-mail Signature" w:semiHidden="1" w:unhideWhenUsed="1"/>
+    <w:lsdException w:name="HTML Top of Form" w:semiHidden="1" w:unhideWhenUsed="1"/>
+    <w:lsdException w:name="HTML Bottom of Form" w:semiHidden="1" w:unhideWhenUsed="1"/>
+    <w:lsdException w:name="Normal (Web)" w:semiHidden="1" w:unhideWhenUsed="1"/>
+    <w:lsdException w:name="HTML Acronym" w:semiHidden="1" w:unhideWhenUsed="1"/>
+    <w:lsdException w:name="HTML Address" w:semiHidden="1" w:unhideWhenUsed="1"/>
+    <w:lsdException w:name="HTML Cite" w:semiHidden="1" w:unhideWhenUsed="1"/>
+    <w:lsdException w:name="HTML Code" w:semiHidden="1" w:unhideWhenUsed="1"/>
+    <w:lsdException w:name="HTML Definition" w:semiHidden="1" w:unhideWhenUsed="1"/>
+    <w:lsdException w:name="HTML Keyboard" w:semiHidden="1" w:unhideWhenUsed="1"/>
+    <w:lsdException w:name="HTML Preformatted" w:semiHidden="1" w:unhideWhenUsed="1"/>
+    <w:lsdException w:name="HTML Sample" w:semiHidden="1" w:unhideWhenUsed="1"/>
+    <w:lsdException w:name="HTML Typewriter" w:semiHidden="1" w:unhideWhenUsed="1"/>
+    <w:lsdException w:name="HTML Variable" w:semiHidden="1" w:unhideWhenUsed="1"/>
+    <w:lsdException w:name="Normal Table" w:semiHidden="1" w:unhideWhenUsed="1"/>
+    <w:lsdException w:name="annotation subject" w:semiHidden="1" w:unhideWhenUsed="1"/>
+    <w:lsdException w:name="No List" w:semiHidden="1" w:unhideWhenUsed="1"/>
+    <w:lsdException w:name="Outline List 1" w:semiHidden="1" w:unhideWhenUsed="1"/>
+    <w:lsdException w:name="Outline List 2" w:semiHidden="1" w:unhideWhenUsed="1"/>
+    <w:lsdException w:name="Outline List 3" w:semiHidden="1" w:unhideWhenUsed="1"/>
+    <w:lsdException w:name="Table Simple 1" w:semiHidden="1" w:unhideWhenUsed="1"/>
+    <w:lsdException w:name="Table Simple 2" w:semiHidden="1" w:unhideWhenUsed="1"/>
+    <w:lsdException w:name="Table Simple 3" w:semiHidden="1" w:unhideWhenUsed="1"/>
+    <w:lsdException w:name="Table Classic 1" w:semiHidden="1" w:unhideWhenUsed="1"/>
+    <w:lsdException w:name="Table Classic 2" w:semiHidden="1" w:unhideWhenUsed="1"/>
+    <w:lsdException w:name="Table Classic 3" w:semiHidden="1" w:unhideWhenUsed="1"/>
+    <w:lsdException w:name="Table Classic 4" w:semiHidden="1" w:unhideWhenUsed="1"/>
+    <w:lsdException w:name="Table Colorful 1" w:semiHidden="1" w:unhideWhenUsed="1"/>
+    <w:lsdException w:name="Table Colorful 2" w:semiHidden="1" w:unhideWhenUsed="1"/>
+    <w:lsdException w:name="Table Colorful 3" w:semiHidden="1" w:unhideWhenUsed="1"/>
+    <w:lsdException w:name="Table Columns 1" w:semiHidden="1" w:unhideWhenUsed="1"/>
+    <w:lsdException w:name="Table Columns 2" w:semiHidden="1" w:unhideWhenUsed="1"/>
+    <w:lsdException w:name="Table Columns 3" w:semiHidden="1" w:unhideWhenUsed="1"/>
+    <w:lsdException w:name="Table Columns 4" w:semiHidden="1" w:unhideWhenUsed="1"/>
+    <w:lsdException w:name="Table Columns 5" w:semiHidden="1" w:unhideWhenUsed="1"/>
+    <w:lsdException w:name="Table Grid 1" w:semiHidden="1" w:unhideWhenUsed="1"/>
+    <w:lsdException w:name="Table Grid 2" w:semiHidden="1" w:unhideWhenUsed="1"/>
+    <w:lsdException w:name="Table Grid 3" w:semiHidden="1" w:unhideWhenUsed="1"/>
+    <w:lsdException w:name="Table Grid 4" w:semiHidden="1" w:unhideWhenUsed="1"/>
+    <w:lsdException w:name="Table Grid 5" w:semiHidden="1" w:unhideWhenUsed="1"/>
+    <w:lsdException w:name="Table Grid 6" w:semiHidden="1" w:unhideWhenUsed="1"/>
+    <w:lsdException w:name="Table Grid 7" w:semiHidden="1" w:unhideWhenUsed="1"/>
+    <w:lsdException w:name="Table Grid 8" w:semiHidden="1" w:unhideWhenUsed="1"/>
+    <w:lsdException w:name="Table List 1" w:semiHidden="1" w:unhideWhenUsed="1"/>
+    <w:lsdException w:name="Table List 2" w:semiHidden="1" w:unhideWhenUsed="1"/>
+    <w:lsdException w:name="Table List 3" w:semiHidden="1" w:unhideWhenUsed="1"/>
+    <w:lsdException w:name="Table List 4" w:semiHidden="1" w:unhideWhenUsed="1"/>
+    <w:lsdException w:name="Table List 5" w:semiHidden="1" w:unhideWhenUsed="1"/>
+    <w:lsdException w:name="Table List 6" w:semiHidden="1" w:unhideWhenUsed="1"/>
+    <w:lsdException w:name="Table List 7" w:semiHidden="1" w:unhideWhenUsed="1"/>
+    <w:lsdException w:name="Table List 8" w:semiHidden="1" w:unhideWhenUsed="1"/>
+    <w:lsdException w:name="Table 3D effects 1" w:semiHidden="1" w:unhideWhenUsed="1"/>
+    <w:lsdException w:name="Table 3D effects 2" w:semiHidden="1" w:unhideWhenUsed="1"/>
+    <w:lsdException w:name="Table 3D effects 3" w:semiHidden="1" w:unhideWhenUsed="1"/>
+    <w:lsdException w:name="Table Contemporary" w:semiHidden="1" w:unhideWhenUsed="1"/>
+    <w:lsdException w:name="Table Elegant" w:semiHidden="1" w:unhideWhenUsed="1"/>
+    <w:lsdException w:name="Table Professional" w:semiHidden="1" w:unhideWhenUsed="1"/>
+    <w:lsdException w:name="Table Subtle 1" w:semiHidden="1" w:unhideWhenUsed="1"/>
+    <w:lsdException w:name="Table Subtle 2" w:semiHidden="1" w:unhideWhenUsed="1"/>
+    <w:lsdException w:name="Table Web 1" w:semiHidden="1" w:unhideWhenUsed="1"/>
+    <w:lsdException w:name="Table Web 2" w:semiHidden="1" w:unhideWhenUsed="1"/>
+    <w:lsdException w:name="Table Web 3" w:semiHidden="1" w:unhideWhenUsed="1"/>
+    <w:lsdException w:name="Balloon Text" w:semiHidden="1" w:unhideWhenUsed="1"/>
+    <w:lsdException w:name="Table Grid" w:uiPriority="39"/>
+    <w:lsdException w:name="Table Theme" w:semiHidden="1" w:unhideWhenUsed="1"/>
+    <w:lsdException w:name="Placeholder Text" w:semiHidden="1"/>
+    <w:lsdException w:name="No Spacing" w:uiPriority="1" w:qFormat="1"/>
+    <w:lsdException w:name="Light Shading" w:uiPriority="60"/>
+    <w:lsdException w:name="Light List" w:uiPriority="61"/>
+    <w:lsdException w:name="Light Grid" w:uiPriority="62"/>
+    <w:lsdException w:name="Medium Shading 1" w:uiPriority="63"/>
+    <w:lsdException w:name="Medium Shading 2" w:uiPriority="64"/>
+    <w:lsdException w:name="Medium List 1" w:uiPriority="65"/>
+    <w:lsdException w:name="Medium List 2" w:uiPriority="66"/>
+    <w:lsdException w:name="Medium Grid 1" w:uiPriority="67"/>
+    <w:lsdException w:name="Medium Grid 2" w:uiPriority="68"/>
+    <w:lsdException w:name="Medium Grid 3" w:uiPriority="69"/>
+    <w:lsdException w:name="Dark List" w:uiPriority="70"/>
+    <w:lsdException w:name="Colorful Shading" w:uiPriority="71"/>
+    <w:lsdException w:name="Colorful List" w:uiPriority="72"/>
+    <w:lsdException w:name="Colorful Grid" w:uiPriority="73"/>
+    <w:lsdException w:name="Light Shading Accent 1" w:uiPriority="60"/>
+    <w:lsdException w:name="Light List Accent 1" w:uiPriority="61"/>
+    <w:lsdException w:name="Light Grid Accent 1" w:uiPriority="62"/>
+    <w:lsdException w:name="Medium Shading 1 Accent 1" w:uiPriority="63"/>
+    <w:lsdException w:name="Medium Shading 2 Accent 1" w:uiPriority="64"/>
+    <w:lsdException w:name="Medium List 1 Accent 1" w:uiPriority="65"/>
+    <w:lsdException w:name="Revision" w:semiHidden="1"/>
+    <w:lsdException w:name="List Paragraph" w:uiPriority="34" w:qFormat="1"/>
+    <w:lsdException w:name="Quote" w:uiPriority="29" w:qFormat="1"/>
+    <w:lsdException w:name="Intense Quote" w:uiPriority="30" w:qFormat="1"/>
+    <w:lsdException w:name="Medium List 2 Accent 1" w:uiPriority="66"/>
+    <w:lsdException w:name="Medium Grid 1 Accent 1" w:uiPriority="67"/>
+    <w:lsdException w:name="Medium Grid 2 Accent 1" w:uiPriority="68"/>
+    <w:lsdException w:name="Medium Grid 3 Accent 1" w:uiPriority="69"/>
+    <w:lsdException w:name="Dark List Accent 1" w:uiPriority="70"/>
+    <w:lsdException w:name="Colorful Shading Accent 1" w:uiPriority="71"/>
+    <w:lsdException w:name="Colorful List Accent 1" w:uiPriority="72"/>
+    <w:lsdException w:name="Colorful Grid Accent 1" w:uiPriority="73"/>
+    <w:lsdException w:name="Light Shading Accent 2" w:uiPriority="60"/>
+    <w:lsdException w:name="Light List Accent 2" w:uiPriority="61"/>
+    <w:lsdException w:name="Light Grid Accent 2" w:uiPriority="62"/>
+    <w:lsdException w:name="Medium Shading 1 Accent 2" w:uiPriority="63"/>
+    <w:lsdException w:name="Medium Shading 2 Accent 2" w:uiPriority="64"/>
+    <w:lsdException w:name="Medium List 1 Accent 2" w:uiPriority="65"/>
+    <w:lsdException w:name="Medium List 2 Accent 2" w:uiPriority="66"/>
+    <w:lsdException w:name="Medium Grid 1 Accent 2" w:uiPriority="67"/>
+    <w:lsdException w:name="Medium Grid 2 Accent 2" w:uiPriority="68"/>
+    <w:lsdException w:name="Medium Grid 3 Accent 2" w:uiPriority="69"/>
+    <w:lsdException w:name="Dark List Accent 2" w:uiPriority="70"/>
+    <w:lsdException w:name="Colorful Shading Accent 2" w:uiPriority="71"/>
+    <w:lsdException w:name="Colorful List Accent 2" w:uiPriority="72"/>
+    <w:lsdException w:name="Colorful Grid Accent 2" w:uiPriority="73"/>
+    <w:lsdException w:name="Light Shading Accent 3" w:uiPriority="60"/>
+    <w:lsdException w:name="Light List Accent 3" w:uiPriority="61"/>
+    <w:lsdException w:name="Light Grid Accent 3" w:uiPriority="62"/>
+    <w:lsdException w:name="Medium Shading 1 Accent 3" w:uiPriority="63"/>
+    <w:lsdException w:name="Medium Shading 2 Accent 3" w:uiPriority="64"/>
+    <w:lsdException w:name="Medium List 1 Accent 3" w:uiPriority="65"/>
+    <w:lsdException w:name="Medium List 2 Accent 3" w:uiPriority="66"/>
+    <w:lsdException w:name="Medium Grid 1 Accent 3" w:uiPriority="67"/>
+    <w:lsdException w:name="Medium Grid 2 Accent 3" w:uiPriority="68"/>
+    <w:lsdException w:name="Medium Grid 3 Accent 3" w:uiPriority="69"/>
+    <w:lsdException w:name="Dark List Accent 3" w:uiPriority="70"/>
+    <w:lsdException w:name="Colorful Shading Accent 3" w:uiPriority="71"/>
+    <w:lsdException w:name="Colorful List Accent 3" w:uiPriority="72"/>
+    <w:lsdException w:name="Colorful Grid Accent 3" w:uiPriority="73"/>
+    <w:lsdException w:name="Light Shading Accent 4" w:uiPriority="60"/>
+    <w:lsdException w:name="Light List Accent 4" w:uiPriority="61"/>
+    <w:lsdException w:name="Light Grid Accent 4" w:uiPriority="62"/>
+    <w:lsdException w:name="Medium Shading 1 Accent 4" w:uiPriority="63"/>
+    <w:lsdException w:name="Medium Shading 2 Accent 4" w:uiPriority="64"/>
+    <w:lsdException w:name="Medium List 1 Accent 4" w:uiPriority="65"/>
+    <w:lsdException w:name="Medium List 2 Accent 4" w:uiPriority="66"/>
+    <w:lsdException w:name="Medium Grid 1 Accent 4" w:uiPriority="67"/>
+    <w:lsdException w:name="Medium Grid 2 Accent 4" w:uiPriority="68"/>
+    <w:lsdException w:name="Medium Grid 3 Accent 4" w:uiPriority="69"/>
+    <w:lsdException w:name="Dark List Accent 4" w:uiPriority="70"/>
+    <w:lsdException w:name="Colorful Shading Accent 4" w:uiPriority="71"/>
+    <w:lsdException w:name="Colorful List Accent 4" w:uiPriority="72"/>
+    <w:lsdException w:name="Colorful Grid Accent 4" w:uiPriority="73"/>
+    <w:lsdException w:name="Light Shading Accent 5" w:uiPriority="60"/>
+    <w:lsdException w:name="Light List Accent 5" w:uiPriority="61"/>
+    <w:lsdException w:name="Light Grid Accent 5" w:uiPriority="62"/>
+    <w:lsdException w:name="Medium Shading 1 Accent 5" w:uiPriority="63"/>
+    <w:lsdException w:name="Medium Shading 2 Accent 5" w:uiPriority="64"/>
+    <w:lsdException w:name="Medium List 1 Accent 5" w:uiPriority="65"/>
+    <w:lsdException w:name="Medium List 2 Accent 5" w:uiPriority="66"/>
+    <w:lsdException w:name="Medium Grid 1 Accent 5" w:uiPriority="67"/>
+    <w:lsdException w:name="Medium Grid 2 Accent 5" w:uiPriority="68"/>
+    <w:lsdException w:name="Medium Grid 3 Accent 5" w:uiPriority="69"/>
+    <w:lsdException w:name="Dark List Accent 5" w:uiPriority="70"/>
+    <w:lsdException w:name="Colorful Shading Accent 5" w:uiPriority="71"/>
+    <w:lsdException w:name="Colorful List Accent 5" w:uiPriority="72"/>
+    <w:lsdException w:name="Colorful Grid Accent 5" w:uiPriority="73"/>
+    <w:lsdException w:name="Light Shading Accent 6" w:uiPriority="60"/>
+    <w:lsdException w:name="Light List Accent 6" w:uiPriority="61"/>
+    <w:lsdException w:name="Light Grid Accent 6" w:uiPriority="62"/>
+    <w:lsdException w:name="Medium Shading 1 Accent 6" w:uiPriority="63"/>
+    <w:lsdException w:name="Medium Shading 2 Accent 6" w:uiPriority="64"/>
+    <w:lsdException w:name="Medium List 1 Accent 6" w:uiPriority="65"/>
+    <w:lsdException w:name="Medium List 2 Accent 6" w:uiPriority="66"/>
+    <w:lsdException w:name="Medium Grid 1 Accent 6" w:uiPriority="67"/>
+    <w:lsdException w:name="Medium Grid 2 Accent 6" w:uiPriority="68"/>
+    <w:lsdException w:name="Medium Grid 3 Accent 6" w:uiPriority="69"/>
+    <w:lsdException w:name="Dark List Accent 6" w:uiPriority="70"/>
+    <w:lsdException w:name="Colorful Shading Accent 6" w:uiPriority="71"/>
+    <w:lsdException w:name="Colorful List Accent 6" w:uiPriority="72"/>
+    <w:lsdException w:name="Colorful Grid Accent 6" w:uiPriority="73"/>
+    <w:lsdException w:name="Subtle Emphasis" w:uiPriority="19" w:qFormat="1"/>
+    <w:lsdException w:name="Intense Emphasis" w:uiPriority="21" w:qFormat="1"/>
+    <w:lsdException w:name="Subtle Reference" w:uiPriority="31" w:qFormat="1"/>
+    <w:lsdException w:name="Intense Reference" w:uiPriority="32" w:qFormat="1"/>
+    <w:lsdException w:name="Book Title" w:uiPriority="33" w:qFormat="1"/>
+    <w:lsdException w:name="Bibliography" w:semiHidden="1" w:uiPriority="37" w:unhideWhenUsed="1"/>
+    <w:lsdException w:name="TOC Heading" w:semiHidden="1" w:uiPriority="39" w:unhideWhenUsed="1" w:qFormat="1"/>
+    <w:lsdException w:name="Plain Table 1" w:uiPriority="41"/>
+    <w:lsdException w:name="Plain Table 2" w:uiPriority="42"/>
+    <w:lsdException w:name="Plain Table 3" w:uiPriority="43"/>
+    <w:lsdException w:name="Plain Table 4" w:uiPriority="44"/>
+    <w:lsdException w:name="Plain Table 5" w:uiPriority="45"/>
+    <w:lsdException w:name="Grid Table Light" w:uiPriority="40"/>
+    <w:lsdException w:name="Grid Table 1 Light" w:uiPriority="46"/>
+    <w:lsdException w:name="Grid Table 2" w:uiPriority="47"/>
+    <w:lsdException w:name="Grid Table 3" w:uiPriority="48"/>
+    <w:lsdException w:name="Grid Table 4" w:uiPriority="49"/>
+    <w:lsdException w:name="Grid Table 5 Dark" w:uiPriority="50"/>
+    <w:lsdException w:name="Grid Table 6 Colorful" w:uiPriority="51"/>
+    <w:lsdException w:name="Grid Table 7 Colorful" w:uiPriority="52"/>
+    <w:lsdException w:name="Grid Table 1 Light Accent 1" w:uiPriority="46"/>
+    <w:lsdException w:name="Grid Table 2 Accent 1" w:uiPriority="47"/>
+    <w:lsdException w:name="Grid Table 3 Accent 1" w:uiPriority="48"/>
+    <w:lsdException w:name="Grid Table 4 Accent 1" w:uiPriority="49"/>
+    <w:lsdException w:name="Grid Table 5 Dark Accent 1" w:uiPriority="50"/>
+    <w:lsdException w:name="Grid Table 6 Colorful Accent 1" w:uiPriority="51"/>
+    <w:lsdException w:name="Grid Table 7 Colorful Accent 1" w:uiPriority="52"/>
+    <w:lsdException w:name="Grid Table 1 Light Accent 2" w:uiPriority="46"/>
+    <w:lsdException w:name="Grid Table 2 Accent 2" w:uiPriority="47"/>
+    <w:lsdException w:name="Grid Table 3 Accent 2" w:uiPriority="48"/>
+    <w:lsdException w:name="Grid Table 4 Accent 2" w:uiPriority="49"/>
+    <w:lsdException w:name="Grid Table 5 Dark Accent 2" w:uiPriority="50"/>
+    <w:lsdException w:name="Grid Table 6 Colorful Accent 2" w:uiPriority="51"/>
+    <w:lsdException w:name="Grid Table 7 Colorful Accent 2" w:uiPriority="52"/>
+    <w:lsdException w:name="Grid Table 1 Light Accent 3" w:uiPriority="46"/>
+    <w:lsdException w:name="Grid Table 2 Accent 3" w:uiPriority="47"/>
+    <w:lsdException w:name="Grid Table 3 Accent 3" w:uiPriority="48"/>
+    <w:lsdException w:name="Grid Table 4 Accent 3" w:uiPriority="49"/>
+    <w:lsdException w:name="Grid Table 5 Dark Accent 3" w:uiPriority="50"/>
+    <w:lsdException w:name="Grid Table 6 Colorful Accent 3" w:uiPriority="51"/>
+    <w:lsdException w:name="Grid Table 7 Colorful Accent 3" w:uiPriority="52"/>
+    <w:lsdException w:name="Grid Table 1 Light Accent 4" w:uiPriority="46"/>
+    <w:lsdException w:name="Grid Table 2 Accent 4" w:uiPriority="47"/>
+    <w:lsdException w:name="Grid Table 3 Accent 4" w:uiPriority="48"/>
+    <w:lsdException w:name="Grid Table 4 Accent 4" w:uiPriority="49"/>
+    <w:lsdException w:name="Grid Table 5 Dark Accent 4" w:uiPriority="50"/>
+    <w:lsdException w:name="Grid Table 6 Colorful Accent 4" w:uiPriority="51"/>
+    <w:lsdException w:name="Grid Table 7 Colorful Accent 4" w:uiPriority="52"/>
+    <w:lsdException w:name="Grid Table 1 Light Accent 5" w:uiPriority="46"/>
+    <w:lsdException w:name="Grid Table 2 Accent 5" w:uiPriority="47"/>
+    <w:lsdException w:name="Grid Table 3 Accent 5" w:uiPriority="48"/>
+    <w:lsdException w:name="Grid Table 4 Accent 5" w:uiPriority="49"/>
+    <w:lsdException w:name="Grid Table 5 Dark Accent 5" w:uiPriority="50"/>
+    <w:lsdException w:name="Grid Table 6 Colorful Accent 5" w:uiPriority="51"/>
+    <w:lsdException w:name="Grid Table 7 Colorful Accent 5" w:uiPriority="52"/>
+    <w:lsdException w:name="Grid Table 1 Light Accent 6" w:uiPriority="46"/>
+    <w:lsdException w:name="Grid Table 2 Accent 6" w:uiPriority="47"/>
+    <w:lsdException w:name="Grid Table 3 Accent 6" w:uiPriority="48"/>
+    <w:lsdException w:name="Grid Table 4 Accent 6" w:uiPriority="49"/>
+    <w:lsdException w:name="Grid Table 5 Dark Accent 6" w:uiPriority="50"/>
+    <w:lsdException w:name="Grid Table 6 Colorful Accent 6" w:uiPriority="51"/>
+    <w:lsdException w:name="Grid Table 7 Colorful Accent 6" w:uiPriority="52"/>
+    <w:lsdException w:name="List Table 1 Light" w:uiPriority="46"/>
+    <w:lsdException w:name="List Table 2" w:uiPriority="47"/>
+    <w:lsdException w:name="List Table 3" w:uiPriority="48"/>
+    <w:lsdException w:name="List Table 4" w:uiPriority="49"/>
+    <w:lsdException w:name="List Table 5 Dark" w:uiPriority="50"/>
+    <w:lsdException w:name="List Table 6 Colorful" w:uiPriority="51"/>
+    <w:lsdException w:name="List Table 7 Colorful" w:uiPriority="52"/>
+    <w:lsdException w:name="List Table 1 Light Accent 1" w:uiPriority="46"/>
+    <w:lsdException w:name="List Table 2 Accent 1" w:uiPriority="47"/>
+    <w:lsdException w:name="List Table 3 Accent 1" w:uiPriority="48"/>
+    <w:lsdException w:name="List Table 4 Accent 1" w:uiPriority="49"/>
+    <w:lsdException w:name="List Table 5 Dark Accent 1" w:uiPriority="50"/>
+    <w:lsdException w:name="List Table 6 Colorful Accent 1" w:uiPriority="51"/>
+    <w:lsdException w:name="List Table 7 Colorful Accent 1" w:uiPriority="52"/>
+    <w:lsdException w:name="List Table 1 Light Accent 2" w:uiPriority="46"/>
+    <w:lsdException w:name="List Table 2 Accent 2" w:uiPriority="47"/>
+    <w:lsdException w:name="List Table 3 Accent 2" w:uiPriority="48"/>
+    <w:lsdException w:name="List Table 4 Accent 2" w:uiPriority="49"/>
+    <w:lsdException w:name="List Table 5 Dark Accent 2" w:uiPriority="50"/>
+    <w:lsdException w:name="List Table 6 Colorful Accent 2" w:uiPriority="51"/>
+    <w:lsdException w:name="List Table 7 Colorful Accent 2" w:uiPriority="52"/>
+    <w:lsdException w:name="List Table 1 Light Accent 3" w:uiPriority="46"/>
+    <w:lsdException w:name="List Table 2 Accent 3" w:uiPriority="47"/>
+    <w:lsdException w:name="List Table 3 Accent 3" w:uiPriority="48"/>
+    <w:lsdException w:name="List Table 4 Accent 3" w:uiPriority="49"/>
+    <w:lsdException w:name="List Table 5 Dark Accent 3" w:uiPriority="50"/>
+    <w:lsdException w:name="List Table 6 Colorful Accent 3" w:uiPriority="51"/>
+    <w:lsdException w:name="List Table 7 Colorful Accent 3" w:uiPriority="52"/>
+    <w:lsdException w:name="List Table 1 Light Accent 4" w:uiPriority="46"/>
+    <w:lsdException w:name="List Table 2 Accent 4" w:uiPriority="47"/>
+    <w:lsdException w:name="List Table 3 Accent 4" w:uiPriority="48"/>
+    <w:lsdException w:name="List Table 4 Accent 4" w:uiPriority="49"/>
+    <w:lsdException w:name="List Table 5 Dark Accent 4" w:uiPriority="50"/>
+    <w:lsdException w:name="List Table 6 Colorful Accent 4" w:uiPriority="51"/>
+    <w:lsdException w:name="List Table 7 Colorful Accent 4" w:uiPriority="52"/>
+    <w:lsdException w:name="List Table 1 Light Accent 5" w:uiPriority="46"/>
+    <w:lsdException w:name="List Table 2 Accent 5" w:uiPriority="47"/>
+    <w:lsdException w:name="List Table 3 Accent 5" w:uiPriority="48"/>
+    <w:lsdException w:name="List Table 4 Accent 5" w:uiPriority="49"/>
+    <w:lsdException w:name="List Table 5 Dark Accent 5" w:uiPriority="50"/>
+    <w:lsdException w:name="List Table 6 Colorful Accent 5" w:uiPriority="51"/>
+    <w:lsdException w:name="List Table 7 Colorful Accent 5" w:uiPriority="52"/>
+    <w:lsdException w:name="List Table 1 Light Accent 6" w:uiPriority="46"/>
+    <w:lsdException w:name="List Table 2 Accent 6" w:uiPriority="47"/>
+    <w:lsdException w:name="List Table 3 Accent 6" w:uiPriority="48"/>
+    <w:lsdException w:name="List Table 4 Accent 6" w:uiPriority="49"/>
+    <w:lsdException w:name="List Table 5 Dark Accent 6" w:uiPriority="50"/>
+    <w:lsdException w:name="List Table 6 Colorful Accent 6" w:uiPriority="51"/>
+    <w:lsdException w:name="List Table 7 Colorful Accent 6" w:uiPriority="52"/>
+    <w:lsdException w:name="Mention" w:semiHidden="1" w:unhideWhenUsed="1"/>
+    <w:lsdException w:name="Smart Hyperlink" w:semiHidden="1" w:unhideWhenUsed="1"/>
+    <w:lsdException w:name="Hashtag" w:semiHidden="1" w:unhideWhenUsed="1"/>
+    <w:lsdException w:name="Unresolved Mention" w:semiHidden="1" w:unhideWhenUsed="1"/>
+    <w:lsdException w:name="Smart Link" w:semiHidden="1" w:unhideWhenUsed="1"/>
+  </w:latentStyles>
+  <w:style w:type="paragraph" w:default="1" w:styleId="Normal">
+    <w:name w:val="Normal"/>
+    <w:qFormat/>
+  </w:style>
+  <w:style w:type="character" w:default="1" w:styleId="DefaultParagraphFont">
+    <w:name w:val="Default Paragraph Font"/>
+    <w:uiPriority w:val="1"/>
+    <w:semiHidden/>
+    <w:unhideWhenUsed/>
+  </w:style>
+  <w:style w:type="table" w:default="1" w:styleId="TableNormal">
+    <w:name w:val="Normal Table"/>
+    <w:uiPriority w:val="99"/>
+    <w:semiHidden/>
+    <w:unhideWhenUsed/>
+    <w:tblPr>
+      <w:tblInd w:w="0" w:type="dxa"/>
+      <w:tblCellMar>
+        <w:top w:w="0" w:type="dxa"/>
+        <w:left w:w="108" w:type="dxa"/>
+        <w:bottom w:w="0" w:type="dxa"/>
+        <w:right w:w="108" w:type="dxa"/>
+      </w:tblCellMar>
+    </w:tblPr>
+  </w:style>
+  <w:style w:type="numbering" w:default="1" w:styleId="NoList">
+    <w:name w:val="No List"/>
+    <w:uiPriority w:val="99"/>
+    <w:semiHidden/>
+    <w:unhideWhenUsed/>
+  </w:style>
+  <w:style w:type="character" w:styleId="PlaceholderText">
+    <w:name w:val="Placeholder Text"/>
+    <w:basedOn w:val="DefaultParagraphFont"/>
+    <w:uiPriority w:val="99"/>
+    <w:semiHidden/>
+    <w:rsid w:val="005632CF"/>
     <w:rPr>
-      <w:kern w:val="2"/>
-      <w14:ligatures w14:val="standardContextual"/>
+      <w:color w:val="808080"/>
     </w:rPr>
   </w:style>
-  <w:style w:type="paragraph" w:customStyle="1" w:styleId="CEA8B760C00449809AA68B93D593A5F0">
-    <w:name w:val="CEA8B760C00449809AA68B93D593A5F0"/>
-    <w:rsid w:val="005A02ED"/>
+  <w:style w:type="paragraph" w:customStyle="1" w:styleId="A2623870977748608749E667135458C51">
+    <w:name w:val="A2623870977748608749E667135458C51"/>
+    <w:rsid w:val="005632CF"/>
+    <w:pPr>
+      <w:spacing w:before="100" w:after="200" w:line="276" w:lineRule="auto"/>
+    </w:pPr>
     <w:rPr>
-      <w:kern w:val="2"/>
-      <w14:ligatures w14:val="standardContextual"/>
+      <w:szCs w:val="20"/>
     </w:rPr>
   </w:style>
-  <w:style w:type="paragraph" w:customStyle="1" w:styleId="31087A8EB3124D648F9AADB399CA4801">
-    <w:name w:val="31087A8EB3124D648F9AADB399CA4801"/>
-    <w:rsid w:val="005A02ED"/>
+  <w:style w:type="paragraph" w:customStyle="1" w:styleId="71D218A2C3664CE0B4FDF2E1769E54681">
+    <w:name w:val="71D218A2C3664CE0B4FDF2E1769E54681"/>
+    <w:rsid w:val="005632CF"/>
+    <w:pPr>
+      <w:spacing w:before="100" w:after="200" w:line="276" w:lineRule="auto"/>
+    </w:pPr>
     <w:rPr>
-      <w:kern w:val="2"/>
-      <w14:ligatures w14:val="standardContextual"/>
+      <w:szCs w:val="20"/>
+    </w:rPr>
+  </w:style>
+  <w:style w:type="paragraph" w:customStyle="1" w:styleId="38919EFE054B48B9AE88621269C88B4C1">
+    <w:name w:val="38919EFE054B48B9AE88621269C88B4C1"/>
+    <w:rsid w:val="005632CF"/>
+    <w:pPr>
+      <w:spacing w:before="100" w:after="200" w:line="276" w:lineRule="auto"/>
+      <w:ind w:left="720"/>
+      <w:contextualSpacing/>
+    </w:pPr>
+    <w:rPr>
+      <w:szCs w:val="20"/>
+    </w:rPr>
+  </w:style>
+  <w:style w:type="paragraph" w:customStyle="1" w:styleId="2DC6174C1DA6486196122A5FA8654DF72">
+    <w:name w:val="2DC6174C1DA6486196122A5FA8654DF72"/>
+    <w:rsid w:val="005632CF"/>
+    <w:pPr>
+      <w:spacing w:before="100" w:after="200" w:line="276" w:lineRule="auto"/>
+      <w:ind w:left="720"/>
+      <w:contextualSpacing/>
+    </w:pPr>
+    <w:rPr>
+      <w:szCs w:val="20"/>
+    </w:rPr>
+  </w:style>
+  <w:style w:type="paragraph" w:customStyle="1" w:styleId="DD498E30A83F4444961646F6123A501D2">
+    <w:name w:val="DD498E30A83F4444961646F6123A501D2"/>
+    <w:rsid w:val="005632CF"/>
+    <w:pPr>
+      <w:spacing w:before="100" w:after="200" w:line="276" w:lineRule="auto"/>
+      <w:ind w:left="720"/>
+      <w:contextualSpacing/>
+    </w:pPr>
+    <w:rPr>
+      <w:szCs w:val="20"/>
+    </w:rPr>
+  </w:style>
+  <w:style w:type="paragraph" w:customStyle="1" w:styleId="36A553CFCBA34666A3E5F62EA3211C4D2">
+    <w:name w:val="36A553CFCBA34666A3E5F62EA3211C4D2"/>
+    <w:rsid w:val="005632CF"/>
+    <w:pPr>
+      <w:spacing w:before="100" w:after="200" w:line="276" w:lineRule="auto"/>
+      <w:ind w:left="720"/>
+      <w:contextualSpacing/>
+    </w:pPr>
+    <w:rPr>
+      <w:szCs w:val="20"/>
+    </w:rPr>
+  </w:style>
+  <w:style w:type="paragraph" w:customStyle="1" w:styleId="F0F8D4750E914ACC9D5F8963D38878B52">
+    <w:name w:val="F0F8D4750E914ACC9D5F8963D38878B52"/>
+    <w:rsid w:val="005632CF"/>
+    <w:pPr>
+      <w:spacing w:before="100" w:after="200" w:line="276" w:lineRule="auto"/>
+      <w:ind w:left="720"/>
+      <w:contextualSpacing/>
+    </w:pPr>
+    <w:rPr>
+      <w:szCs w:val="20"/>
+    </w:rPr>
+  </w:style>
+  <w:style w:type="paragraph" w:customStyle="1" w:styleId="CEA8B760C00449809AA68B93D593A5F02">
+    <w:name w:val="CEA8B760C00449809AA68B93D593A5F02"/>
+    <w:rsid w:val="005632CF"/>
+    <w:pPr>
+      <w:spacing w:before="100" w:after="200" w:line="276" w:lineRule="auto"/>
+      <w:ind w:left="720"/>
+      <w:contextualSpacing/>
+    </w:pPr>
+    <w:rPr>
+      <w:szCs w:val="20"/>
+    </w:rPr>
+  </w:style>
+  <w:style w:type="paragraph" w:customStyle="1" w:styleId="31087A8EB3124D648F9AADB399CA48012">
+    <w:name w:val="31087A8EB3124D648F9AADB399CA48012"/>
+    <w:rsid w:val="005632CF"/>
+    <w:pPr>
+      <w:spacing w:before="100" w:after="200" w:line="276" w:lineRule="auto"/>
+      <w:ind w:left="720"/>
+      <w:contextualSpacing/>
+    </w:pPr>
+    <w:rPr>
+      <w:szCs w:val="20"/>
+    </w:rPr>
+  </w:style>
+  <w:style w:type="paragraph" w:customStyle="1" w:styleId="7014DDDF44E24387B2C5FCB92C3612222">
+    <w:name w:val="7014DDDF44E24387B2C5FCB92C3612222"/>
+    <w:rsid w:val="005632CF"/>
+    <w:pPr>
+      <w:spacing w:before="100" w:after="200" w:line="276" w:lineRule="auto"/>
+      <w:ind w:left="720"/>
+      <w:contextualSpacing/>
+    </w:pPr>
+    <w:rPr>
+      <w:szCs w:val="20"/>
     </w:rPr>
   </w:style>
 </w:styles>
@@ -4373,9 +4969,9 @@
 </file>
 
 <file path=word/theme/theme1.xml><?xml version="1.0" encoding="utf-8"?>
-<a:theme xmlns:a="http://schemas.openxmlformats.org/drawingml/2006/main" name="Office Theme">
+<a:theme xmlns:a="http://schemas.openxmlformats.org/drawingml/2006/main" name="Cyber360-Theme">
   <a:themeElements>
-    <a:clrScheme name="Office">
+    <a:clrScheme name="Custom 2">
       <a:dk1>
         <a:sysClr val="windowText" lastClr="000000"/>
       </a:dk1>
@@ -4383,44 +4979,44 @@
         <a:sysClr val="window" lastClr="FFFFFF"/>
       </a:lt1>
       <a:dk2>
-        <a:srgbClr val="44546A"/>
+        <a:srgbClr val="0E2841"/>
       </a:dk2>
       <a:lt2>
-        <a:srgbClr val="E7E6E6"/>
+        <a:srgbClr val="E8E8E8"/>
       </a:lt2>
       <a:accent1>
-        <a:srgbClr val="5B9BD5"/>
+        <a:srgbClr val="A13C39"/>
       </a:accent1>
       <a:accent2>
-        <a:srgbClr val="ED7D31"/>
+        <a:srgbClr val="E97132"/>
       </a:accent2>
       <a:accent3>
-        <a:srgbClr val="A5A5A5"/>
+        <a:srgbClr val="196B24"/>
       </a:accent3>
       <a:accent4>
-        <a:srgbClr val="FFC000"/>
+        <a:srgbClr val="0F9ED5"/>
       </a:accent4>
       <a:accent5>
-        <a:srgbClr val="4472C4"/>
+        <a:srgbClr val="A02B93"/>
       </a:accent5>
       <a:accent6>
-        <a:srgbClr val="70AD47"/>
+        <a:srgbClr val="4EA72E"/>
       </a:accent6>
       <a:hlink>
-        <a:srgbClr val="0563C1"/>
+        <a:srgbClr val="467886"/>
       </a:hlink>
       <a:folHlink>
-        <a:srgbClr val="954F72"/>
+        <a:srgbClr val="96607D"/>
       </a:folHlink>
     </a:clrScheme>
     <a:fontScheme name="Office">
       <a:majorFont>
-        <a:latin typeface="Calibri Light" panose="020F0302020204030204"/>
+        <a:latin typeface="Aptos Display" panose="02110004020202020204"/>
         <a:ea typeface=""/>
         <a:cs typeface=""/>
-        <a:font script="Jpan" typeface="ＭＳ ゴシック"/>
+        <a:font script="Jpan" typeface="游ゴシック Light"/>
         <a:font script="Hang" typeface="맑은 고딕"/>
-        <a:font script="Hans" typeface="宋体"/>
+        <a:font script="Hans" typeface="等线 Light"/>
         <a:font script="Hant" typeface="新細明體"/>
         <a:font script="Arab" typeface="Times New Roman"/>
         <a:font script="Hebr" typeface="Times New Roman"/>
@@ -4448,14 +5044,31 @@
         <a:font script="Viet" typeface="Times New Roman"/>
         <a:font script="Uigh" typeface="Microsoft Uighur"/>
         <a:font script="Geor" typeface="Sylfaen"/>
+        <a:font script="Armn" typeface="Arial"/>
+        <a:font script="Bugi" typeface="Leelawadee UI"/>
+        <a:font script="Bopo" typeface="Microsoft JhengHei"/>
+        <a:font script="Java" typeface="Javanese Text"/>
+        <a:font script="Lisu" typeface="Segoe UI"/>
+        <a:font script="Mymr" typeface="Myanmar Text"/>
+        <a:font script="Nkoo" typeface="Ebrima"/>
+        <a:font script="Olck" typeface="Nirmala UI"/>
+        <a:font script="Osma" typeface="Ebrima"/>
+        <a:font script="Phag" typeface="Phagspa"/>
+        <a:font script="Syrn" typeface="Estrangelo Edessa"/>
+        <a:font script="Syrj" typeface="Estrangelo Edessa"/>
+        <a:font script="Syre" typeface="Estrangelo Edessa"/>
+        <a:font script="Sora" typeface="Nirmala UI"/>
+        <a:font script="Tale" typeface="Microsoft Tai Le"/>
+        <a:font script="Talu" typeface="Microsoft New Tai Lue"/>
+        <a:font script="Tfng" typeface="Ebrima"/>
       </a:majorFont>
       <a:minorFont>
-        <a:latin typeface="Calibri" panose="020F0502020204030204"/>
+        <a:latin typeface="Aptos" panose="02110004020202020204"/>
         <a:ea typeface=""/>
         <a:cs typeface=""/>
-        <a:font script="Jpan" typeface="ＭＳ 明朝"/>
+        <a:font script="Jpan" typeface="游明朝"/>
         <a:font script="Hang" typeface="맑은 고딕"/>
-        <a:font script="Hans" typeface="宋体"/>
+        <a:font script="Hans" typeface="等线"/>
         <a:font script="Hant" typeface="新細明體"/>
         <a:font script="Arab" typeface="Arial"/>
         <a:font script="Hebr" typeface="Arial"/>
@@ -4483,6 +5096,23 @@
         <a:font script="Viet" typeface="Arial"/>
         <a:font script="Uigh" typeface="Microsoft Uighur"/>
         <a:font script="Geor" typeface="Sylfaen"/>
+        <a:font script="Armn" typeface="Arial"/>
+        <a:font script="Bugi" typeface="Leelawadee UI"/>
+        <a:font script="Bopo" typeface="Microsoft JhengHei"/>
+        <a:font script="Java" typeface="Javanese Text"/>
+        <a:font script="Lisu" typeface="Segoe UI"/>
+        <a:font script="Mymr" typeface="Myanmar Text"/>
+        <a:font script="Nkoo" typeface="Ebrima"/>
+        <a:font script="Olck" typeface="Nirmala UI"/>
+        <a:font script="Osma" typeface="Ebrima"/>
+        <a:font script="Phag" typeface="Phagspa"/>
+        <a:font script="Syrn" typeface="Estrangelo Edessa"/>
+        <a:font script="Syrj" typeface="Estrangelo Edessa"/>
+        <a:font script="Syre" typeface="Estrangelo Edessa"/>
+        <a:font script="Sora" typeface="Nirmala UI"/>
+        <a:font script="Tale" typeface="Microsoft Tai Le"/>
+        <a:font script="Talu" typeface="Microsoft New Tai Lue"/>
+        <a:font script="Tfng" typeface="Ebrima"/>
       </a:minorFont>
     </a:fontScheme>
     <a:fmtScheme name="Office">
@@ -4627,7 +5257,7 @@
   <a:extraClrSchemeLst/>
   <a:extLst>
     <a:ext uri="{05A4C25C-085E-4340-85A3-A5531E510DB2}">
-      <thm15:themeFamily xmlns:thm15="http://schemas.microsoft.com/office/thememl/2012/main" name="Office Theme" id="{62F939B6-93AF-4DB8-9C6B-D6C7DFDC589F}" vid="{4A3C46E8-61CC-4603-A589-7422A47A8E4A}"/>
+      <thm15:themeFamily xmlns:thm15="http://schemas.microsoft.com/office/thememl/2012/main" name="Office Theme" id="{2E142A2C-CD16-42D6-873A-C26D2A0506FA}" vid="{1BDDFF52-6CD6-40A5-AB3C-68EB2F1E4D0A}"/>
     </a:ext>
   </a:extLst>
 </a:theme>

</xml_diff>